<commit_message>
put results into report
</commit_message>
<xml_diff>
--- a/Project Report.docx
+++ b/Project Report.docx
@@ -2419,13 +2419,7 @@
       </w:pPr>
       <w:bookmarkStart w:id="4" w:name="_Toc56613849"/>
       <w:r>
-        <w:t>3.1.</w:t>
-      </w:r>
-      <w:r>
-        <w:t>1</w:t>
-      </w:r>
-      <w:r>
-        <w:t xml:space="preserve"> Simple Thresholding </w:t>
+        <w:t xml:space="preserve">3.1.1 Simple Thresholding </w:t>
       </w:r>
       <w:r>
         <w:rPr>
@@ -2735,6 +2729,9 @@
     </w:p>
     <w:p>
       <w:r>
+        <w:rPr>
+          <w:noProof/>
+        </w:rPr>
         <w:drawing>
           <wp:inline distT="0" distB="0" distL="0" distR="0" wp14:anchorId="35EB442C" wp14:editId="1DA3272D">
             <wp:extent cx="5880100" cy="2318775"/>
@@ -2943,10 +2940,7 @@
     </w:p>
     <w:p>
       <w:r>
-        <w:t xml:space="preserve">Adaptive thresholding </w:t>
-      </w:r>
-      <w:r>
-        <w:t>is done by calculating threshold values for small</w:t>
+        <w:t>Adaptive thresholding is done by calculating threshold values for small</w:t>
       </w:r>
       <w:r>
         <w:t>er regions and having different thresholds for different</w:t>
@@ -3118,21 +3112,7 @@
                                 <w:sz w:val="20"/>
                                 <w:szCs w:val="20"/>
                               </w:rPr>
-                              <w:t>Adaptive</w:t>
-                            </w:r>
-                            <w:r>
-                              <w:rPr>
-                                <w:sz w:val="20"/>
-                                <w:szCs w:val="20"/>
-                              </w:rPr>
-                              <w:t xml:space="preserve"> thresholding</w:t>
-                            </w:r>
-                            <w:r>
-                              <w:rPr>
-                                <w:sz w:val="20"/>
-                                <w:szCs w:val="20"/>
-                              </w:rPr>
-                              <w:t xml:space="preserve"> done on sudoku image</w:t>
+                              <w:t>Adaptive thresholding done on sudoku image</w:t>
                             </w:r>
                           </w:p>
                         </w:txbxContent>
@@ -3185,21 +3165,7 @@
                           <w:sz w:val="20"/>
                           <w:szCs w:val="20"/>
                         </w:rPr>
-                        <w:t>Adaptive</w:t>
-                      </w:r>
-                      <w:r>
-                        <w:rPr>
-                          <w:sz w:val="20"/>
-                          <w:szCs w:val="20"/>
-                        </w:rPr>
-                        <w:t xml:space="preserve"> thresholding</w:t>
-                      </w:r>
-                      <w:r>
-                        <w:rPr>
-                          <w:sz w:val="20"/>
-                          <w:szCs w:val="20"/>
-                        </w:rPr>
-                        <w:t xml:space="preserve"> done on sudoku image</w:t>
+                        <w:t>Adaptive thresholding done on sudoku image</w:t>
                       </w:r>
                     </w:p>
                   </w:txbxContent>
@@ -3691,7 +3657,7 @@
         <mc:AlternateContent>
           <mc:Choice Requires="wps">
             <w:drawing>
-              <wp:anchor distT="0" distB="0" distL="114300" distR="114300" simplePos="0" relativeHeight="251659264" behindDoc="0" locked="0" layoutInCell="1" allowOverlap="1" wp14:anchorId="408B5725" wp14:editId="3C9B0D8B">
+              <wp:anchor distT="0" distB="0" distL="114300" distR="114300" simplePos="0" relativeHeight="251653120" behindDoc="0" locked="0" layoutInCell="1" allowOverlap="1" wp14:anchorId="408B5725" wp14:editId="53AE2BAE">
                 <wp:simplePos x="0" y="0"/>
                 <wp:positionH relativeFrom="margin">
                   <wp:align>left</wp:align>
@@ -3776,7 +3742,7 @@
           </mc:Choice>
           <mc:Fallback>
             <w:pict>
-              <v:rect w14:anchorId="408B5725" id="Rectangle 16" o:spid="_x0000_s1033" style="position:absolute;margin-left:0;margin-top:150.7pt;width:115.4pt;height:24pt;z-index:251659264;visibility:visible;mso-wrap-style:square;mso-width-percent:0;mso-height-percent:0;mso-wrap-distance-left:9pt;mso-wrap-distance-top:0;mso-wrap-distance-right:9pt;mso-wrap-distance-bottom:0;mso-position-horizontal:left;mso-position-horizontal-relative:margin;mso-position-vertical:absolute;mso-position-vertical-relative:text;mso-width-percent:0;mso-height-percent:0;mso-width-relative:margin;mso-height-relative:margin;v-text-anchor:middle" o:gfxdata="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" filled="f" stroked="f" strokeweight="1pt">
+              <v:rect w14:anchorId="408B5725" id="Rectangle 16" o:spid="_x0000_s1033" style="position:absolute;margin-left:0;margin-top:150.7pt;width:115.4pt;height:24pt;z-index:251653120;visibility:visible;mso-wrap-style:square;mso-width-percent:0;mso-height-percent:0;mso-wrap-distance-left:9pt;mso-wrap-distance-top:0;mso-wrap-distance-right:9pt;mso-wrap-distance-bottom:0;mso-position-horizontal:left;mso-position-horizontal-relative:margin;mso-position-vertical:absolute;mso-position-vertical-relative:text;mso-width-percent:0;mso-height-percent:0;mso-width-relative:margin;mso-height-relative:margin;v-text-anchor:middle" o:gfxdata="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" filled="f" stroked="f" strokeweight="1pt">
                 <v:textbox>
                   <w:txbxContent>
                     <w:p>
@@ -3809,7 +3775,7 @@
         <mc:AlternateContent>
           <mc:Choice Requires="wps">
             <w:drawing>
-              <wp:anchor distT="0" distB="0" distL="114300" distR="114300" simplePos="0" relativeHeight="251660288" behindDoc="0" locked="0" layoutInCell="1" allowOverlap="1" wp14:anchorId="236364F1" wp14:editId="3724240E">
+              <wp:anchor distT="0" distB="0" distL="114300" distR="114300" simplePos="0" relativeHeight="251654144" behindDoc="0" locked="0" layoutInCell="1" allowOverlap="1" wp14:anchorId="236364F1" wp14:editId="5BCE848E">
                 <wp:simplePos x="0" y="0"/>
                 <wp:positionH relativeFrom="column">
                   <wp:posOffset>2971165</wp:posOffset>
@@ -3894,7 +3860,7 @@
           </mc:Choice>
           <mc:Fallback>
             <w:pict>
-              <v:rect w14:anchorId="236364F1" id="Rectangle 17" o:spid="_x0000_s1034" style="position:absolute;margin-left:233.95pt;margin-top:149.3pt;width:115.4pt;height:24pt;z-index:251660288;visibility:visible;mso-wrap-style:square;mso-width-percent:0;mso-height-percent:0;mso-wrap-distance-left:9pt;mso-wrap-distance-top:0;mso-wrap-distance-right:9pt;mso-wrap-distance-bottom:0;mso-position-horizontal:absolute;mso-position-horizontal-relative:text;mso-position-vertical:absolute;mso-position-vertical-relative:text;mso-width-percent:0;mso-height-percent:0;mso-width-relative:margin;mso-height-relative:margin;v-text-anchor:middle" o:gfxdata="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" filled="f" stroked="f" strokeweight="1pt">
+              <v:rect w14:anchorId="236364F1" id="Rectangle 17" o:spid="_x0000_s1034" style="position:absolute;margin-left:233.95pt;margin-top:149.3pt;width:115.4pt;height:24pt;z-index:251654144;visibility:visible;mso-wrap-style:square;mso-width-percent:0;mso-height-percent:0;mso-wrap-distance-left:9pt;mso-wrap-distance-top:0;mso-wrap-distance-right:9pt;mso-wrap-distance-bottom:0;mso-position-horizontal:absolute;mso-position-horizontal-relative:text;mso-position-vertical:absolute;mso-position-vertical-relative:text;mso-width-percent:0;mso-height-percent:0;mso-width-relative:margin;mso-height-relative:margin;v-text-anchor:middle" o:gfxdata="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" filled="f" stroked="f" strokeweight="1pt">
                 <v:textbox>
                   <w:txbxContent>
                     <w:p>
@@ -3924,7 +3890,7 @@
           <w:noProof/>
         </w:rPr>
         <w:drawing>
-          <wp:inline distT="0" distB="0" distL="0" distR="0" wp14:anchorId="0087F0E6" wp14:editId="7A3169CA">
+          <wp:inline distT="0" distB="0" distL="0" distR="0" wp14:anchorId="0087F0E6" wp14:editId="1CC02D54">
             <wp:extent cx="5943600" cy="2215515"/>
             <wp:effectExtent l="0" t="0" r="0" b="0"/>
             <wp:docPr id="14" name="Picture 14" descr="OpenCV: How to normalize face (remove shadow)? - Stack Overflow"/>
@@ -3979,7 +3945,7 @@
         <mc:AlternateContent>
           <mc:Choice Requires="wps">
             <w:drawing>
-              <wp:inline distT="0" distB="0" distL="0" distR="0" wp14:anchorId="54B45A1A" wp14:editId="25F1763B">
+              <wp:inline distT="0" distB="0" distL="0" distR="0" wp14:anchorId="54B45A1A" wp14:editId="1397BF05">
                 <wp:extent cx="5920154" cy="263769"/>
                 <wp:effectExtent l="0" t="0" r="4445" b="3175"/>
                 <wp:docPr id="15" name="Text Box 2"/>
@@ -4215,7 +4181,7 @@
           <w:noProof/>
         </w:rPr>
         <w:drawing>
-          <wp:inline distT="0" distB="0" distL="0" distR="0" wp14:anchorId="5D357F9C" wp14:editId="4D6852A6">
+          <wp:inline distT="0" distB="0" distL="0" distR="0" wp14:anchorId="5D357F9C" wp14:editId="3F87CB94">
             <wp:extent cx="3763108" cy="1089660"/>
             <wp:effectExtent l="0" t="0" r="8890" b="0"/>
             <wp:docPr id="2" name="Picture 2"/>
@@ -4268,7 +4234,7 @@
           <w:noProof/>
         </w:rPr>
         <w:drawing>
-          <wp:inline distT="0" distB="0" distL="0" distR="0" wp14:anchorId="6201ECB9" wp14:editId="6CE1E02F">
+          <wp:inline distT="0" distB="0" distL="0" distR="0" wp14:anchorId="6201ECB9" wp14:editId="5799BF69">
             <wp:extent cx="2080846" cy="2491076"/>
             <wp:effectExtent l="0" t="0" r="0" b="5080"/>
             <wp:docPr id="3" name="Picture 3"/>
@@ -4323,7 +4289,7 @@
         <mc:AlternateContent>
           <mc:Choice Requires="wps">
             <w:drawing>
-              <wp:inline distT="0" distB="0" distL="0" distR="0" wp14:anchorId="5C564EB4" wp14:editId="26F255B2">
+              <wp:inline distT="0" distB="0" distL="0" distR="0" wp14:anchorId="5C564EB4" wp14:editId="40510665">
                 <wp:extent cx="3751385" cy="254498"/>
                 <wp:effectExtent l="0" t="0" r="1905" b="0"/>
                 <wp:docPr id="5" name="Text Box 2"/>
@@ -4447,7 +4413,7 @@
         <mc:AlternateContent>
           <mc:Choice Requires="wps">
             <w:drawing>
-              <wp:inline distT="0" distB="0" distL="0" distR="0" wp14:anchorId="69E3D0FF" wp14:editId="0CB77367">
+              <wp:inline distT="0" distB="0" distL="0" distR="0" wp14:anchorId="69E3D0FF" wp14:editId="7F6F3611">
                 <wp:extent cx="2103706" cy="254498"/>
                 <wp:effectExtent l="0" t="0" r="0" b="0"/>
                 <wp:docPr id="6" name="Text Box 2"/>
@@ -4698,6 +4664,19 @@
     </w:p>
     <w:p>
       <w:pPr>
+        <w:rPr>
+          <w:color w:val="FF0000"/>
+        </w:rPr>
+      </w:pPr>
+      <w:r>
+        <w:rPr>
+          <w:color w:val="FF0000"/>
+        </w:rPr>
+        <w:t>[Mention how we find the parameters for dilation, blur, adaptive threshold]</w:t>
+      </w:r>
+    </w:p>
+    <w:p>
+      <w:pPr>
         <w:pStyle w:val="Heading1"/>
         <w:pageBreakBefore/>
       </w:pPr>
@@ -4775,6 +4754,9 @@
     <w:p>
       <w:pPr>
         <w:pStyle w:val="Heading3"/>
+        <w:rPr>
+          <w:color w:val="FF0000"/>
+        </w:rPr>
       </w:pPr>
       <w:bookmarkStart w:id="13" w:name="_Toc56613857"/>
       <w:r>
@@ -4804,6 +4786,483 @@
       <w:bookmarkEnd w:id="13"/>
     </w:p>
     <w:p>
+      <w:r>
+        <w:rPr>
+          <w:noProof/>
+        </w:rPr>
+        <mc:AlternateContent>
+          <mc:Choice Requires="wpg">
+            <w:drawing>
+              <wp:inline distT="0" distB="0" distL="0" distR="0" wp14:anchorId="318054F7" wp14:editId="687A2129">
+                <wp:extent cx="5896708" cy="1699846"/>
+                <wp:effectExtent l="0" t="0" r="8890" b="0"/>
+                <wp:docPr id="25" name="Group 25"/>
+                <wp:cNvGraphicFramePr/>
+                <a:graphic xmlns:a="http://schemas.openxmlformats.org/drawingml/2006/main">
+                  <a:graphicData uri="http://schemas.microsoft.com/office/word/2010/wordprocessingGroup">
+                    <wpg:wgp>
+                      <wpg:cNvGrpSpPr/>
+                      <wpg:grpSpPr>
+                        <a:xfrm>
+                          <a:off x="0" y="0"/>
+                          <a:ext cx="5896708" cy="1699846"/>
+                          <a:chOff x="0" y="0"/>
+                          <a:chExt cx="4728845" cy="1271661"/>
+                        </a:xfrm>
+                      </wpg:grpSpPr>
+                      <pic:pic xmlns:pic="http://schemas.openxmlformats.org/drawingml/2006/picture">
+                        <pic:nvPicPr>
+                          <pic:cNvPr id="24" name="Picture 24"/>
+                          <pic:cNvPicPr>
+                            <a:picLocks noChangeAspect="1"/>
+                          </pic:cNvPicPr>
+                        </pic:nvPicPr>
+                        <pic:blipFill rotWithShape="1">
+                          <a:blip r:embed="rId16">
+                            <a:extLst>
+                              <a:ext uri="{28A0092B-C50C-407E-A947-70E740481C1C}">
+                                <a14:useLocalDpi xmlns:a14="http://schemas.microsoft.com/office/drawing/2010/main" val="0"/>
+                              </a:ext>
+                            </a:extLst>
+                          </a:blip>
+                          <a:srcRect l="10823" t="61280" r="8303" b="22826"/>
+                          <a:stretch/>
+                        </pic:blipFill>
+                        <pic:spPr bwMode="auto">
+                          <a:xfrm>
+                            <a:off x="0" y="574431"/>
+                            <a:ext cx="4728845" cy="697230"/>
+                          </a:xfrm>
+                          <a:prstGeom prst="rect">
+                            <a:avLst/>
+                          </a:prstGeom>
+                          <a:noFill/>
+                          <a:ln>
+                            <a:noFill/>
+                          </a:ln>
+                          <a:extLst>
+                            <a:ext uri="{53640926-AAD7-44D8-BBD7-CCE9431645EC}">
+                              <a14:shadowObscured xmlns:a14="http://schemas.microsoft.com/office/drawing/2010/main"/>
+                            </a:ext>
+                          </a:extLst>
+                        </pic:spPr>
+                      </pic:pic>
+                      <pic:pic xmlns:pic="http://schemas.openxmlformats.org/drawingml/2006/picture">
+                        <pic:nvPicPr>
+                          <pic:cNvPr id="4" name="Picture 4"/>
+                          <pic:cNvPicPr>
+                            <a:picLocks noChangeAspect="1"/>
+                          </pic:cNvPicPr>
+                        </pic:nvPicPr>
+                        <pic:blipFill rotWithShape="1">
+                          <a:blip r:embed="rId16">
+                            <a:extLst>
+                              <a:ext uri="{28A0092B-C50C-407E-A947-70E740481C1C}">
+                                <a14:useLocalDpi xmlns:a14="http://schemas.microsoft.com/office/drawing/2010/main" val="0"/>
+                              </a:ext>
+                            </a:extLst>
+                          </a:blip>
+                          <a:srcRect l="11227" t="19507" r="8751" b="65822"/>
+                          <a:stretch/>
+                        </pic:blipFill>
+                        <pic:spPr bwMode="auto">
+                          <a:xfrm>
+                            <a:off x="23446" y="0"/>
+                            <a:ext cx="4677410" cy="643255"/>
+                          </a:xfrm>
+                          <a:prstGeom prst="rect">
+                            <a:avLst/>
+                          </a:prstGeom>
+                          <a:noFill/>
+                          <a:ln>
+                            <a:noFill/>
+                          </a:ln>
+                          <a:extLst>
+                            <a:ext uri="{53640926-AAD7-44D8-BBD7-CCE9431645EC}">
+                              <a14:shadowObscured xmlns:a14="http://schemas.microsoft.com/office/drawing/2010/main"/>
+                            </a:ext>
+                          </a:extLst>
+                        </pic:spPr>
+                      </pic:pic>
+                    </wpg:wgp>
+                  </a:graphicData>
+                </a:graphic>
+              </wp:inline>
+            </w:drawing>
+          </mc:Choice>
+          <mc:Fallback>
+            <w:pict>
+              <v:group w14:anchorId="0D8E3605" id="Group 25" o:spid="_x0000_s1026" style="width:464.3pt;height:133.85pt;mso-position-horizontal-relative:char;mso-position-vertical-relative:line" coordsize="47288,12716" o:gfxdata="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">
+                <v:shapetype id="_x0000_t75" coordsize="21600,21600" o:spt="75" o:preferrelative="t" path="m@4@5l@4@11@9@11@9@5xe" filled="f" stroked="f">
+                  <v:stroke joinstyle="miter"/>
+                  <v:formulas>
+                    <v:f eqn="if lineDrawn pixelLineWidth 0"/>
+                    <v:f eqn="sum @0 1 0"/>
+                    <v:f eqn="sum 0 0 @1"/>
+                    <v:f eqn="prod @2 1 2"/>
+                    <v:f eqn="prod @3 21600 pixelWidth"/>
+                    <v:f eqn="prod @3 21600 pixelHeight"/>
+                    <v:f eqn="sum @0 0 1"/>
+                    <v:f eqn="prod @6 1 2"/>
+                    <v:f eqn="prod @7 21600 pixelWidth"/>
+                    <v:f eqn="sum @8 21600 0"/>
+                    <v:f eqn="prod @7 21600 pixelHeight"/>
+                    <v:f eqn="sum @10 21600 0"/>
+                  </v:formulas>
+                  <v:path o:extrusionok="f" gradientshapeok="t" o:connecttype="rect"/>
+                  <o:lock v:ext="edit" aspectratio="t"/>
+                </v:shapetype>
+                <v:shape id="Picture 24" o:spid="_x0000_s1027" type="#_x0000_t75" style="position:absolute;top:5744;width:47288;height:6972;visibility:visible;mso-wrap-style:square" o:gfxdata="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">
+                  <v:imagedata r:id="rId17" o:title="" croptop="40160f" cropbottom="14959f" cropleft="7093f" cropright="5441f"/>
+                </v:shape>
+                <v:shape id="Picture 4" o:spid="_x0000_s1028" type="#_x0000_t75" style="position:absolute;left:234;width:46774;height:6432;visibility:visible;mso-wrap-style:square" o:gfxdata="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">
+                  <v:imagedata r:id="rId17" o:title="" croptop="12784f" cropbottom="43137f" cropleft="7358f" cropright="5735f"/>
+                </v:shape>
+                <w10:anchorlock/>
+              </v:group>
+            </w:pict>
+          </mc:Fallback>
+        </mc:AlternateContent>
+      </w:r>
+      <w:r>
+        <w:rPr>
+          <w:noProof/>
+        </w:rPr>
+        <mc:AlternateContent>
+          <mc:Choice Requires="wps">
+            <w:drawing>
+              <wp:inline distT="0" distB="0" distL="0" distR="0" wp14:anchorId="26725537" wp14:editId="30570CD2">
+                <wp:extent cx="5741670" cy="271780"/>
+                <wp:effectExtent l="0" t="0" r="0" b="0"/>
+                <wp:docPr id="26" name="Text Box 2"/>
+                <wp:cNvGraphicFramePr>
+                  <a:graphicFrameLocks xmlns:a="http://schemas.openxmlformats.org/drawingml/2006/main"/>
+                </wp:cNvGraphicFramePr>
+                <a:graphic xmlns:a="http://schemas.openxmlformats.org/drawingml/2006/main">
+                  <a:graphicData uri="http://schemas.microsoft.com/office/word/2010/wordprocessingShape">
+                    <wps:wsp>
+                      <wps:cNvSpPr txBox="1">
+                        <a:spLocks noChangeArrowheads="1"/>
+                      </wps:cNvSpPr>
+                      <wps:spPr bwMode="auto">
+                        <a:xfrm>
+                          <a:off x="0" y="0"/>
+                          <a:ext cx="5741670" cy="271780"/>
+                        </a:xfrm>
+                        <a:prstGeom prst="rect">
+                          <a:avLst/>
+                        </a:prstGeom>
+                        <a:solidFill>
+                          <a:srgbClr val="FFFFFF"/>
+                        </a:solidFill>
+                        <a:ln w="9525">
+                          <a:noFill/>
+                          <a:miter lim="800000"/>
+                          <a:headEnd/>
+                          <a:tailEnd/>
+                        </a:ln>
+                      </wps:spPr>
+                      <wps:txbx>
+                        <w:txbxContent>
+                          <w:p>
+                            <w:pPr>
+                              <w:jc w:val="center"/>
+                            </w:pPr>
+                            <w:r>
+                              <w:t>Simple Thresholding</w:t>
+                            </w:r>
+                          </w:p>
+                        </w:txbxContent>
+                      </wps:txbx>
+                      <wps:bodyPr rot="0" vert="horz" wrap="square" lIns="91440" tIns="45720" rIns="91440" bIns="45720" anchor="t" anchorCtr="0">
+                        <a:noAutofit/>
+                      </wps:bodyPr>
+                    </wps:wsp>
+                  </a:graphicData>
+                </a:graphic>
+              </wp:inline>
+            </w:drawing>
+          </mc:Choice>
+          <mc:Fallback>
+            <w:pict>
+              <v:shape w14:anchorId="26725537" id="_x0000_s1038" type="#_x0000_t202" style="width:452.1pt;height:21.4pt;visibility:visible;mso-wrap-style:square;mso-left-percent:-10001;mso-top-percent:-10001;mso-position-horizontal:absolute;mso-position-horizontal-relative:char;mso-position-vertical:absolute;mso-position-vertical-relative:line;mso-left-percent:-10001;mso-top-percent:-10001;v-text-anchor:top" o:gfxdata="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" stroked="f">
+                <v:textbox>
+                  <w:txbxContent>
+                    <w:p>
+                      <w:pPr>
+                        <w:jc w:val="center"/>
+                      </w:pPr>
+                      <w:r>
+                        <w:t>Simple Thresholding</w:t>
+                      </w:r>
+                    </w:p>
+                  </w:txbxContent>
+                </v:textbox>
+                <w10:anchorlock/>
+              </v:shape>
+            </w:pict>
+          </mc:Fallback>
+        </mc:AlternateContent>
+      </w:r>
+    </w:p>
+    <w:p>
+      <w:pPr>
+        <w:rPr>
+          <w:color w:val="FF0000"/>
+        </w:rPr>
+      </w:pPr>
+      <w:r>
+        <w:rPr>
+          <w:noProof/>
+          <w:color w:val="FF0000"/>
+        </w:rPr>
+        <mc:AlternateContent>
+          <mc:Choice Requires="wpg">
+            <w:drawing>
+              <wp:inline distT="0" distB="0" distL="0" distR="0" wp14:anchorId="481119B0" wp14:editId="16938F7C">
+                <wp:extent cx="5910943" cy="1600200"/>
+                <wp:effectExtent l="0" t="0" r="0" b="0"/>
+                <wp:docPr id="29" name="Group 29"/>
+                <wp:cNvGraphicFramePr/>
+                <a:graphic xmlns:a="http://schemas.openxmlformats.org/drawingml/2006/main">
+                  <a:graphicData uri="http://schemas.microsoft.com/office/word/2010/wordprocessingGroup">
+                    <wpg:wgp>
+                      <wpg:cNvGrpSpPr/>
+                      <wpg:grpSpPr>
+                        <a:xfrm>
+                          <a:off x="0" y="0"/>
+                          <a:ext cx="5910943" cy="1600200"/>
+                          <a:chOff x="0" y="0"/>
+                          <a:chExt cx="4618990" cy="1251857"/>
+                        </a:xfrm>
+                      </wpg:grpSpPr>
+                      <pic:pic xmlns:pic="http://schemas.openxmlformats.org/drawingml/2006/picture">
+                        <pic:nvPicPr>
+                          <pic:cNvPr id="28" name="Picture 28"/>
+                          <pic:cNvPicPr>
+                            <a:picLocks noChangeAspect="1"/>
+                          </pic:cNvPicPr>
+                        </pic:nvPicPr>
+                        <pic:blipFill rotWithShape="1">
+                          <a:blip r:embed="rId18">
+                            <a:extLst>
+                              <a:ext uri="{28A0092B-C50C-407E-A947-70E740481C1C}">
+                                <a14:useLocalDpi xmlns:a14="http://schemas.microsoft.com/office/drawing/2010/main" val="0"/>
+                              </a:ext>
+                            </a:extLst>
+                          </a:blip>
+                          <a:srcRect l="11817" t="62403" r="9183" b="23694"/>
+                          <a:stretch/>
+                        </pic:blipFill>
+                        <pic:spPr bwMode="auto">
+                          <a:xfrm>
+                            <a:off x="0" y="642257"/>
+                            <a:ext cx="4618990" cy="609600"/>
+                          </a:xfrm>
+                          <a:prstGeom prst="rect">
+                            <a:avLst/>
+                          </a:prstGeom>
+                          <a:noFill/>
+                          <a:ln>
+                            <a:noFill/>
+                          </a:ln>
+                          <a:extLst>
+                            <a:ext uri="{53640926-AAD7-44D8-BBD7-CCE9431645EC}">
+                              <a14:shadowObscured xmlns:a14="http://schemas.microsoft.com/office/drawing/2010/main"/>
+                            </a:ext>
+                          </a:extLst>
+                        </pic:spPr>
+                      </pic:pic>
+                      <pic:pic xmlns:pic="http://schemas.openxmlformats.org/drawingml/2006/picture">
+                        <pic:nvPicPr>
+                          <pic:cNvPr id="27" name="Picture 27"/>
+                          <pic:cNvPicPr>
+                            <a:picLocks noChangeAspect="1"/>
+                          </pic:cNvPicPr>
+                        </pic:nvPicPr>
+                        <pic:blipFill rotWithShape="1">
+                          <a:blip r:embed="rId18">
+                            <a:extLst>
+                              <a:ext uri="{28A0092B-C50C-407E-A947-70E740481C1C}">
+                                <a14:useLocalDpi xmlns:a14="http://schemas.microsoft.com/office/drawing/2010/main" val="0"/>
+                              </a:ext>
+                            </a:extLst>
+                          </a:blip>
+                          <a:srcRect l="11815" t="20098" r="9286" b="65631"/>
+                          <a:stretch/>
+                        </pic:blipFill>
+                        <pic:spPr bwMode="auto">
+                          <a:xfrm>
+                            <a:off x="0" y="0"/>
+                            <a:ext cx="4614545" cy="625475"/>
+                          </a:xfrm>
+                          <a:prstGeom prst="rect">
+                            <a:avLst/>
+                          </a:prstGeom>
+                          <a:noFill/>
+                          <a:ln>
+                            <a:noFill/>
+                          </a:ln>
+                          <a:extLst>
+                            <a:ext uri="{53640926-AAD7-44D8-BBD7-CCE9431645EC}">
+                              <a14:shadowObscured xmlns:a14="http://schemas.microsoft.com/office/drawing/2010/main"/>
+                            </a:ext>
+                          </a:extLst>
+                        </pic:spPr>
+                      </pic:pic>
+                    </wpg:wgp>
+                  </a:graphicData>
+                </a:graphic>
+              </wp:inline>
+            </w:drawing>
+          </mc:Choice>
+          <mc:Fallback>
+            <w:pict>
+              <v:group w14:anchorId="1042CA3A" id="Group 29" o:spid="_x0000_s1026" style="width:465.45pt;height:126pt;mso-position-horizontal-relative:char;mso-position-vertical-relative:line" coordsize="46189,12518" o:gfxdata="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">
+                <v:shape id="Picture 28" o:spid="_x0000_s1027" type="#_x0000_t75" style="position:absolute;top:6422;width:46189;height:6096;visibility:visible;mso-wrap-style:square" o:gfxdata="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">
+                  <v:imagedata r:id="rId19" o:title="" croptop="40896f" cropbottom="15528f" cropleft="7744f" cropright="6018f"/>
+                </v:shape>
+                <v:shape id="Picture 27" o:spid="_x0000_s1028" type="#_x0000_t75" style="position:absolute;width:46145;height:6254;visibility:visible;mso-wrap-style:square" o:gfxdata="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">
+                  <v:imagedata r:id="rId19" o:title="" croptop="13171f" cropbottom="43012f" cropleft="7743f" cropright="6086f"/>
+                </v:shape>
+                <w10:anchorlock/>
+              </v:group>
+            </w:pict>
+          </mc:Fallback>
+        </mc:AlternateContent>
+      </w:r>
+      <w:r>
+        <w:rPr>
+          <w:noProof/>
+        </w:rPr>
+        <mc:AlternateContent>
+          <mc:Choice Requires="wps">
+            <w:drawing>
+              <wp:inline distT="0" distB="0" distL="0" distR="0" wp14:anchorId="4AB0D068" wp14:editId="35F44E8E">
+                <wp:extent cx="5741670" cy="271780"/>
+                <wp:effectExtent l="0" t="0" r="0" b="0"/>
+                <wp:docPr id="30" name="Text Box 2"/>
+                <wp:cNvGraphicFramePr>
+                  <a:graphicFrameLocks xmlns:a="http://schemas.openxmlformats.org/drawingml/2006/main"/>
+                </wp:cNvGraphicFramePr>
+                <a:graphic xmlns:a="http://schemas.openxmlformats.org/drawingml/2006/main">
+                  <a:graphicData uri="http://schemas.microsoft.com/office/word/2010/wordprocessingShape">
+                    <wps:wsp>
+                      <wps:cNvSpPr txBox="1">
+                        <a:spLocks noChangeArrowheads="1"/>
+                      </wps:cNvSpPr>
+                      <wps:spPr bwMode="auto">
+                        <a:xfrm>
+                          <a:off x="0" y="0"/>
+                          <a:ext cx="5741670" cy="271780"/>
+                        </a:xfrm>
+                        <a:prstGeom prst="rect">
+                          <a:avLst/>
+                        </a:prstGeom>
+                        <a:solidFill>
+                          <a:srgbClr val="FFFFFF"/>
+                        </a:solidFill>
+                        <a:ln w="9525">
+                          <a:noFill/>
+                          <a:miter lim="800000"/>
+                          <a:headEnd/>
+                          <a:tailEnd/>
+                        </a:ln>
+                      </wps:spPr>
+                      <wps:txbx>
+                        <w:txbxContent>
+                          <w:p>
+                            <w:pPr>
+                              <w:jc w:val="center"/>
+                            </w:pPr>
+                            <w:r>
+                              <w:t>Simple Thresholding</w:t>
+                            </w:r>
+                            <w:r>
+                              <w:t xml:space="preserve"> with Otsu</w:t>
+                            </w:r>
+                          </w:p>
+                        </w:txbxContent>
+                      </wps:txbx>
+                      <wps:bodyPr rot="0" vert="horz" wrap="square" lIns="91440" tIns="45720" rIns="91440" bIns="45720" anchor="t" anchorCtr="0">
+                        <a:noAutofit/>
+                      </wps:bodyPr>
+                    </wps:wsp>
+                  </a:graphicData>
+                </a:graphic>
+              </wp:inline>
+            </w:drawing>
+          </mc:Choice>
+          <mc:Fallback>
+            <w:pict>
+              <v:shape w14:anchorId="4AB0D068" id="_x0000_s1039" type="#_x0000_t202" style="width:452.1pt;height:21.4pt;visibility:visible;mso-wrap-style:square;mso-left-percent:-10001;mso-top-percent:-10001;mso-position-horizontal:absolute;mso-position-horizontal-relative:char;mso-position-vertical:absolute;mso-position-vertical-relative:line;mso-left-percent:-10001;mso-top-percent:-10001;v-text-anchor:top" o:gfxdata="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" stroked="f">
+                <v:textbox>
+                  <w:txbxContent>
+                    <w:p>
+                      <w:pPr>
+                        <w:jc w:val="center"/>
+                      </w:pPr>
+                      <w:r>
+                        <w:t>Simple Thresholding</w:t>
+                      </w:r>
+                      <w:r>
+                        <w:t xml:space="preserve"> with Otsu</w:t>
+                      </w:r>
+                    </w:p>
+                  </w:txbxContent>
+                </v:textbox>
+                <w10:anchorlock/>
+              </v:shape>
+            </w:pict>
+          </mc:Fallback>
+        </mc:AlternateContent>
+      </w:r>
+    </w:p>
+    <w:p>
+      <w:pPr>
+        <w:rPr>
+          <w:color w:val="FF0000"/>
+        </w:rPr>
+      </w:pPr>
+      <w:r>
+        <w:drawing>
+          <wp:inline distT="0" distB="0" distL="0" distR="0" wp14:anchorId="685839F8" wp14:editId="1BB4DE1A">
+            <wp:extent cx="4620270" cy="1752845"/>
+            <wp:effectExtent l="0" t="0" r="0" b="0"/>
+            <wp:docPr id="48" name="Picture 48"/>
+            <wp:cNvGraphicFramePr>
+              <a:graphicFrameLocks xmlns:a="http://schemas.openxmlformats.org/drawingml/2006/main" noChangeAspect="1"/>
+            </wp:cNvGraphicFramePr>
+            <a:graphic xmlns:a="http://schemas.openxmlformats.org/drawingml/2006/main">
+              <a:graphicData uri="http://schemas.openxmlformats.org/drawingml/2006/picture">
+                <pic:pic xmlns:pic="http://schemas.openxmlformats.org/drawingml/2006/picture">
+                  <pic:nvPicPr>
+                    <pic:cNvPr id="1" name=""/>
+                    <pic:cNvPicPr/>
+                  </pic:nvPicPr>
+                  <pic:blipFill>
+                    <a:blip r:embed="rId20"/>
+                    <a:stretch>
+                      <a:fillRect/>
+                    </a:stretch>
+                  </pic:blipFill>
+                  <pic:spPr>
+                    <a:xfrm>
+                      <a:off x="0" y="0"/>
+                      <a:ext cx="4620270" cy="1752845"/>
+                    </a:xfrm>
+                    <a:prstGeom prst="rect">
+                      <a:avLst/>
+                    </a:prstGeom>
+                  </pic:spPr>
+                </pic:pic>
+              </a:graphicData>
+            </a:graphic>
+          </wp:inline>
+        </w:drawing>
+      </w:r>
+    </w:p>
+    <w:p>
       <w:pPr>
         <w:rPr>
           <w:color w:val="FF0000"/>
@@ -4845,9 +5304,13 @@
     <w:p>
       <w:pPr>
         <w:pStyle w:val="Heading3"/>
+        <w:rPr>
+          <w:color w:val="FF0000"/>
+        </w:rPr>
       </w:pPr>
       <w:bookmarkStart w:id="14" w:name="_Toc56613858"/>
       <w:r>
+        <w:lastRenderedPageBreak/>
         <w:t>5.1.2 Adaptive Thresholding</w:t>
       </w:r>
       <w:r>
@@ -4872,6 +5335,166 @@
         <w:t>edit)</w:t>
       </w:r>
       <w:bookmarkEnd w:id="14"/>
+    </w:p>
+    <w:p>
+      <w:r>
+        <w:rPr>
+          <w:noProof/>
+        </w:rPr>
+        <mc:AlternateContent>
+          <mc:Choice Requires="wpg">
+            <w:drawing>
+              <wp:inline distT="0" distB="0" distL="0" distR="0" wp14:anchorId="5B818D3C" wp14:editId="78767480">
+                <wp:extent cx="5889171" cy="1975757"/>
+                <wp:effectExtent l="0" t="0" r="0" b="5715"/>
+                <wp:docPr id="33" name="Group 33"/>
+                <wp:cNvGraphicFramePr/>
+                <a:graphic xmlns:a="http://schemas.openxmlformats.org/drawingml/2006/main">
+                  <a:graphicData uri="http://schemas.microsoft.com/office/word/2010/wordprocessingGroup">
+                    <wpg:wgp>
+                      <wpg:cNvGrpSpPr/>
+                      <wpg:grpSpPr>
+                        <a:xfrm>
+                          <a:off x="0" y="0"/>
+                          <a:ext cx="5889171" cy="1975757"/>
+                          <a:chOff x="0" y="0"/>
+                          <a:chExt cx="4832985" cy="1561647"/>
+                        </a:xfrm>
+                      </wpg:grpSpPr>
+                      <pic:pic xmlns:pic="http://schemas.openxmlformats.org/drawingml/2006/picture">
+                        <pic:nvPicPr>
+                          <pic:cNvPr id="32" name="Picture 32"/>
+                          <pic:cNvPicPr>
+                            <a:picLocks noChangeAspect="1"/>
+                          </pic:cNvPicPr>
+                        </pic:nvPicPr>
+                        <pic:blipFill rotWithShape="1">
+                          <a:blip r:embed="rId21">
+                            <a:extLst>
+                              <a:ext uri="{28A0092B-C50C-407E-A947-70E740481C1C}">
+                                <a14:useLocalDpi xmlns:a14="http://schemas.microsoft.com/office/drawing/2010/main" val="0"/>
+                              </a:ext>
+                            </a:extLst>
+                          </a:blip>
+                          <a:srcRect l="10513" t="60180" r="6842" b="21202"/>
+                          <a:stretch/>
+                        </pic:blipFill>
+                        <pic:spPr bwMode="auto">
+                          <a:xfrm>
+                            <a:off x="0" y="745672"/>
+                            <a:ext cx="4832985" cy="815975"/>
+                          </a:xfrm>
+                          <a:prstGeom prst="rect">
+                            <a:avLst/>
+                          </a:prstGeom>
+                          <a:noFill/>
+                          <a:ln>
+                            <a:noFill/>
+                          </a:ln>
+                          <a:extLst>
+                            <a:ext uri="{53640926-AAD7-44D8-BBD7-CCE9431645EC}">
+                              <a14:shadowObscured xmlns:a14="http://schemas.microsoft.com/office/drawing/2010/main"/>
+                            </a:ext>
+                          </a:extLst>
+                        </pic:spPr>
+                      </pic:pic>
+                      <pic:pic xmlns:pic="http://schemas.openxmlformats.org/drawingml/2006/picture">
+                        <pic:nvPicPr>
+                          <pic:cNvPr id="31" name="Picture 31"/>
+                          <pic:cNvPicPr>
+                            <a:picLocks noChangeAspect="1"/>
+                          </pic:cNvPicPr>
+                        </pic:nvPicPr>
+                        <pic:blipFill rotWithShape="1">
+                          <a:blip r:embed="rId21">
+                            <a:extLst>
+                              <a:ext uri="{28A0092B-C50C-407E-A947-70E740481C1C}">
+                                <a14:useLocalDpi xmlns:a14="http://schemas.microsoft.com/office/drawing/2010/main" val="0"/>
+                              </a:ext>
+                            </a:extLst>
+                          </a:blip>
+                          <a:srcRect l="10884" t="18361" r="7804" b="63770"/>
+                          <a:stretch/>
+                        </pic:blipFill>
+                        <pic:spPr bwMode="auto">
+                          <a:xfrm>
+                            <a:off x="0" y="0"/>
+                            <a:ext cx="4756150" cy="783590"/>
+                          </a:xfrm>
+                          <a:prstGeom prst="rect">
+                            <a:avLst/>
+                          </a:prstGeom>
+                          <a:noFill/>
+                          <a:ln>
+                            <a:noFill/>
+                          </a:ln>
+                          <a:extLst>
+                            <a:ext uri="{53640926-AAD7-44D8-BBD7-CCE9431645EC}">
+                              <a14:shadowObscured xmlns:a14="http://schemas.microsoft.com/office/drawing/2010/main"/>
+                            </a:ext>
+                          </a:extLst>
+                        </pic:spPr>
+                      </pic:pic>
+                    </wpg:wgp>
+                  </a:graphicData>
+                </a:graphic>
+              </wp:inline>
+            </w:drawing>
+          </mc:Choice>
+          <mc:Fallback>
+            <w:pict>
+              <v:group w14:anchorId="7CCA025D" id="Group 33" o:spid="_x0000_s1026" style="width:463.7pt;height:155.55pt;mso-position-horizontal-relative:char;mso-position-vertical-relative:line" coordsize="48329,15616" o:gfxdata="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">
+                <v:shape id="Picture 32" o:spid="_x0000_s1027" type="#_x0000_t75" style="position:absolute;top:7456;width:48329;height:8160;visibility:visible;mso-wrap-style:square" o:gfxdata="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">
+                  <v:imagedata r:id="rId22" o:title="" croptop="39440f" cropbottom="13895f" cropleft="6890f" cropright="4484f"/>
+                </v:shape>
+                <v:shape id="Picture 31" o:spid="_x0000_s1028" type="#_x0000_t75" style="position:absolute;width:47561;height:7835;visibility:visible;mso-wrap-style:square" o:gfxdata="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">
+                  <v:imagedata r:id="rId22" o:title="" croptop="12033f" cropbottom="41792f" cropleft="7133f" cropright="5114f"/>
+                </v:shape>
+                <w10:anchorlock/>
+              </v:group>
+            </w:pict>
+          </mc:Fallback>
+        </mc:AlternateContent>
+      </w:r>
+    </w:p>
+    <w:p>
+      <w:r>
+        <w:drawing>
+          <wp:inline distT="0" distB="0" distL="0" distR="0" wp14:anchorId="598BB52D" wp14:editId="5FB274E9">
+            <wp:extent cx="4363059" cy="1286054"/>
+            <wp:effectExtent l="0" t="0" r="0" b="0"/>
+            <wp:docPr id="49" name="Picture 49"/>
+            <wp:cNvGraphicFramePr>
+              <a:graphicFrameLocks xmlns:a="http://schemas.openxmlformats.org/drawingml/2006/main" noChangeAspect="1"/>
+            </wp:cNvGraphicFramePr>
+            <a:graphic xmlns:a="http://schemas.openxmlformats.org/drawingml/2006/main">
+              <a:graphicData uri="http://schemas.openxmlformats.org/drawingml/2006/picture">
+                <pic:pic xmlns:pic="http://schemas.openxmlformats.org/drawingml/2006/picture">
+                  <pic:nvPicPr>
+                    <pic:cNvPr id="1" name=""/>
+                    <pic:cNvPicPr/>
+                  </pic:nvPicPr>
+                  <pic:blipFill>
+                    <a:blip r:embed="rId23"/>
+                    <a:stretch>
+                      <a:fillRect/>
+                    </a:stretch>
+                  </pic:blipFill>
+                  <pic:spPr>
+                    <a:xfrm>
+                      <a:off x="0" y="0"/>
+                      <a:ext cx="4363059" cy="1286054"/>
+                    </a:xfrm>
+                    <a:prstGeom prst="rect">
+                      <a:avLst/>
+                    </a:prstGeom>
+                  </pic:spPr>
+                </pic:pic>
+              </a:graphicData>
+            </a:graphic>
+          </wp:inline>
+        </w:drawing>
+      </w:r>
     </w:p>
     <w:p>
       <w:pPr>
@@ -4925,6 +5548,12 @@
         </w:rPr>
         <w:t>Take the best image from simple and adaptive to work on</w:t>
       </w:r>
+      <w:r>
+        <w:rPr>
+          <w:color w:val="FF0000"/>
+        </w:rPr>
+        <w:t xml:space="preserve"> (STH1, ATH2 and SR)</w:t>
+      </w:r>
     </w:p>
     <w:p>
       <w:pPr>
@@ -4987,7 +5616,137 @@
     </w:p>
     <w:p>
       <w:pPr>
+        <w:rPr>
+          <w:color w:val="FF0000"/>
+        </w:rPr>
+      </w:pPr>
+      <w:r>
+        <w:rPr>
+          <w:noProof/>
+          <w:color w:val="FF0000"/>
+        </w:rPr>
+        <mc:AlternateContent>
+          <mc:Choice Requires="wpg">
+            <w:drawing>
+              <wp:inline distT="0" distB="0" distL="0" distR="0" wp14:anchorId="2B5014BE" wp14:editId="7360474F">
+                <wp:extent cx="4652197" cy="1217781"/>
+                <wp:effectExtent l="0" t="0" r="0" b="1905"/>
+                <wp:docPr id="37" name="Group 37"/>
+                <wp:cNvGraphicFramePr/>
+                <a:graphic xmlns:a="http://schemas.openxmlformats.org/drawingml/2006/main">
+                  <a:graphicData uri="http://schemas.microsoft.com/office/word/2010/wordprocessingGroup">
+                    <wpg:wgp>
+                      <wpg:cNvGrpSpPr/>
+                      <wpg:grpSpPr>
+                        <a:xfrm>
+                          <a:off x="0" y="0"/>
+                          <a:ext cx="4652197" cy="1217781"/>
+                          <a:chOff x="0" y="0"/>
+                          <a:chExt cx="4652197" cy="1217781"/>
+                        </a:xfrm>
+                      </wpg:grpSpPr>
+                      <pic:pic xmlns:pic="http://schemas.openxmlformats.org/drawingml/2006/picture">
+                        <pic:nvPicPr>
+                          <pic:cNvPr id="35" name="Picture 35"/>
+                          <pic:cNvPicPr>
+                            <a:picLocks noChangeAspect="1"/>
+                          </pic:cNvPicPr>
+                        </pic:nvPicPr>
+                        <pic:blipFill rotWithShape="1">
+                          <a:blip r:embed="rId24">
+                            <a:extLst>
+                              <a:ext uri="{28A0092B-C50C-407E-A947-70E740481C1C}">
+                                <a14:useLocalDpi xmlns:a14="http://schemas.microsoft.com/office/drawing/2010/main" val="0"/>
+                              </a:ext>
+                            </a:extLst>
+                          </a:blip>
+                          <a:srcRect l="11869" t="62321" r="8955" b="23385"/>
+                          <a:stretch/>
+                        </pic:blipFill>
+                        <pic:spPr bwMode="auto">
+                          <a:xfrm>
+                            <a:off x="22412" y="591671"/>
+                            <a:ext cx="4629785" cy="626110"/>
+                          </a:xfrm>
+                          <a:prstGeom prst="rect">
+                            <a:avLst/>
+                          </a:prstGeom>
+                          <a:noFill/>
+                          <a:ln>
+                            <a:noFill/>
+                          </a:ln>
+                          <a:extLst>
+                            <a:ext uri="{53640926-AAD7-44D8-BBD7-CCE9431645EC}">
+                              <a14:shadowObscured xmlns:a14="http://schemas.microsoft.com/office/drawing/2010/main"/>
+                            </a:ext>
+                          </a:extLst>
+                        </pic:spPr>
+                      </pic:pic>
+                      <pic:pic xmlns:pic="http://schemas.openxmlformats.org/drawingml/2006/picture">
+                        <pic:nvPicPr>
+                          <pic:cNvPr id="34" name="Picture 34"/>
+                          <pic:cNvPicPr>
+                            <a:picLocks noChangeAspect="1"/>
+                          </pic:cNvPicPr>
+                        </pic:nvPicPr>
+                        <pic:blipFill rotWithShape="1">
+                          <a:blip r:embed="rId24">
+                            <a:extLst>
+                              <a:ext uri="{28A0092B-C50C-407E-A947-70E740481C1C}">
+                                <a14:useLocalDpi xmlns:a14="http://schemas.microsoft.com/office/drawing/2010/main" val="0"/>
+                              </a:ext>
+                            </a:extLst>
+                          </a:blip>
+                          <a:srcRect l="11796" t="20234" r="8850" b="65477"/>
+                          <a:stretch/>
+                        </pic:blipFill>
+                        <pic:spPr bwMode="auto">
+                          <a:xfrm>
+                            <a:off x="0" y="0"/>
+                            <a:ext cx="4643120" cy="626745"/>
+                          </a:xfrm>
+                          <a:prstGeom prst="rect">
+                            <a:avLst/>
+                          </a:prstGeom>
+                          <a:noFill/>
+                          <a:ln>
+                            <a:noFill/>
+                          </a:ln>
+                          <a:extLst>
+                            <a:ext uri="{53640926-AAD7-44D8-BBD7-CCE9431645EC}">
+                              <a14:shadowObscured xmlns:a14="http://schemas.microsoft.com/office/drawing/2010/main"/>
+                            </a:ext>
+                          </a:extLst>
+                        </pic:spPr>
+                      </pic:pic>
+                    </wpg:wgp>
+                  </a:graphicData>
+                </a:graphic>
+              </wp:inline>
+            </w:drawing>
+          </mc:Choice>
+          <mc:Fallback>
+            <w:pict>
+              <v:group w14:anchorId="7115A910" id="Group 37" o:spid="_x0000_s1026" style="width:366.3pt;height:95.9pt;mso-position-horizontal-relative:char;mso-position-vertical-relative:line" coordsize="46521,12177" o:gfxdata="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">
+                <v:shape id="Picture 35" o:spid="_x0000_s1027" type="#_x0000_t75" style="position:absolute;left:224;top:5916;width:46297;height:6261;visibility:visible;mso-wrap-style:square" o:gfxdata="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">
+                  <v:imagedata r:id="rId25" o:title="" croptop="40843f" cropbottom="15326f" cropleft="7778f" cropright="5869f"/>
+                </v:shape>
+                <v:shape id="Picture 34" o:spid="_x0000_s1028" type="#_x0000_t75" style="position:absolute;width:46431;height:6267;visibility:visible;mso-wrap-style:square" o:gfxdata="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">
+                  <v:imagedata r:id="rId25" o:title="" croptop="13261f" cropbottom="42911f" cropleft="7731f" cropright="5800f"/>
+                </v:shape>
+                <w10:anchorlock/>
+              </v:group>
+            </w:pict>
+          </mc:Fallback>
+        </mc:AlternateContent>
+      </w:r>
+    </w:p>
+    <w:p>
+      <w:pPr>
         <w:pStyle w:val="Heading3"/>
+        <w:rPr>
+          <w:color w:val="FF0000"/>
+        </w:rPr>
       </w:pPr>
       <w:bookmarkStart w:id="17" w:name="_Toc56613861"/>
       <w:r>
@@ -5020,11 +5779,136 @@
       <w:bookmarkEnd w:id="17"/>
     </w:p>
     <w:p>
+      <w:r>
+        <w:rPr>
+          <w:noProof/>
+        </w:rPr>
+        <mc:AlternateContent>
+          <mc:Choice Requires="wpg">
+            <w:drawing>
+              <wp:inline distT="0" distB="0" distL="0" distR="0" wp14:anchorId="15A4106F" wp14:editId="4F9CA8CB">
+                <wp:extent cx="4655820" cy="1169408"/>
+                <wp:effectExtent l="0" t="0" r="0" b="0"/>
+                <wp:docPr id="40" name="Group 40"/>
+                <wp:cNvGraphicFramePr/>
+                <a:graphic xmlns:a="http://schemas.openxmlformats.org/drawingml/2006/main">
+                  <a:graphicData uri="http://schemas.microsoft.com/office/word/2010/wordprocessingGroup">
+                    <wpg:wgp>
+                      <wpg:cNvGrpSpPr/>
+                      <wpg:grpSpPr>
+                        <a:xfrm>
+                          <a:off x="0" y="0"/>
+                          <a:ext cx="4655820" cy="1169408"/>
+                          <a:chOff x="0" y="0"/>
+                          <a:chExt cx="4655820" cy="1169408"/>
+                        </a:xfrm>
+                      </wpg:grpSpPr>
+                      <pic:pic xmlns:pic="http://schemas.openxmlformats.org/drawingml/2006/picture">
+                        <pic:nvPicPr>
+                          <pic:cNvPr id="38" name="Picture 38"/>
+                          <pic:cNvPicPr>
+                            <a:picLocks noChangeAspect="1"/>
+                          </pic:cNvPicPr>
+                        </pic:nvPicPr>
+                        <pic:blipFill rotWithShape="1">
+                          <a:blip r:embed="rId26">
+                            <a:extLst>
+                              <a:ext uri="{28A0092B-C50C-407E-A947-70E740481C1C}">
+                                <a14:useLocalDpi xmlns:a14="http://schemas.microsoft.com/office/drawing/2010/main" val="0"/>
+                              </a:ext>
+                            </a:extLst>
+                          </a:blip>
+                          <a:srcRect l="11715" t="20734" r="8731" b="66087"/>
+                          <a:stretch/>
+                        </pic:blipFill>
+                        <pic:spPr bwMode="auto">
+                          <a:xfrm>
+                            <a:off x="0" y="0"/>
+                            <a:ext cx="4655820" cy="577850"/>
+                          </a:xfrm>
+                          <a:prstGeom prst="rect">
+                            <a:avLst/>
+                          </a:prstGeom>
+                          <a:noFill/>
+                          <a:ln>
+                            <a:noFill/>
+                          </a:ln>
+                          <a:extLst>
+                            <a:ext uri="{53640926-AAD7-44D8-BBD7-CCE9431645EC}">
+                              <a14:shadowObscured xmlns:a14="http://schemas.microsoft.com/office/drawing/2010/main"/>
+                            </a:ext>
+                          </a:extLst>
+                        </pic:spPr>
+                      </pic:pic>
+                      <pic:pic xmlns:pic="http://schemas.openxmlformats.org/drawingml/2006/picture">
+                        <pic:nvPicPr>
+                          <pic:cNvPr id="39" name="Picture 39"/>
+                          <pic:cNvPicPr>
+                            <a:picLocks noChangeAspect="1"/>
+                          </pic:cNvPicPr>
+                        </pic:nvPicPr>
+                        <pic:blipFill rotWithShape="1">
+                          <a:blip r:embed="rId26">
+                            <a:extLst>
+                              <a:ext uri="{28A0092B-C50C-407E-A947-70E740481C1C}">
+                                <a14:useLocalDpi xmlns:a14="http://schemas.microsoft.com/office/drawing/2010/main" val="0"/>
+                              </a:ext>
+                            </a:extLst>
+                          </a:blip>
+                          <a:srcRect l="11868" t="62726" r="9267" b="23786"/>
+                          <a:stretch/>
+                        </pic:blipFill>
+                        <pic:spPr bwMode="auto">
+                          <a:xfrm>
+                            <a:off x="0" y="578223"/>
+                            <a:ext cx="4614545" cy="591185"/>
+                          </a:xfrm>
+                          <a:prstGeom prst="rect">
+                            <a:avLst/>
+                          </a:prstGeom>
+                          <a:noFill/>
+                          <a:ln>
+                            <a:noFill/>
+                          </a:ln>
+                          <a:extLst>
+                            <a:ext uri="{53640926-AAD7-44D8-BBD7-CCE9431645EC}">
+                              <a14:shadowObscured xmlns:a14="http://schemas.microsoft.com/office/drawing/2010/main"/>
+                            </a:ext>
+                          </a:extLst>
+                        </pic:spPr>
+                      </pic:pic>
+                    </wpg:wgp>
+                  </a:graphicData>
+                </a:graphic>
+              </wp:inline>
+            </w:drawing>
+          </mc:Choice>
+          <mc:Fallback>
+            <w:pict>
+              <v:group w14:anchorId="01BA3629" id="Group 40" o:spid="_x0000_s1026" style="width:366.6pt;height:92.1pt;mso-position-horizontal-relative:char;mso-position-vertical-relative:line" coordsize="46558,11694" o:gfxdata="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">
+                <v:shape id="Picture 38" o:spid="_x0000_s1027" type="#_x0000_t75" style="position:absolute;width:46558;height:5778;visibility:visible;mso-wrap-style:square" o:gfxdata="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">
+                  <v:imagedata r:id="rId27" o:title="" croptop="13588f" cropbottom="43311f" cropleft="7678f" cropright="5722f"/>
+                </v:shape>
+                <v:shape id="Picture 39" o:spid="_x0000_s1028" type="#_x0000_t75" style="position:absolute;top:5782;width:46145;height:5912;visibility:visible;mso-wrap-style:square" o:gfxdata="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">
+                  <v:imagedata r:id="rId27" o:title="" croptop="41108f" cropbottom="15588f" cropleft="7778f" cropright="6073f"/>
+                </v:shape>
+                <w10:anchorlock/>
+              </v:group>
+            </w:pict>
+          </mc:Fallback>
+        </mc:AlternateContent>
+      </w:r>
+    </w:p>
+    <w:p>
       <w:pPr>
         <w:pStyle w:val="Heading3"/>
+        <w:rPr>
+          <w:color w:val="FF0000"/>
+        </w:rPr>
       </w:pPr>
       <w:bookmarkStart w:id="18" w:name="_Toc56613862"/>
       <w:r>
+        <w:lastRenderedPageBreak/>
         <w:t>5.2</w:t>
       </w:r>
       <w:r>
@@ -5052,6 +5936,77 @@
         <w:t>edit)</w:t>
       </w:r>
       <w:bookmarkEnd w:id="18"/>
+    </w:p>
+    <w:p>
+      <w:r>
+        <w:rPr>
+          <w:noProof/>
+        </w:rPr>
+        <w:drawing>
+          <wp:inline distT="0" distB="0" distL="0" distR="0" wp14:anchorId="73CA2894" wp14:editId="480460C4">
+            <wp:extent cx="4660900" cy="770965"/>
+            <wp:effectExtent l="0" t="0" r="6350" b="0"/>
+            <wp:docPr id="41" name="Picture 41"/>
+            <wp:cNvGraphicFramePr>
+              <a:graphicFrameLocks xmlns:a="http://schemas.openxmlformats.org/drawingml/2006/main" noChangeAspect="1"/>
+            </wp:cNvGraphicFramePr>
+            <a:graphic xmlns:a="http://schemas.openxmlformats.org/drawingml/2006/main">
+              <a:graphicData uri="http://schemas.openxmlformats.org/drawingml/2006/picture">
+                <pic:pic xmlns:pic="http://schemas.openxmlformats.org/drawingml/2006/picture">
+                  <pic:nvPicPr>
+                    <pic:cNvPr id="0" name="Picture 26"/>
+                    <pic:cNvPicPr>
+                      <a:picLocks noChangeAspect="1" noChangeArrowheads="1"/>
+                    </pic:cNvPicPr>
+                  </pic:nvPicPr>
+                  <pic:blipFill rotWithShape="1">
+                    <a:blip r:embed="rId28">
+                      <a:extLst>
+                        <a:ext uri="{28A0092B-C50C-407E-A947-70E740481C1C}">
+                          <a14:useLocalDpi xmlns:a14="http://schemas.microsoft.com/office/drawing/2010/main" val="0"/>
+                        </a:ext>
+                      </a:extLst>
+                    </a:blip>
+                    <a:srcRect l="11409" t="39635" r="8958" b="42794"/>
+                    <a:stretch/>
+                  </pic:blipFill>
+                  <pic:spPr bwMode="auto">
+                    <a:xfrm>
+                      <a:off x="0" y="0"/>
+                      <a:ext cx="4661781" cy="771111"/>
+                    </a:xfrm>
+                    <a:prstGeom prst="rect">
+                      <a:avLst/>
+                    </a:prstGeom>
+                    <a:noFill/>
+                    <a:ln>
+                      <a:noFill/>
+                    </a:ln>
+                    <a:extLst>
+                      <a:ext uri="{53640926-AAD7-44D8-BBD7-CCE9431645EC}">
+                        <a14:shadowObscured xmlns:a14="http://schemas.microsoft.com/office/drawing/2010/main"/>
+                      </a:ext>
+                    </a:extLst>
+                  </pic:spPr>
+                </pic:pic>
+              </a:graphicData>
+            </a:graphic>
+          </wp:inline>
+        </w:drawing>
+      </w:r>
+    </w:p>
+    <w:p>
+      <w:pPr>
+        <w:rPr>
+          <w:color w:val="FF0000"/>
+        </w:rPr>
+      </w:pPr>
+      <w:r>
+        <w:rPr>
+          <w:color w:val="FF0000"/>
+        </w:rPr>
+        <w:t>No diff??</w:t>
+      </w:r>
     </w:p>
     <w:p>
       <w:pPr>
@@ -5083,7 +6038,315 @@
     </w:p>
     <w:p>
       <w:r>
-        <w:br w:type="page"/>
+        <w:rPr>
+          <w:noProof/>
+        </w:rPr>
+        <mc:AlternateContent>
+          <mc:Choice Requires="wpg">
+            <w:drawing>
+              <wp:inline distT="0" distB="0" distL="0" distR="0" wp14:anchorId="0293D117" wp14:editId="7BC8FF1F">
+                <wp:extent cx="4678045" cy="1201196"/>
+                <wp:effectExtent l="0" t="0" r="8255" b="0"/>
+                <wp:docPr id="47" name="Group 47"/>
+                <wp:cNvGraphicFramePr/>
+                <a:graphic xmlns:a="http://schemas.openxmlformats.org/drawingml/2006/main">
+                  <a:graphicData uri="http://schemas.microsoft.com/office/word/2010/wordprocessingGroup">
+                    <wpg:wgp>
+                      <wpg:cNvGrpSpPr/>
+                      <wpg:grpSpPr>
+                        <a:xfrm>
+                          <a:off x="0" y="0"/>
+                          <a:ext cx="4678045" cy="1201196"/>
+                          <a:chOff x="0" y="0"/>
+                          <a:chExt cx="4678045" cy="1201196"/>
+                        </a:xfrm>
+                      </wpg:grpSpPr>
+                      <pic:pic xmlns:pic="http://schemas.openxmlformats.org/drawingml/2006/picture">
+                        <pic:nvPicPr>
+                          <pic:cNvPr id="44" name="Picture 44"/>
+                          <pic:cNvPicPr>
+                            <a:picLocks noChangeAspect="1"/>
+                          </pic:cNvPicPr>
+                        </pic:nvPicPr>
+                        <pic:blipFill rotWithShape="1">
+                          <a:blip r:embed="rId29">
+                            <a:extLst>
+                              <a:ext uri="{28A0092B-C50C-407E-A947-70E740481C1C}">
+                                <a14:useLocalDpi xmlns:a14="http://schemas.microsoft.com/office/drawing/2010/main" val="0"/>
+                              </a:ext>
+                            </a:extLst>
+                          </a:blip>
+                          <a:srcRect l="11485" t="20226" r="8731" b="65468"/>
+                          <a:stretch/>
+                        </pic:blipFill>
+                        <pic:spPr bwMode="auto">
+                          <a:xfrm>
+                            <a:off x="0" y="0"/>
+                            <a:ext cx="4668520" cy="627380"/>
+                          </a:xfrm>
+                          <a:prstGeom prst="rect">
+                            <a:avLst/>
+                          </a:prstGeom>
+                          <a:noFill/>
+                          <a:ln>
+                            <a:noFill/>
+                          </a:ln>
+                          <a:extLst>
+                            <a:ext uri="{53640926-AAD7-44D8-BBD7-CCE9431645EC}">
+                              <a14:shadowObscured xmlns:a14="http://schemas.microsoft.com/office/drawing/2010/main"/>
+                            </a:ext>
+                          </a:extLst>
+                        </pic:spPr>
+                      </pic:pic>
+                      <pic:pic xmlns:pic="http://schemas.openxmlformats.org/drawingml/2006/picture">
+                        <pic:nvPicPr>
+                          <pic:cNvPr id="45" name="Picture 45"/>
+                          <pic:cNvPicPr>
+                            <a:picLocks noChangeAspect="1"/>
+                          </pic:cNvPicPr>
+                        </pic:nvPicPr>
+                        <pic:blipFill rotWithShape="1">
+                          <a:blip r:embed="rId29">
+                            <a:extLst>
+                              <a:ext uri="{28A0092B-C50C-407E-A947-70E740481C1C}">
+                                <a14:useLocalDpi xmlns:a14="http://schemas.microsoft.com/office/drawing/2010/main" val="0"/>
+                              </a:ext>
+                            </a:extLst>
+                          </a:blip>
+                          <a:srcRect l="11259" t="62611" r="8764" b="23283"/>
+                          <a:stretch/>
+                        </pic:blipFill>
+                        <pic:spPr bwMode="auto">
+                          <a:xfrm>
+                            <a:off x="0" y="582706"/>
+                            <a:ext cx="4678045" cy="618490"/>
+                          </a:xfrm>
+                          <a:prstGeom prst="rect">
+                            <a:avLst/>
+                          </a:prstGeom>
+                          <a:noFill/>
+                          <a:ln>
+                            <a:noFill/>
+                          </a:ln>
+                          <a:extLst>
+                            <a:ext uri="{53640926-AAD7-44D8-BBD7-CCE9431645EC}">
+                              <a14:shadowObscured xmlns:a14="http://schemas.microsoft.com/office/drawing/2010/main"/>
+                            </a:ext>
+                          </a:extLst>
+                        </pic:spPr>
+                      </pic:pic>
+                    </wpg:wgp>
+                  </a:graphicData>
+                </a:graphic>
+              </wp:inline>
+            </w:drawing>
+          </mc:Choice>
+          <mc:Fallback>
+            <w:pict>
+              <v:group w14:anchorId="2E6A15EA" id="Group 47" o:spid="_x0000_s1026" style="width:368.35pt;height:94.6pt;mso-position-horizontal-relative:char;mso-position-vertical-relative:line" coordsize="46780,12011" o:gfxdata="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">
+                <v:shape id="Picture 44" o:spid="_x0000_s1027" type="#_x0000_t75" style="position:absolute;width:46685;height:6273;visibility:visible;mso-wrap-style:square" o:gfxdata="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">
+                  <v:imagedata r:id="rId30" o:title="" croptop="13255f" cropbottom="42905f" cropleft="7527f" cropright="5722f"/>
+                </v:shape>
+                <v:shape id="Picture 45" o:spid="_x0000_s1028" type="#_x0000_t75" style="position:absolute;top:5827;width:46780;height:6184;visibility:visible;mso-wrap-style:square" o:gfxdata="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">
+                  <v:imagedata r:id="rId30" o:title="" croptop="41033f" cropbottom="15259f" cropleft="7379f" cropright="5744f"/>
+                </v:shape>
+                <w10:anchorlock/>
+              </v:group>
+            </w:pict>
+          </mc:Fallback>
+        </mc:AlternateContent>
+      </w:r>
+    </w:p>
+    <w:p>
+      <w:r>
+        <w:drawing>
+          <wp:inline distT="0" distB="0" distL="0" distR="0" wp14:anchorId="3BF17EDE" wp14:editId="3A9CD042">
+            <wp:extent cx="2581635" cy="333422"/>
+            <wp:effectExtent l="0" t="0" r="0" b="9525"/>
+            <wp:docPr id="50" name="Picture 50"/>
+            <wp:cNvGraphicFramePr>
+              <a:graphicFrameLocks xmlns:a="http://schemas.openxmlformats.org/drawingml/2006/main" noChangeAspect="1"/>
+            </wp:cNvGraphicFramePr>
+            <a:graphic xmlns:a="http://schemas.openxmlformats.org/drawingml/2006/main">
+              <a:graphicData uri="http://schemas.openxmlformats.org/drawingml/2006/picture">
+                <pic:pic xmlns:pic="http://schemas.openxmlformats.org/drawingml/2006/picture">
+                  <pic:nvPicPr>
+                    <pic:cNvPr id="1" name=""/>
+                    <pic:cNvPicPr/>
+                  </pic:nvPicPr>
+                  <pic:blipFill>
+                    <a:blip r:embed="rId31"/>
+                    <a:stretch>
+                      <a:fillRect/>
+                    </a:stretch>
+                  </pic:blipFill>
+                  <pic:spPr>
+                    <a:xfrm>
+                      <a:off x="0" y="0"/>
+                      <a:ext cx="2581635" cy="333422"/>
+                    </a:xfrm>
+                    <a:prstGeom prst="rect">
+                      <a:avLst/>
+                    </a:prstGeom>
+                  </pic:spPr>
+                </pic:pic>
+              </a:graphicData>
+            </a:graphic>
+          </wp:inline>
+        </w:drawing>
+      </w:r>
+    </w:p>
+    <w:p>
+      <w:pPr>
+        <w:pStyle w:val="Heading2"/>
+        <w:rPr>
+          <w:color w:val="FF0000"/>
+        </w:rPr>
+      </w:pPr>
+      <w:r>
+        <w:t xml:space="preserve">5.4 </w:t>
+      </w:r>
+      <w:r>
+        <w:t>Character</w:t>
+      </w:r>
+      <w:r>
+        <w:t xml:space="preserve"> and word </w:t>
+      </w:r>
+      <w:r>
+        <w:t>visualization</w:t>
+      </w:r>
+      <w:r>
+        <w:t xml:space="preserve"> </w:t>
+      </w:r>
+      <w:r>
+        <w:rPr>
+          <w:color w:val="FF0000"/>
+        </w:rPr>
+        <w:t>(To edit)</w:t>
+      </w:r>
+    </w:p>
+    <w:p>
+      <w:r>
+        <w:rPr>
+          <w:noProof/>
+        </w:rPr>
+        <w:drawing>
+          <wp:inline distT="0" distB="0" distL="0" distR="0" wp14:anchorId="3FAF607E" wp14:editId="1A3078F0">
+            <wp:extent cx="5897909" cy="3899647"/>
+            <wp:effectExtent l="0" t="0" r="7620" b="5715"/>
+            <wp:docPr id="53" name="Picture 53"/>
+            <wp:cNvGraphicFramePr>
+              <a:graphicFrameLocks xmlns:a="http://schemas.openxmlformats.org/drawingml/2006/main" noChangeAspect="1"/>
+            </wp:cNvGraphicFramePr>
+            <a:graphic xmlns:a="http://schemas.openxmlformats.org/drawingml/2006/main">
+              <a:graphicData uri="http://schemas.openxmlformats.org/drawingml/2006/picture">
+                <pic:pic xmlns:pic="http://schemas.openxmlformats.org/drawingml/2006/picture">
+                  <pic:nvPicPr>
+                    <pic:cNvPr id="0" name="Picture 40"/>
+                    <pic:cNvPicPr>
+                      <a:picLocks noChangeAspect="1" noChangeArrowheads="1"/>
+                    </pic:cNvPicPr>
+                  </pic:nvPicPr>
+                  <pic:blipFill rotWithShape="1">
+                    <a:blip r:embed="rId32">
+                      <a:extLst>
+                        <a:ext uri="{28A0092B-C50C-407E-A947-70E740481C1C}">
+                          <a14:useLocalDpi xmlns:a14="http://schemas.microsoft.com/office/drawing/2010/main" val="0"/>
+                        </a:ext>
+                      </a:extLst>
+                    </a:blip>
+                    <a:srcRect l="14700" t="6028" r="12006" b="9802"/>
+                    <a:stretch/>
+                  </pic:blipFill>
+                  <pic:spPr bwMode="auto">
+                    <a:xfrm>
+                      <a:off x="0" y="0"/>
+                      <a:ext cx="5919038" cy="3913617"/>
+                    </a:xfrm>
+                    <a:prstGeom prst="rect">
+                      <a:avLst/>
+                    </a:prstGeom>
+                    <a:noFill/>
+                    <a:ln>
+                      <a:noFill/>
+                    </a:ln>
+                    <a:extLst>
+                      <a:ext uri="{53640926-AAD7-44D8-BBD7-CCE9431645EC}">
+                        <a14:shadowObscured xmlns:a14="http://schemas.microsoft.com/office/drawing/2010/main"/>
+                      </a:ext>
+                    </a:extLst>
+                  </pic:spPr>
+                </pic:pic>
+              </a:graphicData>
+            </a:graphic>
+          </wp:inline>
+        </w:drawing>
+      </w:r>
+    </w:p>
+    <w:p>
+      <w:pPr>
+        <w:rPr>
+          <w:noProof/>
+        </w:rPr>
+      </w:pPr>
+    </w:p>
+    <w:p>
+      <w:r>
+        <w:rPr>
+          <w:noProof/>
+        </w:rPr>
+        <w:lastRenderedPageBreak/>
+        <w:drawing>
+          <wp:inline distT="0" distB="0" distL="0" distR="0" wp14:anchorId="345DC4BD" wp14:editId="2E2295D0">
+            <wp:extent cx="5934635" cy="3679190"/>
+            <wp:effectExtent l="0" t="0" r="9525" b="0"/>
+            <wp:docPr id="54" name="Picture 54"/>
+            <wp:cNvGraphicFramePr>
+              <a:graphicFrameLocks xmlns:a="http://schemas.openxmlformats.org/drawingml/2006/main" noChangeAspect="1"/>
+            </wp:cNvGraphicFramePr>
+            <a:graphic xmlns:a="http://schemas.openxmlformats.org/drawingml/2006/main">
+              <a:graphicData uri="http://schemas.openxmlformats.org/drawingml/2006/picture">
+                <pic:pic xmlns:pic="http://schemas.openxmlformats.org/drawingml/2006/picture">
+                  <pic:nvPicPr>
+                    <pic:cNvPr id="0" name="Picture 42"/>
+                    <pic:cNvPicPr>
+                      <a:picLocks noChangeAspect="1" noChangeArrowheads="1"/>
+                    </pic:cNvPicPr>
+                  </pic:nvPicPr>
+                  <pic:blipFill rotWithShape="1">
+                    <a:blip r:embed="rId33">
+                      <a:extLst>
+                        <a:ext uri="{28A0092B-C50C-407E-A947-70E740481C1C}">
+                          <a14:useLocalDpi xmlns:a14="http://schemas.microsoft.com/office/drawing/2010/main" val="0"/>
+                        </a:ext>
+                      </a:extLst>
+                    </a:blip>
+                    <a:srcRect l="14471" t="6028" r="12092" b="10102"/>
+                    <a:stretch/>
+                  </pic:blipFill>
+                  <pic:spPr bwMode="auto">
+                    <a:xfrm>
+                      <a:off x="0" y="0"/>
+                      <a:ext cx="5946336" cy="3686444"/>
+                    </a:xfrm>
+                    <a:prstGeom prst="rect">
+                      <a:avLst/>
+                    </a:prstGeom>
+                    <a:noFill/>
+                    <a:ln>
+                      <a:noFill/>
+                    </a:ln>
+                    <a:extLst>
+                      <a:ext uri="{53640926-AAD7-44D8-BBD7-CCE9431645EC}">
+                        <a14:shadowObscured xmlns:a14="http://schemas.microsoft.com/office/drawing/2010/main"/>
+                      </a:ext>
+                    </a:extLst>
+                  </pic:spPr>
+                </pic:pic>
+              </a:graphicData>
+            </a:graphic>
+          </wp:inline>
+        </w:drawing>
       </w:r>
     </w:p>
     <w:p>

</xml_diff>

<commit_message>
Report edits (theory stuff done woohoo)
</commit_message>
<xml_diff>
--- a/Project Report.docx
+++ b/Project Report.docx
@@ -62,13 +62,13 @@
           <w:r>
             <w:fldChar w:fldCharType="separate"/>
           </w:r>
-          <w:hyperlink w:anchor="_Toc56613844" w:history="1">
+          <w:hyperlink w:anchor="_Toc57037490" w:history="1">
             <w:r>
               <w:rPr>
                 <w:rStyle w:val="Hyperlink"/>
                 <w:noProof/>
               </w:rPr>
-              <w:t>1 The Introduction (To edit)</w:t>
+              <w:t>1 The Introduction</w:t>
             </w:r>
             <w:r>
               <w:rPr>
@@ -89,7 +89,7 @@
                 <w:noProof/>
                 <w:webHidden/>
               </w:rPr>
-              <w:instrText xml:space="preserve"> PAGEREF _Toc56613844 \h </w:instrText>
+              <w:instrText xml:space="preserve"> PAGEREF _Toc57037490 \h </w:instrText>
             </w:r>
             <w:r>
               <w:rPr>
@@ -130,7 +130,7 @@
               <w:noProof/>
             </w:rPr>
           </w:pPr>
-          <w:hyperlink w:anchor="_Toc56613845" w:history="1">
+          <w:hyperlink w:anchor="_Toc57037491" w:history="1">
             <w:r>
               <w:rPr>
                 <w:rStyle w:val="Hyperlink"/>
@@ -157,7 +157,7 @@
                 <w:noProof/>
                 <w:webHidden/>
               </w:rPr>
-              <w:instrText xml:space="preserve"> PAGEREF _Toc56613845 \h </w:instrText>
+              <w:instrText xml:space="preserve"> PAGEREF _Toc57037491 \h </w:instrText>
             </w:r>
             <w:r>
               <w:rPr>
@@ -198,13 +198,13 @@
               <w:noProof/>
             </w:rPr>
           </w:pPr>
-          <w:hyperlink w:anchor="_Toc56613846" w:history="1">
+          <w:hyperlink w:anchor="_Toc57037492" w:history="1">
             <w:r>
               <w:rPr>
                 <w:rStyle w:val="Hyperlink"/>
                 <w:noProof/>
               </w:rPr>
-              <w:t>3 Types of Preprocessing</w:t>
+              <w:t>Types of Preprocessing</w:t>
             </w:r>
             <w:r>
               <w:rPr>
@@ -225,7 +225,7 @@
                 <w:noProof/>
                 <w:webHidden/>
               </w:rPr>
-              <w:instrText xml:space="preserve"> PAGEREF _Toc56613846 \h </w:instrText>
+              <w:instrText xml:space="preserve"> PAGEREF _Toc57037492 \h </w:instrText>
             </w:r>
             <w:r>
               <w:rPr>
@@ -266,13 +266,13 @@
               <w:noProof/>
             </w:rPr>
           </w:pPr>
-          <w:hyperlink w:anchor="_Toc56613847" w:history="1">
+          <w:hyperlink w:anchor="_Toc57037493" w:history="1">
             <w:r>
               <w:rPr>
                 <w:rStyle w:val="Hyperlink"/>
                 <w:noProof/>
               </w:rPr>
-              <w:t>3.1 Thresholding techniques (To edit)</w:t>
+              <w:t>3.1 Thresholding techniques</w:t>
             </w:r>
             <w:r>
               <w:rPr>
@@ -293,7 +293,7 @@
                 <w:noProof/>
                 <w:webHidden/>
               </w:rPr>
-              <w:instrText xml:space="preserve"> PAGEREF _Toc56613847 \h </w:instrText>
+              <w:instrText xml:space="preserve"> PAGEREF _Toc57037493 \h </w:instrText>
             </w:r>
             <w:r>
               <w:rPr>
@@ -334,13 +334,13 @@
               <w:noProof/>
             </w:rPr>
           </w:pPr>
-          <w:hyperlink w:anchor="_Toc56613848" w:history="1">
+          <w:hyperlink w:anchor="_Toc57037494" w:history="1">
             <w:r>
               <w:rPr>
                 <w:rStyle w:val="Hyperlink"/>
                 <w:noProof/>
               </w:rPr>
-              <w:t>3.1.1 Simple Thresholding (To edit)</w:t>
+              <w:t>3.1.1 Simple Thresholding</w:t>
             </w:r>
             <w:r>
               <w:rPr>
@@ -361,7 +361,7 @@
                 <w:noProof/>
                 <w:webHidden/>
               </w:rPr>
-              <w:instrText xml:space="preserve"> PAGEREF _Toc56613848 \h </w:instrText>
+              <w:instrText xml:space="preserve"> PAGEREF _Toc57037494 \h </w:instrText>
             </w:r>
             <w:r>
               <w:rPr>
@@ -402,13 +402,13 @@
               <w:noProof/>
             </w:rPr>
           </w:pPr>
-          <w:hyperlink w:anchor="_Toc56613849" w:history="1">
+          <w:hyperlink w:anchor="_Toc57037495" w:history="1">
             <w:r>
               <w:rPr>
                 <w:rStyle w:val="Hyperlink"/>
                 <w:noProof/>
               </w:rPr>
-              <w:t>3.1.2 Adaptive Thresholding (To edit)</w:t>
+              <w:t>3.1.2 Otsu Algorithm</w:t>
             </w:r>
             <w:r>
               <w:rPr>
@@ -429,7 +429,7 @@
                 <w:noProof/>
                 <w:webHidden/>
               </w:rPr>
-              <w:instrText xml:space="preserve"> PAGEREF _Toc56613849 \h </w:instrText>
+              <w:instrText xml:space="preserve"> PAGEREF _Toc57037495 \h </w:instrText>
             </w:r>
             <w:r>
               <w:rPr>
@@ -449,7 +449,75 @@
                 <w:noProof/>
                 <w:webHidden/>
               </w:rPr>
-              <w:t>5</w:t>
+              <w:t>6</w:t>
+            </w:r>
+            <w:r>
+              <w:rPr>
+                <w:noProof/>
+                <w:webHidden/>
+              </w:rPr>
+              <w:fldChar w:fldCharType="end"/>
+            </w:r>
+          </w:hyperlink>
+        </w:p>
+        <w:p>
+          <w:pPr>
+            <w:pStyle w:val="TOC3"/>
+            <w:tabs>
+              <w:tab w:val="right" w:leader="dot" w:pos="9350"/>
+            </w:tabs>
+            <w:rPr>
+              <w:noProof/>
+            </w:rPr>
+          </w:pPr>
+          <w:hyperlink w:anchor="_Toc57037496" w:history="1">
+            <w:r>
+              <w:rPr>
+                <w:rStyle w:val="Hyperlink"/>
+                <w:noProof/>
+              </w:rPr>
+              <w:t>3.1.3 Adaptive Thresholding</w:t>
+            </w:r>
+            <w:r>
+              <w:rPr>
+                <w:noProof/>
+                <w:webHidden/>
+              </w:rPr>
+              <w:tab/>
+            </w:r>
+            <w:r>
+              <w:rPr>
+                <w:noProof/>
+                <w:webHidden/>
+              </w:rPr>
+              <w:fldChar w:fldCharType="begin"/>
+            </w:r>
+            <w:r>
+              <w:rPr>
+                <w:noProof/>
+                <w:webHidden/>
+              </w:rPr>
+              <w:instrText xml:space="preserve"> PAGEREF _Toc57037496 \h </w:instrText>
+            </w:r>
+            <w:r>
+              <w:rPr>
+                <w:noProof/>
+                <w:webHidden/>
+              </w:rPr>
+            </w:r>
+            <w:r>
+              <w:rPr>
+                <w:noProof/>
+                <w:webHidden/>
+              </w:rPr>
+              <w:fldChar w:fldCharType="separate"/>
+            </w:r>
+            <w:r>
+              <w:rPr>
+                <w:noProof/>
+                <w:webHidden/>
+              </w:rPr>
+              <w:t>7</w:t>
             </w:r>
             <w:r>
               <w:rPr>
@@ -470,7 +538,7 @@
               <w:noProof/>
             </w:rPr>
           </w:pPr>
-          <w:hyperlink w:anchor="_Toc56613850" w:history="1">
+          <w:hyperlink w:anchor="_Toc57037497" w:history="1">
             <w:r>
               <w:rPr>
                 <w:rStyle w:val="Hyperlink"/>
@@ -497,7 +565,7 @@
                 <w:noProof/>
                 <w:webHidden/>
               </w:rPr>
-              <w:instrText xml:space="preserve"> PAGEREF _Toc56613850 \h </w:instrText>
+              <w:instrText xml:space="preserve"> PAGEREF _Toc57037497 \h </w:instrText>
             </w:r>
             <w:r>
               <w:rPr>
@@ -517,7 +585,7 @@
                 <w:noProof/>
                 <w:webHidden/>
               </w:rPr>
-              <w:t>5</w:t>
+              <w:t>7</w:t>
             </w:r>
             <w:r>
               <w:rPr>
@@ -538,7 +606,7 @@
               <w:noProof/>
             </w:rPr>
           </w:pPr>
-          <w:hyperlink w:anchor="_Toc56613851" w:history="1">
+          <w:hyperlink w:anchor="_Toc57037498" w:history="1">
             <w:r>
               <w:rPr>
                 <w:rStyle w:val="Hyperlink"/>
@@ -565,7 +633,7 @@
                 <w:noProof/>
                 <w:webHidden/>
               </w:rPr>
-              <w:instrText xml:space="preserve"> PAGEREF _Toc56613851 \h </w:instrText>
+              <w:instrText xml:space="preserve"> PAGEREF _Toc57037498 \h </w:instrText>
             </w:r>
             <w:r>
               <w:rPr>
@@ -585,7 +653,7 @@
                 <w:noProof/>
                 <w:webHidden/>
               </w:rPr>
-              <w:t>5</w:t>
+              <w:t>7</w:t>
             </w:r>
             <w:r>
               <w:rPr>
@@ -606,7 +674,7 @@
               <w:noProof/>
             </w:rPr>
           </w:pPr>
-          <w:hyperlink w:anchor="_Toc56613852" w:history="1">
+          <w:hyperlink w:anchor="_Toc57037499" w:history="1">
             <w:r>
               <w:rPr>
                 <w:rStyle w:val="Hyperlink"/>
@@ -633,7 +701,7 @@
                 <w:noProof/>
                 <w:webHidden/>
               </w:rPr>
-              <w:instrText xml:space="preserve"> PAGEREF _Toc56613852 \h </w:instrText>
+              <w:instrText xml:space="preserve"> PAGEREF _Toc57037499 \h </w:instrText>
             </w:r>
             <w:r>
               <w:rPr>
@@ -653,7 +721,7 @@
                 <w:noProof/>
                 <w:webHidden/>
               </w:rPr>
-              <w:t>5</w:t>
+              <w:t>8</w:t>
             </w:r>
             <w:r>
               <w:rPr>
@@ -674,7 +742,7 @@
               <w:noProof/>
             </w:rPr>
           </w:pPr>
-          <w:hyperlink w:anchor="_Toc56613853" w:history="1">
+          <w:hyperlink w:anchor="_Toc57037500" w:history="1">
             <w:r>
               <w:rPr>
                 <w:rStyle w:val="Hyperlink"/>
@@ -701,7 +769,7 @@
                 <w:noProof/>
                 <w:webHidden/>
               </w:rPr>
-              <w:instrText xml:space="preserve"> PAGEREF _Toc56613853 \h </w:instrText>
+              <w:instrText xml:space="preserve"> PAGEREF _Toc57037500 \h </w:instrText>
             </w:r>
             <w:r>
               <w:rPr>
@@ -721,7 +789,7 @@
                 <w:noProof/>
                 <w:webHidden/>
               </w:rPr>
-              <w:t>6</w:t>
+              <w:t>8</w:t>
             </w:r>
             <w:r>
               <w:rPr>
@@ -742,7 +810,7 @@
               <w:noProof/>
             </w:rPr>
           </w:pPr>
-          <w:hyperlink w:anchor="_Toc56613854" w:history="1">
+          <w:hyperlink w:anchor="_Toc57037501" w:history="1">
             <w:r>
               <w:rPr>
                 <w:rStyle w:val="Hyperlink"/>
@@ -769,7 +837,7 @@
                 <w:noProof/>
                 <w:webHidden/>
               </w:rPr>
-              <w:instrText xml:space="preserve"> PAGEREF _Toc56613854 \h </w:instrText>
+              <w:instrText xml:space="preserve"> PAGEREF _Toc57037501 \h </w:instrText>
             </w:r>
             <w:r>
               <w:rPr>
@@ -789,7 +857,7 @@
                 <w:noProof/>
                 <w:webHidden/>
               </w:rPr>
-              <w:t>7</w:t>
+              <w:t>10</w:t>
             </w:r>
             <w:r>
               <w:rPr>
@@ -810,7 +878,7 @@
               <w:noProof/>
             </w:rPr>
           </w:pPr>
-          <w:hyperlink w:anchor="_Toc56613855" w:history="1">
+          <w:hyperlink w:anchor="_Toc57037502" w:history="1">
             <w:r>
               <w:rPr>
                 <w:rStyle w:val="Hyperlink"/>
@@ -837,7 +905,7 @@
                 <w:noProof/>
                 <w:webHidden/>
               </w:rPr>
-              <w:instrText xml:space="preserve"> PAGEREF _Toc56613855 \h </w:instrText>
+              <w:instrText xml:space="preserve"> PAGEREF _Toc57037502 \h </w:instrText>
             </w:r>
             <w:r>
               <w:rPr>
@@ -857,7 +925,7 @@
                 <w:noProof/>
                 <w:webHidden/>
               </w:rPr>
-              <w:t>9</w:t>
+              <w:t>12</w:t>
             </w:r>
             <w:r>
               <w:rPr>
@@ -878,7 +946,7 @@
               <w:noProof/>
             </w:rPr>
           </w:pPr>
-          <w:hyperlink w:anchor="_Toc56613856" w:history="1">
+          <w:hyperlink w:anchor="_Toc57037503" w:history="1">
             <w:r>
               <w:rPr>
                 <w:rStyle w:val="Hyperlink"/>
@@ -905,7 +973,7 @@
                 <w:noProof/>
                 <w:webHidden/>
               </w:rPr>
-              <w:instrText xml:space="preserve"> PAGEREF _Toc56613856 \h </w:instrText>
+              <w:instrText xml:space="preserve"> PAGEREF _Toc57037503 \h </w:instrText>
             </w:r>
             <w:r>
               <w:rPr>
@@ -925,7 +993,7 @@
                 <w:noProof/>
                 <w:webHidden/>
               </w:rPr>
-              <w:t>9</w:t>
+              <w:t>12</w:t>
             </w:r>
             <w:r>
               <w:rPr>
@@ -946,7 +1014,7 @@
               <w:noProof/>
             </w:rPr>
           </w:pPr>
-          <w:hyperlink w:anchor="_Toc56613857" w:history="1">
+          <w:hyperlink w:anchor="_Toc57037504" w:history="1">
             <w:r>
               <w:rPr>
                 <w:rStyle w:val="Hyperlink"/>
@@ -973,7 +1041,7 @@
                 <w:noProof/>
                 <w:webHidden/>
               </w:rPr>
-              <w:instrText xml:space="preserve"> PAGEREF _Toc56613857 \h </w:instrText>
+              <w:instrText xml:space="preserve"> PAGEREF _Toc57037504 \h </w:instrText>
             </w:r>
             <w:r>
               <w:rPr>
@@ -993,7 +1061,7 @@
                 <w:noProof/>
                 <w:webHidden/>
               </w:rPr>
-              <w:t>9</w:t>
+              <w:t>12</w:t>
             </w:r>
             <w:r>
               <w:rPr>
@@ -1014,7 +1082,7 @@
               <w:noProof/>
             </w:rPr>
           </w:pPr>
-          <w:hyperlink w:anchor="_Toc56613858" w:history="1">
+          <w:hyperlink w:anchor="_Toc57037505" w:history="1">
             <w:r>
               <w:rPr>
                 <w:rStyle w:val="Hyperlink"/>
@@ -1041,7 +1109,7 @@
                 <w:noProof/>
                 <w:webHidden/>
               </w:rPr>
-              <w:instrText xml:space="preserve"> PAGEREF _Toc56613858 \h </w:instrText>
+              <w:instrText xml:space="preserve"> PAGEREF _Toc57037505 \h </w:instrText>
             </w:r>
             <w:r>
               <w:rPr>
@@ -1061,7 +1129,7 @@
                 <w:noProof/>
                 <w:webHidden/>
               </w:rPr>
-              <w:t>9</w:t>
+              <w:t>13</w:t>
             </w:r>
             <w:r>
               <w:rPr>
@@ -1082,7 +1150,7 @@
               <w:noProof/>
             </w:rPr>
           </w:pPr>
-          <w:hyperlink w:anchor="_Toc56613859" w:history="1">
+          <w:hyperlink w:anchor="_Toc57037506" w:history="1">
             <w:r>
               <w:rPr>
                 <w:rStyle w:val="Hyperlink"/>
@@ -1109,7 +1177,7 @@
                 <w:noProof/>
                 <w:webHidden/>
               </w:rPr>
-              <w:instrText xml:space="preserve"> PAGEREF _Toc56613859 \h </w:instrText>
+              <w:instrText xml:space="preserve"> PAGEREF _Toc57037506 \h </w:instrText>
             </w:r>
             <w:r>
               <w:rPr>
@@ -1129,7 +1197,7 @@
                 <w:noProof/>
                 <w:webHidden/>
               </w:rPr>
-              <w:t>9</w:t>
+              <w:t>13</w:t>
             </w:r>
             <w:r>
               <w:rPr>
@@ -1150,7 +1218,7 @@
               <w:noProof/>
             </w:rPr>
           </w:pPr>
-          <w:hyperlink w:anchor="_Toc56613860" w:history="1">
+          <w:hyperlink w:anchor="_Toc57037507" w:history="1">
             <w:r>
               <w:rPr>
                 <w:rStyle w:val="Hyperlink"/>
@@ -1177,7 +1245,7 @@
                 <w:noProof/>
                 <w:webHidden/>
               </w:rPr>
-              <w:instrText xml:space="preserve"> PAGEREF _Toc56613860 \h </w:instrText>
+              <w:instrText xml:space="preserve"> PAGEREF _Toc57037507 \h </w:instrText>
             </w:r>
             <w:r>
               <w:rPr>
@@ -1197,7 +1265,7 @@
                 <w:noProof/>
                 <w:webHidden/>
               </w:rPr>
-              <w:t>9</w:t>
+              <w:t>13</w:t>
             </w:r>
             <w:r>
               <w:rPr>
@@ -1218,7 +1286,7 @@
               <w:noProof/>
             </w:rPr>
           </w:pPr>
-          <w:hyperlink w:anchor="_Toc56613861" w:history="1">
+          <w:hyperlink w:anchor="_Toc57037508" w:history="1">
             <w:r>
               <w:rPr>
                 <w:rStyle w:val="Hyperlink"/>
@@ -1245,7 +1313,7 @@
                 <w:noProof/>
                 <w:webHidden/>
               </w:rPr>
-              <w:instrText xml:space="preserve"> PAGEREF _Toc56613861 \h </w:instrText>
+              <w:instrText xml:space="preserve"> PAGEREF _Toc57037508 \h </w:instrText>
             </w:r>
             <w:r>
               <w:rPr>
@@ -1265,7 +1333,7 @@
                 <w:noProof/>
                 <w:webHidden/>
               </w:rPr>
-              <w:t>9</w:t>
+              <w:t>13</w:t>
             </w:r>
             <w:r>
               <w:rPr>
@@ -1286,7 +1354,7 @@
               <w:noProof/>
             </w:rPr>
           </w:pPr>
-          <w:hyperlink w:anchor="_Toc56613862" w:history="1">
+          <w:hyperlink w:anchor="_Toc57037509" w:history="1">
             <w:r>
               <w:rPr>
                 <w:rStyle w:val="Hyperlink"/>
@@ -1313,7 +1381,7 @@
                 <w:noProof/>
                 <w:webHidden/>
               </w:rPr>
-              <w:instrText xml:space="preserve"> PAGEREF _Toc56613862 \h </w:instrText>
+              <w:instrText xml:space="preserve"> PAGEREF _Toc57037509 \h </w:instrText>
             </w:r>
             <w:r>
               <w:rPr>
@@ -1333,7 +1401,7 @@
                 <w:noProof/>
                 <w:webHidden/>
               </w:rPr>
-              <w:t>9</w:t>
+              <w:t>14</w:t>
             </w:r>
             <w:r>
               <w:rPr>
@@ -1354,7 +1422,7 @@
               <w:noProof/>
             </w:rPr>
           </w:pPr>
-          <w:hyperlink w:anchor="_Toc56613863" w:history="1">
+          <w:hyperlink w:anchor="_Toc57037510" w:history="1">
             <w:r>
               <w:rPr>
                 <w:rStyle w:val="Hyperlink"/>
@@ -1381,7 +1449,7 @@
                 <w:noProof/>
                 <w:webHidden/>
               </w:rPr>
-              <w:instrText xml:space="preserve"> PAGEREF _Toc56613863 \h </w:instrText>
+              <w:instrText xml:space="preserve"> PAGEREF _Toc57037510 \h </w:instrText>
             </w:r>
             <w:r>
               <w:rPr>
@@ -1401,7 +1469,75 @@
                 <w:noProof/>
                 <w:webHidden/>
               </w:rPr>
-              <w:t>9</w:t>
+              <w:t>14</w:t>
+            </w:r>
+            <w:r>
+              <w:rPr>
+                <w:noProof/>
+                <w:webHidden/>
+              </w:rPr>
+              <w:fldChar w:fldCharType="end"/>
+            </w:r>
+          </w:hyperlink>
+        </w:p>
+        <w:p>
+          <w:pPr>
+            <w:pStyle w:val="TOC2"/>
+            <w:tabs>
+              <w:tab w:val="right" w:leader="dot" w:pos="9350"/>
+            </w:tabs>
+            <w:rPr>
+              <w:noProof/>
+            </w:rPr>
+          </w:pPr>
+          <w:hyperlink w:anchor="_Toc57037511" w:history="1">
+            <w:r>
+              <w:rPr>
+                <w:rStyle w:val="Hyperlink"/>
+                <w:noProof/>
+              </w:rPr>
+              <w:t>5.4 Character and word visualization (To edit)</w:t>
+            </w:r>
+            <w:r>
+              <w:rPr>
+                <w:noProof/>
+                <w:webHidden/>
+              </w:rPr>
+              <w:tab/>
+            </w:r>
+            <w:r>
+              <w:rPr>
+                <w:noProof/>
+                <w:webHidden/>
+              </w:rPr>
+              <w:fldChar w:fldCharType="begin"/>
+            </w:r>
+            <w:r>
+              <w:rPr>
+                <w:noProof/>
+                <w:webHidden/>
+              </w:rPr>
+              <w:instrText xml:space="preserve"> PAGEREF _Toc57037511 \h </w:instrText>
+            </w:r>
+            <w:r>
+              <w:rPr>
+                <w:noProof/>
+                <w:webHidden/>
+              </w:rPr>
+            </w:r>
+            <w:r>
+              <w:rPr>
+                <w:noProof/>
+                <w:webHidden/>
+              </w:rPr>
+              <w:fldChar w:fldCharType="separate"/>
+            </w:r>
+            <w:r>
+              <w:rPr>
+                <w:noProof/>
+                <w:webHidden/>
+              </w:rPr>
+              <w:t>14</w:t>
             </w:r>
             <w:r>
               <w:rPr>
@@ -1422,7 +1558,7 @@
               <w:noProof/>
             </w:rPr>
           </w:pPr>
-          <w:hyperlink w:anchor="_Toc56613864" w:history="1">
+          <w:hyperlink w:anchor="_Toc57037512" w:history="1">
             <w:r>
               <w:rPr>
                 <w:rStyle w:val="Hyperlink"/>
@@ -1449,7 +1585,7 @@
                 <w:noProof/>
                 <w:webHidden/>
               </w:rPr>
-              <w:instrText xml:space="preserve"> PAGEREF _Toc56613864 \h </w:instrText>
+              <w:instrText xml:space="preserve"> PAGEREF _Toc57037512 \h </w:instrText>
             </w:r>
             <w:r>
               <w:rPr>
@@ -1469,7 +1605,7 @@
                 <w:noProof/>
                 <w:webHidden/>
               </w:rPr>
-              <w:t>10</w:t>
+              <w:t>16</w:t>
             </w:r>
             <w:r>
               <w:rPr>
@@ -1490,7 +1626,7 @@
               <w:noProof/>
             </w:rPr>
           </w:pPr>
-          <w:hyperlink w:anchor="_Toc56613865" w:history="1">
+          <w:hyperlink w:anchor="_Toc57037513" w:history="1">
             <w:r>
               <w:rPr>
                 <w:rStyle w:val="Hyperlink"/>
@@ -1517,7 +1653,7 @@
                 <w:noProof/>
                 <w:webHidden/>
               </w:rPr>
-              <w:instrText xml:space="preserve"> PAGEREF _Toc56613865 \h </w:instrText>
+              <w:instrText xml:space="preserve"> PAGEREF _Toc57037513 \h </w:instrText>
             </w:r>
             <w:r>
               <w:rPr>
@@ -1537,7 +1673,7 @@
                 <w:noProof/>
                 <w:webHidden/>
               </w:rPr>
-              <w:t>11</w:t>
+              <w:t>17</w:t>
             </w:r>
             <w:r>
               <w:rPr>
@@ -1570,34 +1706,13 @@
         <w:pStyle w:val="Heading1"/>
         <w:pageBreakBefore/>
       </w:pPr>
-      <w:bookmarkStart w:id="0" w:name="_Toc56613844"/>
+      <w:bookmarkStart w:id="0" w:name="_Toc57037490"/>
       <w:r>
         <w:lastRenderedPageBreak/>
         <w:t xml:space="preserve">1 </w:t>
       </w:r>
       <w:r>
         <w:t>The Introduction</w:t>
-      </w:r>
-      <w:r>
-        <w:t xml:space="preserve"> </w:t>
-      </w:r>
-      <w:r>
-        <w:rPr>
-          <w:color w:val="FF0000"/>
-        </w:rPr>
-        <w:t>(</w:t>
-      </w:r>
-      <w:r>
-        <w:rPr>
-          <w:color w:val="FF0000"/>
-        </w:rPr>
-        <w:t xml:space="preserve">To </w:t>
-      </w:r>
-      <w:r>
-        <w:rPr>
-          <w:color w:val="FF0000"/>
-        </w:rPr>
-        <w:t>edit)</w:t>
       </w:r>
       <w:bookmarkEnd w:id="0"/>
     </w:p>
@@ -1616,7 +1731,6 @@
           <w:id w:val="-124860007"/>
           <w:citation/>
         </w:sdtPr>
-        <w:sdtEndPr/>
         <w:sdtContent>
           <w:r>
             <w:fldChar w:fldCharType="begin"/>
@@ -1649,7 +1763,6 @@
           <w:id w:val="661192181"/>
           <w:citation/>
         </w:sdtPr>
-        <w:sdtEndPr/>
         <w:sdtContent>
           <w:r>
             <w:fldChar w:fldCharType="begin"/>
@@ -1682,7 +1795,6 @@
           <w:id w:val="-596481088"/>
           <w:citation/>
         </w:sdtPr>
-        <w:sdtEndPr/>
         <w:sdtContent>
           <w:r>
             <w:fldChar w:fldCharType="begin"/>
@@ -1728,7 +1840,6 @@
           <w:id w:val="1680921100"/>
           <w:citation/>
         </w:sdtPr>
-        <w:sdtEndPr/>
         <w:sdtContent>
           <w:r>
             <w:fldChar w:fldCharType="begin"/>
@@ -1763,7 +1874,6 @@
           <w:id w:val="-1067644571"/>
           <w:citation/>
         </w:sdtPr>
-        <w:sdtEndPr/>
         <w:sdtContent>
           <w:r>
             <w:fldChar w:fldCharType="begin"/>
@@ -1793,7 +1903,6 @@
           <w:id w:val="1671373093"/>
           <w:citation/>
         </w:sdtPr>
-        <w:sdtEndPr/>
         <w:sdtContent>
           <w:r>
             <w:fldChar w:fldCharType="begin"/>
@@ -1826,59 +1935,33 @@
       </w:r>
     </w:p>
     <w:p>
-      <w:pPr>
-        <w:rPr>
-          <w:color w:val="FF0000"/>
-        </w:rPr>
-      </w:pPr>
-      <w:r>
-        <w:rPr>
-          <w:color w:val="FF0000"/>
-        </w:rPr>
-        <w:t xml:space="preserve">[Limitations of tesseract, there requires preprocessing (Thresholding, Dilation, </w:t>
-      </w:r>
-      <w:proofErr w:type="spellStart"/>
-      <w:r>
-        <w:rPr>
-          <w:color w:val="FF0000"/>
-        </w:rPr>
-        <w:t>etc</w:t>
-      </w:r>
-      <w:proofErr w:type="spellEnd"/>
-      <w:r>
-        <w:rPr>
-          <w:color w:val="FF0000"/>
-        </w:rPr>
-        <w:t>)</w:t>
-      </w:r>
-    </w:p>
-    <w:p>
-      <w:pPr>
-        <w:rPr>
-          <w:color w:val="FF0000"/>
-        </w:rPr>
-      </w:pPr>
-    </w:p>
-    <w:p>
-      <w:r>
-        <w:t xml:space="preserve">However, Tesseract only performs well </w:t>
-      </w:r>
-      <w:r>
-        <w:t>under a few conditions. Firstly,</w:t>
+      <w:r>
+        <w:t xml:space="preserve">Tesseract performs </w:t>
+      </w:r>
+      <w:r>
+        <w:t>best</w:t>
+      </w:r>
+      <w:r>
+        <w:t xml:space="preserve"> </w:t>
+      </w:r>
+      <w:r>
+        <w:t xml:space="preserve">under </w:t>
+      </w:r>
+      <w:r>
+        <w:t>the following</w:t>
+      </w:r>
+      <w:r>
+        <w:t xml:space="preserve"> conditions. Firstly,</w:t>
       </w:r>
       <w:r>
         <w:t xml:space="preserve"> the </w:t>
       </w:r>
       <w:r>
-        <w:t>document images must have a good contrast between the foreground text and the background. Secondly, the images must be horizontally aligned and scaled appropriately. Lastly, the image should not have blurriness and noise. Therefore, this experiment aims to improve the accuracy of OCR on a given document image that uses Otsu Thresholding Algorithm and Tesseract OCR machine by preprocessing.</w:t>
-      </w:r>
-    </w:p>
-    <w:p>
-      <w:pPr>
-        <w:rPr>
-          <w:color w:val="FF0000"/>
-        </w:rPr>
-      </w:pPr>
+        <w:t xml:space="preserve">document images must have a good contrast between the foreground text and the background. Secondly, the images must be horizontally aligned and scaled appropriately. Lastly, the image should not have blurriness and noise. </w:t>
+      </w:r>
+      <w:r>
+        <w:t>However, it can be difficult to guarantee those conditions in practice. The better the quality of the image (size, contract, lighting), the better the recognition result. Therefore, this experiment aims to improve the accuracy of OCR on a given document image by preprocessing. The methods being tested include simple thresholding, Otsu algorithm, adaptive thresholding, and a combination of dilation, blurring and normalization.</w:t>
+      </w:r>
     </w:p>
     <w:p>
       <w:pPr>
@@ -1898,7 +1981,7 @@
         <w:pStyle w:val="Heading1"/>
         <w:pageBreakBefore/>
       </w:pPr>
-      <w:bookmarkStart w:id="1" w:name="_Toc56613845"/>
+      <w:bookmarkStart w:id="1" w:name="_Toc57037491"/>
       <w:r>
         <w:lastRenderedPageBreak/>
         <w:t xml:space="preserve">2 </w:t>
@@ -1910,7 +1993,7 @@
     </w:p>
     <w:p>
       <w:r>
-        <w:t xml:space="preserve">Tesseract works in an iterative manner as per block diagram in fig. </w:t>
+        <w:t xml:space="preserve">Tesseract works in an iterative manner as per block diagram in fig </w:t>
       </w:r>
       <w:r>
         <w:rPr>
@@ -1944,7 +2027,6 @@
           <w:id w:val="909509100"/>
           <w:citation/>
         </w:sdtPr>
-        <w:sdtEndPr/>
         <w:sdtContent>
           <w:r>
             <w:fldChar w:fldCharType="begin"/>
@@ -2145,10 +2227,10 @@
         <w:pStyle w:val="Heading1"/>
         <w:pageBreakBefore/>
       </w:pPr>
-      <w:bookmarkStart w:id="2" w:name="_Toc56613846"/>
+      <w:bookmarkStart w:id="2" w:name="_Toc57037492"/>
       <w:r>
         <w:lastRenderedPageBreak/>
-        <w:t>3 Types of Preprocessing</w:t>
+        <w:t>Types of Preprocessing</w:t>
       </w:r>
       <w:bookmarkEnd w:id="2"/>
     </w:p>
@@ -2159,54 +2241,60 @@
           <w:color w:val="FF0000"/>
         </w:rPr>
       </w:pPr>
-      <w:bookmarkStart w:id="3" w:name="_Toc56613847"/>
+      <w:bookmarkStart w:id="3" w:name="_Toc57037493"/>
       <w:r>
         <w:t>3.1 Thresholding techniques</w:t>
       </w:r>
-      <w:r>
-        <w:t xml:space="preserve"> </w:t>
+      <w:bookmarkEnd w:id="3"/>
+    </w:p>
+    <w:p>
+      <w:r>
+        <w:t>In digital image processing, thresholding is usually done to segment the images</w:t>
+      </w:r>
+      <w:r>
+        <w:t>, where the pixels of the image are changed to make it easier to analyze. A grayscale image is converted</w:t>
+      </w:r>
+      <w:r>
+        <w:t xml:space="preserve"> to </w:t>
+      </w:r>
+      <w:r>
+        <w:t>a</w:t>
+      </w:r>
+      <w:r>
+        <w:t xml:space="preserve"> binary image</w:t>
+      </w:r>
+      <w:r>
+        <w:t>,</w:t>
+      </w:r>
+      <w:r>
+        <w:t xml:space="preserve"> binary value of ‘1’</w:t>
+      </w:r>
+      <w:r>
+        <w:t xml:space="preserve"> for white and</w:t>
+      </w:r>
+      <w:r>
+        <w:t xml:space="preserve"> ‘0’</w:t>
+      </w:r>
+      <w:r>
+        <w:t xml:space="preserve"> for black,</w:t>
+      </w:r>
+      <w:r>
+        <w:t xml:space="preserve"> respectively</w:t>
+      </w:r>
+      <w:r>
+        <w:t>.</w:t>
+      </w:r>
+      <w:r>
+        <w:t xml:space="preserve"> Most frequently, this is done to extract the point of interest from the image, as demonstrated by the main extracted using thresholding in fig </w:t>
       </w:r>
       <w:r>
         <w:rPr>
           <w:color w:val="FF0000"/>
         </w:rPr>
-        <w:t>(</w:t>
-      </w:r>
-      <w:r>
-        <w:rPr>
-          <w:color w:val="FF0000"/>
-        </w:rPr>
-        <w:t xml:space="preserve">To </w:t>
-      </w:r>
-      <w:r>
-        <w:rPr>
-          <w:color w:val="FF0000"/>
-        </w:rPr>
-        <w:t>edit)</w:t>
-      </w:r>
-      <w:bookmarkEnd w:id="3"/>
-    </w:p>
-    <w:p>
-      <w:r>
-        <w:t>In digital image processing, thresholding is usually done to segment the images to create binary image so that foreground and background are</w:t>
-      </w:r>
-      <w:r>
-        <w:t xml:space="preserve"> distinguished by a binary value of ‘1’ and ‘0’ respectively</w:t>
-      </w:r>
-      <w:r>
-        <w:t xml:space="preserve">. </w:t>
-      </w:r>
-      <w:r>
-        <w:t xml:space="preserve">This is seen in fig </w:t>
-      </w:r>
-      <w:r>
-        <w:rPr>
-          <w:color w:val="FF0000"/>
-        </w:rPr>
         <w:t>2</w:t>
       </w:r>
       <w:r>
-        <w:t xml:space="preserve"> below.</w:t>
+        <w:t>.</w:t>
       </w:r>
     </w:p>
     <w:p>
@@ -2345,7 +2433,7 @@
                                 <w:sz w:val="20"/>
                                 <w:szCs w:val="20"/>
                               </w:rPr>
-                              <w:t>Thresholding of image</w:t>
+                              <w:t>Simple thresholding on grayscale image of a man</w:t>
                             </w:r>
                           </w:p>
                         </w:txbxContent>
@@ -2398,7 +2486,7 @@
                           <w:sz w:val="20"/>
                           <w:szCs w:val="20"/>
                         </w:rPr>
-                        <w:t>Thresholding of image</w:t>
+                        <w:t>Simple thresholding on grayscale image of a man</w:t>
                       </w:r>
                     </w:p>
                   </w:txbxContent>
@@ -2417,36 +2505,60 @@
           <w:color w:val="FF0000"/>
         </w:rPr>
       </w:pPr>
-      <w:bookmarkStart w:id="4" w:name="_Toc56613849"/>
-      <w:r>
-        <w:t xml:space="preserve">3.1.1 Simple Thresholding </w:t>
-      </w:r>
-      <w:r>
-        <w:rPr>
-          <w:color w:val="FF0000"/>
-        </w:rPr>
-        <w:t>(</w:t>
-      </w:r>
-      <w:r>
-        <w:rPr>
-          <w:color w:val="FF0000"/>
-        </w:rPr>
-        <w:t xml:space="preserve">To </w:t>
-      </w:r>
-      <w:r>
-        <w:rPr>
-          <w:color w:val="FF0000"/>
-        </w:rPr>
-        <w:t>edit)</w:t>
+      <w:bookmarkStart w:id="4" w:name="_Toc57037494"/>
+      <w:r>
+        <w:t>3.1.1 Simple Thresholding</w:t>
       </w:r>
       <w:bookmarkEnd w:id="4"/>
     </w:p>
     <w:p>
       <w:r>
-        <w:t xml:space="preserve">Simple thresholding is done by setting a threshold value of any constant between 0 and 255. Any pixel intensity below the constant is set to a value of ‘0’ and </w:t>
-      </w:r>
-      <w:r>
-        <w:t>pixel intensity above the constant is set a value of ‘1’ to binarize the image. An example of simple thresholding is in the fig below which has a threshold value of 75.</w:t>
+        <w:t>Simple thresholding is done by setting a threshold value of any constant between</w:t>
+      </w:r>
+      <w:r>
+        <w:t xml:space="preserve"> the intensity values of</w:t>
+      </w:r>
+      <w:r>
+        <w:t xml:space="preserve"> 0</w:t>
+      </w:r>
+      <w:r>
+        <w:t xml:space="preserve"> (black in grayscale)</w:t>
+      </w:r>
+      <w:r>
+        <w:t xml:space="preserve"> and 255</w:t>
+      </w:r>
+      <w:r>
+        <w:t xml:space="preserve"> (white in grayscale)</w:t>
+      </w:r>
+      <w:r>
+        <w:t>. Any pixel intensity below the constant is set to a value of ‘0’ and</w:t>
+      </w:r>
+      <w:r>
+        <w:t xml:space="preserve"> any</w:t>
+      </w:r>
+      <w:r>
+        <w:t xml:space="preserve"> </w:t>
+      </w:r>
+      <w:r>
+        <w:t xml:space="preserve">pixel intensity above the constant is set a value of ‘1’ to binarize the image. An example of simple thresholding is in the </w:t>
+      </w:r>
+      <w:r>
+        <w:t>fig 3</w:t>
+      </w:r>
+      <w:r>
+        <w:t xml:space="preserve"> which has a threshold value of 75.</w:t>
+      </w:r>
+      <w:r>
+        <w:t xml:space="preserve"> From the histogram, we observe that the picture is distinctly separated into two groups. The group of pixels with low intensity is mostly found on the main character while the group</w:t>
+      </w:r>
+      <w:r>
+        <w:t xml:space="preserve"> of pixels</w:t>
+      </w:r>
+      <w:r>
+        <w:t xml:space="preserve"> with high intensity</w:t>
+      </w:r>
+      <w:r>
+        <w:t xml:space="preserve"> is mostly found in the background. This makes it easy to decide on the threshold, as seem by the red line in the second histogram, and thus being suitable for simple thresholding.</w:t>
       </w:r>
     </w:p>
     <w:p>
@@ -2457,6 +2569,7 @@
         <w:rPr>
           <w:noProof/>
         </w:rPr>
+        <w:lastRenderedPageBreak/>
         <w:drawing>
           <wp:inline distT="0" distB="0" distL="0" distR="0" wp14:anchorId="7CEC99EF" wp14:editId="1DA032C4">
             <wp:extent cx="3848100" cy="3241699"/>
@@ -2525,262 +2638,6 @@
                 <wp:extent cx="5920154" cy="273050"/>
                 <wp:effectExtent l="0" t="0" r="4445" b="0"/>
                 <wp:docPr id="12" name="Text Box 2"/>
-                <wp:cNvGraphicFramePr>
-                  <a:graphicFrameLocks xmlns:a="http://schemas.openxmlformats.org/drawingml/2006/main"/>
-                </wp:cNvGraphicFramePr>
-                <a:graphic xmlns:a="http://schemas.openxmlformats.org/drawingml/2006/main">
-                  <a:graphicData uri="http://schemas.microsoft.com/office/word/2010/wordprocessingShape">
-                    <wps:wsp>
-                      <wps:cNvSpPr txBox="1">
-                        <a:spLocks noChangeArrowheads="1"/>
-                      </wps:cNvSpPr>
-                      <wps:spPr bwMode="auto">
-                        <a:xfrm>
-                          <a:off x="0" y="0"/>
-                          <a:ext cx="5920154" cy="273050"/>
-                        </a:xfrm>
-                        <a:prstGeom prst="rect">
-                          <a:avLst/>
-                        </a:prstGeom>
-                        <a:solidFill>
-                          <a:srgbClr val="FFFFFF"/>
-                        </a:solidFill>
-                        <a:ln w="9525">
-                          <a:noFill/>
-                          <a:miter lim="800000"/>
-                          <a:headEnd/>
-                          <a:tailEnd/>
-                        </a:ln>
-                      </wps:spPr>
-                      <wps:txbx>
-                        <w:txbxContent>
-                          <w:p>
-                            <w:pPr>
-                              <w:jc w:val="center"/>
-                              <w:rPr>
-                                <w:sz w:val="20"/>
-                                <w:szCs w:val="20"/>
-                              </w:rPr>
-                            </w:pPr>
-                            <w:r>
-                              <w:rPr>
-                                <w:sz w:val="20"/>
-                                <w:szCs w:val="20"/>
-                              </w:rPr>
-                              <w:t xml:space="preserve">Fig. </w:t>
-                            </w:r>
-                            <w:r>
-                              <w:rPr>
-                                <w:sz w:val="20"/>
-                                <w:szCs w:val="20"/>
-                              </w:rPr>
-                              <w:t>2</w:t>
-                            </w:r>
-                            <w:r>
-                              <w:rPr>
-                                <w:sz w:val="20"/>
-                                <w:szCs w:val="20"/>
-                              </w:rPr>
-                              <w:t xml:space="preserve">. </w:t>
-                            </w:r>
-                            <w:r>
-                              <w:rPr>
-                                <w:sz w:val="20"/>
-                                <w:szCs w:val="20"/>
-                              </w:rPr>
-                              <w:t>Simple thresholding</w:t>
-                            </w:r>
-                          </w:p>
-                        </w:txbxContent>
-                      </wps:txbx>
-                      <wps:bodyPr rot="0" vert="horz" wrap="square" lIns="91440" tIns="45720" rIns="91440" bIns="45720" anchor="t" anchorCtr="0">
-                        <a:noAutofit/>
-                      </wps:bodyPr>
-                    </wps:wsp>
-                  </a:graphicData>
-                </a:graphic>
-              </wp:inline>
-            </w:drawing>
-          </mc:Choice>
-          <mc:Fallback>
-            <w:pict>
-              <v:shape w14:anchorId="22BA2130" id="_x0000_s1028" type="#_x0000_t202" style="width:466.15pt;height:21.5pt;visibility:visible;mso-wrap-style:square;mso-left-percent:-10001;mso-top-percent:-10001;mso-position-horizontal:absolute;mso-position-horizontal-relative:char;mso-position-vertical:absolute;mso-position-vertical-relative:line;mso-left-percent:-10001;mso-top-percent:-10001;v-text-anchor:top" o:gfxdata="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" stroked="f">
-                <v:textbox>
-                  <w:txbxContent>
-                    <w:p>
-                      <w:pPr>
-                        <w:jc w:val="center"/>
-                        <w:rPr>
-                          <w:sz w:val="20"/>
-                          <w:szCs w:val="20"/>
-                        </w:rPr>
-                      </w:pPr>
-                      <w:r>
-                        <w:rPr>
-                          <w:sz w:val="20"/>
-                          <w:szCs w:val="20"/>
-                        </w:rPr>
-                        <w:t xml:space="preserve">Fig. </w:t>
-                      </w:r>
-                      <w:r>
-                        <w:rPr>
-                          <w:sz w:val="20"/>
-                          <w:szCs w:val="20"/>
-                        </w:rPr>
-                        <w:t>2</w:t>
-                      </w:r>
-                      <w:r>
-                        <w:rPr>
-                          <w:sz w:val="20"/>
-                          <w:szCs w:val="20"/>
-                        </w:rPr>
-                        <w:t xml:space="preserve">. </w:t>
-                      </w:r>
-                      <w:r>
-                        <w:rPr>
-                          <w:sz w:val="20"/>
-                          <w:szCs w:val="20"/>
-                        </w:rPr>
-                        <w:t>Simple thresholding</w:t>
-                      </w:r>
-                    </w:p>
-                  </w:txbxContent>
-                </v:textbox>
-                <w10:anchorlock/>
-              </v:shape>
-            </w:pict>
-          </mc:Fallback>
-        </mc:AlternateContent>
-      </w:r>
-    </w:p>
-    <w:p>
-      <w:pPr>
-        <w:pStyle w:val="Heading3"/>
-        <w:rPr>
-          <w:color w:val="FF0000"/>
-        </w:rPr>
-      </w:pPr>
-      <w:bookmarkStart w:id="5" w:name="_Toc56613848"/>
-      <w:r>
-        <w:lastRenderedPageBreak/>
-        <w:t>3.1.</w:t>
-      </w:r>
-      <w:r>
-        <w:t>2</w:t>
-      </w:r>
-      <w:r>
-        <w:t xml:space="preserve"> </w:t>
-      </w:r>
-      <w:proofErr w:type="spellStart"/>
-      <w:r>
-        <w:t>Ostu</w:t>
-      </w:r>
-      <w:proofErr w:type="spellEnd"/>
-      <w:r>
-        <w:t xml:space="preserve"> Thresholding</w:t>
-      </w:r>
-      <w:r>
-        <w:t xml:space="preserve"> </w:t>
-      </w:r>
-      <w:r>
-        <w:rPr>
-          <w:color w:val="FF0000"/>
-        </w:rPr>
-        <w:t>(</w:t>
-      </w:r>
-      <w:r>
-        <w:rPr>
-          <w:color w:val="FF0000"/>
-        </w:rPr>
-        <w:t xml:space="preserve">To </w:t>
-      </w:r>
-      <w:r>
-        <w:rPr>
-          <w:color w:val="FF0000"/>
-        </w:rPr>
-        <w:t>edit)</w:t>
-      </w:r>
-      <w:bookmarkEnd w:id="5"/>
-    </w:p>
-    <w:p>
-      <w:proofErr w:type="spellStart"/>
-      <w:r>
-        <w:t>Ostu</w:t>
-      </w:r>
-      <w:proofErr w:type="spellEnd"/>
-      <w:r>
-        <w:t xml:space="preserve"> Thresholding is used to perform automatic image thresholding.</w:t>
-      </w:r>
-      <w:r>
-        <w:t xml:space="preserve"> The Otsu method iterates through all possible threshold values and finds the optimal threshold by evaluating the variance between the foreground and background. Fig </w:t>
-      </w:r>
-      <w:r>
-        <w:rPr>
-          <w:color w:val="FF0000"/>
-        </w:rPr>
-        <w:t>3</w:t>
-      </w:r>
-      <w:r>
-        <w:t xml:space="preserve"> shows Otsu thresholding done on an image.</w:t>
-      </w:r>
-      <w:r>
-        <w:t xml:space="preserve"> </w:t>
-      </w:r>
-    </w:p>
-    <w:p>
-      <w:r>
-        <w:rPr>
-          <w:noProof/>
-        </w:rPr>
-        <w:drawing>
-          <wp:inline distT="0" distB="0" distL="0" distR="0" wp14:anchorId="35EB442C" wp14:editId="1DA3272D">
-            <wp:extent cx="5880100" cy="2318775"/>
-            <wp:effectExtent l="0" t="0" r="6350" b="5715"/>
-            <wp:docPr id="19" name="Picture 19"/>
-            <wp:cNvGraphicFramePr>
-              <a:graphicFrameLocks xmlns:a="http://schemas.openxmlformats.org/drawingml/2006/main" noChangeAspect="1"/>
-            </wp:cNvGraphicFramePr>
-            <a:graphic xmlns:a="http://schemas.openxmlformats.org/drawingml/2006/main">
-              <a:graphicData uri="http://schemas.openxmlformats.org/drawingml/2006/picture">
-                <pic:pic xmlns:pic="http://schemas.openxmlformats.org/drawingml/2006/picture">
-                  <pic:nvPicPr>
-                    <pic:cNvPr id="1" name=""/>
-                    <pic:cNvPicPr/>
-                  </pic:nvPicPr>
-                  <pic:blipFill>
-                    <a:blip r:embed="rId9"/>
-                    <a:stretch>
-                      <a:fillRect/>
-                    </a:stretch>
-                  </pic:blipFill>
-                  <pic:spPr>
-                    <a:xfrm>
-                      <a:off x="0" y="0"/>
-                      <a:ext cx="5896271" cy="2325152"/>
-                    </a:xfrm>
-                    <a:prstGeom prst="rect">
-                      <a:avLst/>
-                    </a:prstGeom>
-                  </pic:spPr>
-                </pic:pic>
-              </a:graphicData>
-            </a:graphic>
-          </wp:inline>
-        </w:drawing>
-      </w:r>
-    </w:p>
-    <w:p>
-      <w:r>
-        <w:rPr>
-          <w:noProof/>
-        </w:rPr>
-        <mc:AlternateContent>
-          <mc:Choice Requires="wps">
-            <w:drawing>
-              <wp:inline distT="0" distB="0" distL="0" distR="0" wp14:anchorId="72A3D823" wp14:editId="12A798B9">
-                <wp:extent cx="5920154" cy="273050"/>
-                <wp:effectExtent l="0" t="0" r="4445" b="0"/>
-                <wp:docPr id="20" name="Text Box 2"/>
                 <wp:cNvGraphicFramePr>
                   <a:graphicFrameLocks xmlns:a="http://schemas.openxmlformats.org/drawingml/2006/main"/>
                 </wp:cNvGraphicFramePr>
@@ -2844,7 +2701,7 @@
                                 <w:sz w:val="20"/>
                                 <w:szCs w:val="20"/>
                               </w:rPr>
-                              <w:t>Simple thresholding</w:t>
+                              <w:t>Simple thresholding on grayscale image of a man</w:t>
                             </w:r>
                           </w:p>
                         </w:txbxContent>
@@ -2860,7 +2717,7 @@
           </mc:Choice>
           <mc:Fallback>
             <w:pict>
-              <v:shape w14:anchorId="72A3D823" id="_x0000_s1029" type="#_x0000_t202" style="width:466.15pt;height:21.5pt;visibility:visible;mso-wrap-style:square;mso-left-percent:-10001;mso-top-percent:-10001;mso-position-horizontal:absolute;mso-position-horizontal-relative:char;mso-position-vertical:absolute;mso-position-vertical-relative:line;mso-left-percent:-10001;mso-top-percent:-10001;v-text-anchor:top" o:gfxdata="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" stroked="f">
+              <v:shape w14:anchorId="22BA2130" id="_x0000_s1028" type="#_x0000_t202" style="width:466.15pt;height:21.5pt;visibility:visible;mso-wrap-style:square;mso-left-percent:-10001;mso-top-percent:-10001;mso-position-horizontal:absolute;mso-position-horizontal-relative:char;mso-position-vertical:absolute;mso-position-vertical-relative:line;mso-left-percent:-10001;mso-top-percent:-10001;v-text-anchor:top" o:gfxdata="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" stroked="f">
                 <v:textbox>
                   <w:txbxContent>
                     <w:p>
@@ -2897,7 +2754,7 @@
                           <w:sz w:val="20"/>
                           <w:szCs w:val="20"/>
                         </w:rPr>
-                        <w:t>Simple thresholding</w:t>
+                        <w:t>Simple thresholding on grayscale image of a man</w:t>
                       </w:r>
                     </w:p>
                   </w:txbxContent>
@@ -2916,79 +2773,105 @@
           <w:color w:val="FF0000"/>
         </w:rPr>
       </w:pPr>
-      <w:r>
-        <w:t xml:space="preserve">3.1.3 Adaptive Thresholding </w:t>
+      <w:bookmarkStart w:id="5" w:name="_Toc57037495"/>
+      <w:r>
+        <w:t>3.1.</w:t>
+      </w:r>
+      <w:r>
+        <w:t>2</w:t>
+      </w:r>
+      <w:r>
+        <w:t xml:space="preserve"> </w:t>
+      </w:r>
+      <w:r>
+        <w:t>Otsu</w:t>
+      </w:r>
+      <w:r>
+        <w:t xml:space="preserve"> </w:t>
+      </w:r>
+      <w:r>
+        <w:t>Algorithm</w:t>
+      </w:r>
+      <w:bookmarkEnd w:id="5"/>
+    </w:p>
+    <w:p>
+      <w:r>
+        <w:t>Otsu</w:t>
+      </w:r>
+      <w:r>
+        <w:t xml:space="preserve"> </w:t>
+      </w:r>
+      <w:r>
+        <w:t>algorithm</w:t>
+      </w:r>
+      <w:r>
+        <w:t xml:space="preserve"> is</w:t>
+      </w:r>
+      <w:r>
+        <w:t xml:space="preserve"> used in conjunction with simple thresholding</w:t>
+      </w:r>
+      <w:r>
+        <w:t xml:space="preserve"> to </w:t>
+      </w:r>
+      <w:r>
+        <w:t>perform automatic image thresholding</w:t>
+      </w:r>
+      <w:r>
+        <w:t>.</w:t>
+      </w:r>
+      <w:r>
+        <w:t xml:space="preserve"> The Otsu method iterates through all possible threshold values and </w:t>
+      </w:r>
+      <w:r>
+        <w:t>determines</w:t>
+      </w:r>
+      <w:r>
+        <w:t xml:space="preserve"> the optimal threshold by evaluating the </w:t>
+      </w:r>
+      <w:r>
+        <w:t xml:space="preserve">inter-class </w:t>
+      </w:r>
+      <w:r>
+        <w:t>variance between</w:t>
+      </w:r>
+      <w:r>
+        <w:t xml:space="preserve"> two classes,</w:t>
+      </w:r>
+      <w:r>
+        <w:t xml:space="preserve"> the foreground and background</w:t>
+      </w:r>
+      <w:r>
+        <w:t>. The threshold that has the minimum inter-class variance will produce the best thresholding result</w:t>
+      </w:r>
+      <w:r>
+        <w:t xml:space="preserve">. Fig </w:t>
       </w:r>
       <w:r>
         <w:rPr>
           <w:color w:val="FF0000"/>
         </w:rPr>
-        <w:t>(</w:t>
-      </w:r>
-      <w:r>
-        <w:rPr>
-          <w:color w:val="FF0000"/>
-        </w:rPr>
-        <w:t xml:space="preserve">To </w:t>
-      </w:r>
-      <w:r>
-        <w:rPr>
-          <w:color w:val="FF0000"/>
-        </w:rPr>
-        <w:t>edit)</w:t>
-      </w:r>
-    </w:p>
-    <w:p>
-      <w:r>
-        <w:t>Adaptive thresholding is done by calculating threshold values for small</w:t>
-      </w:r>
-      <w:r>
-        <w:t>er regions and having different thresholds for different</w:t>
+        <w:t>4</w:t>
+      </w:r>
+      <w:r>
+        <w:t xml:space="preserve"> shows Otsu thresholding done on an image.</w:t>
       </w:r>
       <w:r>
         <w:t xml:space="preserve"> </w:t>
       </w:r>
       <w:r>
-        <w:t xml:space="preserve">regions around the image. </w:t>
-      </w:r>
-      <w:r>
-        <w:t xml:space="preserve">There are </w:t>
-      </w:r>
-      <w:r>
-        <w:t>2</w:t>
-      </w:r>
-      <w:r>
-        <w:t xml:space="preserve"> kinds of adaptive thresholding namely</w:t>
-      </w:r>
-      <w:r>
-        <w:t xml:space="preserve"> </w:t>
-      </w:r>
-      <w:r>
-        <w:t>adaptive mean</w:t>
-      </w:r>
-      <w:r>
-        <w:t xml:space="preserve"> and</w:t>
-      </w:r>
-      <w:r>
-        <w:t xml:space="preserve"> adaptive gaussian.</w:t>
-      </w:r>
-      <w:r>
-        <w:t xml:space="preserve"> The difference between them is that adaptive mean takes the mean of the region and produces the threshold value while adaptive gaussian takes a weighted sum of the region and produce the threshold value. An example of adaptive thresholding is seen in fig 4.</w:t>
-      </w:r>
-    </w:p>
-    <w:p>
-      <w:pPr>
-        <w:jc w:val="center"/>
-      </w:pPr>
+        <w:t>The object of interest, the trees, are clearly defined after thresholding.</w:t>
+      </w:r>
+    </w:p>
+    <w:p>
       <w:r>
         <w:rPr>
           <w:noProof/>
         </w:rPr>
         <w:drawing>
-          <wp:inline distT="0" distB="0" distL="0" distR="0" wp14:anchorId="315B4C03" wp14:editId="4BE49CA3">
-            <wp:extent cx="2749550" cy="2920634"/>
-            <wp:effectExtent l="0" t="0" r="0" b="0"/>
-            <wp:docPr id="21" name="Picture 21" descr="OpenCV: Image Thresholding"/>
+          <wp:inline distT="0" distB="0" distL="0" distR="0" wp14:anchorId="35EB442C" wp14:editId="1DA3272D">
+            <wp:extent cx="5880100" cy="2318775"/>
+            <wp:effectExtent l="0" t="0" r="6350" b="5715"/>
+            <wp:docPr id="19" name="Picture 19"/>
             <wp:cNvGraphicFramePr>
               <a:graphicFrameLocks xmlns:a="http://schemas.openxmlformats.org/drawingml/2006/main" noChangeAspect="1"/>
             </wp:cNvGraphicFramePr>
@@ -2996,36 +2879,23 @@
               <a:graphicData uri="http://schemas.openxmlformats.org/drawingml/2006/picture">
                 <pic:pic xmlns:pic="http://schemas.openxmlformats.org/drawingml/2006/picture">
                   <pic:nvPicPr>
-                    <pic:cNvPr id="0" name="Picture 7" descr="OpenCV: Image Thresholding"/>
-                    <pic:cNvPicPr>
-                      <a:picLocks noChangeAspect="1" noChangeArrowheads="1"/>
-                    </pic:cNvPicPr>
+                    <pic:cNvPr id="1" name=""/>
+                    <pic:cNvPicPr/>
                   </pic:nvPicPr>
                   <pic:blipFill>
-                    <a:blip r:embed="rId10">
-                      <a:extLst>
-                        <a:ext uri="{28A0092B-C50C-407E-A947-70E740481C1C}">
-                          <a14:useLocalDpi xmlns:a14="http://schemas.microsoft.com/office/drawing/2010/main" val="0"/>
-                        </a:ext>
-                      </a:extLst>
-                    </a:blip>
-                    <a:srcRect/>
+                    <a:blip r:embed="rId9"/>
                     <a:stretch>
                       <a:fillRect/>
                     </a:stretch>
                   </pic:blipFill>
-                  <pic:spPr bwMode="auto">
+                  <pic:spPr>
                     <a:xfrm>
                       <a:off x="0" y="0"/>
-                      <a:ext cx="2758025" cy="2929636"/>
+                      <a:ext cx="5896271" cy="2325152"/>
                     </a:xfrm>
                     <a:prstGeom prst="rect">
                       <a:avLst/>
                     </a:prstGeom>
-                    <a:noFill/>
-                    <a:ln>
-                      <a:noFill/>
-                    </a:ln>
                   </pic:spPr>
                 </pic:pic>
               </a:graphicData>
@@ -3035,9 +2905,6 @@
       </w:r>
     </w:p>
     <w:p>
-      <w:pPr>
-        <w:jc w:val="center"/>
-      </w:pPr>
       <w:r>
         <w:rPr>
           <w:noProof/>
@@ -3045,10 +2912,10 @@
         <mc:AlternateContent>
           <mc:Choice Requires="wps">
             <w:drawing>
-              <wp:inline distT="0" distB="0" distL="0" distR="0" wp14:anchorId="08E1A84F" wp14:editId="25335AB9">
-                <wp:extent cx="5920154" cy="215900"/>
+              <wp:inline distT="0" distB="0" distL="0" distR="0" wp14:anchorId="72A3D823" wp14:editId="12A798B9">
+                <wp:extent cx="5920154" cy="273050"/>
                 <wp:effectExtent l="0" t="0" r="4445" b="0"/>
-                <wp:docPr id="22" name="Text Box 2"/>
+                <wp:docPr id="20" name="Text Box 2"/>
                 <wp:cNvGraphicFramePr>
                   <a:graphicFrameLocks xmlns:a="http://schemas.openxmlformats.org/drawingml/2006/main"/>
                 </wp:cNvGraphicFramePr>
@@ -3061,7 +2928,7 @@
                       <wps:spPr bwMode="auto">
                         <a:xfrm>
                           <a:off x="0" y="0"/>
-                          <a:ext cx="5920154" cy="215900"/>
+                          <a:ext cx="5920154" cy="273050"/>
                         </a:xfrm>
                         <a:prstGeom prst="rect">
                           <a:avLst/>
@@ -3112,7 +2979,7 @@
                                 <w:sz w:val="20"/>
                                 <w:szCs w:val="20"/>
                               </w:rPr>
-                              <w:t>Adaptive thresholding done on sudoku image</w:t>
+                              <w:t>Simple thresholding using Otsu Algorithm on a colored image of a tree</w:t>
                             </w:r>
                           </w:p>
                         </w:txbxContent>
@@ -3128,7 +2995,7 @@
           </mc:Choice>
           <mc:Fallback>
             <w:pict>
-              <v:shape w14:anchorId="08E1A84F" id="_x0000_s1030" type="#_x0000_t202" style="width:466.15pt;height:17pt;visibility:visible;mso-wrap-style:square;mso-left-percent:-10001;mso-top-percent:-10001;mso-position-horizontal:absolute;mso-position-horizontal-relative:char;mso-position-vertical:absolute;mso-position-vertical-relative:line;mso-left-percent:-10001;mso-top-percent:-10001;v-text-anchor:top" o:gfxdata="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" stroked="f">
+              <v:shape w14:anchorId="72A3D823" id="_x0000_s1029" type="#_x0000_t202" style="width:466.15pt;height:21.5pt;visibility:visible;mso-wrap-style:square;mso-left-percent:-10001;mso-top-percent:-10001;mso-position-horizontal:absolute;mso-position-horizontal-relative:char;mso-position-vertical:absolute;mso-position-vertical-relative:line;mso-left-percent:-10001;mso-top-percent:-10001;v-text-anchor:top" o:gfxdata="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" stroked="f">
                 <v:textbox>
                   <w:txbxContent>
                     <w:p>
@@ -3165,7 +3032,7 @@
                           <w:sz w:val="20"/>
                           <w:szCs w:val="20"/>
                         </w:rPr>
-                        <w:t>Adaptive thresholding done on sudoku image</w:t>
+                        <w:t>Simple thresholding using Otsu Algorithm on a colored image of a tree</w:t>
                       </w:r>
                     </w:p>
                   </w:txbxContent>
@@ -3177,64 +3044,339 @@
         </mc:AlternateContent>
       </w:r>
     </w:p>
-    <w:p/>
+    <w:p>
+      <w:pPr>
+        <w:pStyle w:val="Heading3"/>
+        <w:rPr>
+          <w:color w:val="FF0000"/>
+        </w:rPr>
+      </w:pPr>
+      <w:bookmarkStart w:id="6" w:name="_Toc57037496"/>
+      <w:r>
+        <w:lastRenderedPageBreak/>
+        <w:t>3.1.3 Adaptive Thresholding</w:t>
+      </w:r>
+      <w:bookmarkEnd w:id="6"/>
+    </w:p>
+    <w:p>
+      <w:r>
+        <w:t>Adaptive thresholding is done by calculating threshold values for small</w:t>
+      </w:r>
+      <w:r>
+        <w:t>er regions and having different thresholds for different</w:t>
+      </w:r>
+      <w:r>
+        <w:t xml:space="preserve"> </w:t>
+      </w:r>
+      <w:r>
+        <w:t xml:space="preserve">regions around the image. </w:t>
+      </w:r>
+      <w:r>
+        <w:t xml:space="preserve">There are </w:t>
+      </w:r>
+      <w:r>
+        <w:t>2</w:t>
+      </w:r>
+      <w:r>
+        <w:t xml:space="preserve"> kinds of adaptive thresholding namely</w:t>
+      </w:r>
+      <w:r>
+        <w:t xml:space="preserve"> </w:t>
+      </w:r>
+      <w:r>
+        <w:t>adaptive mean</w:t>
+      </w:r>
+      <w:r>
+        <w:t xml:space="preserve"> and</w:t>
+      </w:r>
+      <w:r>
+        <w:t xml:space="preserve"> adaptive gaussian.</w:t>
+      </w:r>
+      <w:r>
+        <w:t xml:space="preserve"> The difference between them is that adaptive mean takes the mean of the region and produces the threshold value while adaptive gaussian takes a weighted sum of the region and produce</w:t>
+      </w:r>
+      <w:r>
+        <w:t>s</w:t>
+      </w:r>
+      <w:r>
+        <w:t xml:space="preserve"> the threshold value. An example of adaptive thresholding is seen in fig </w:t>
+      </w:r>
+      <w:r>
+        <w:rPr>
+          <w:color w:val="FF0000"/>
+        </w:rPr>
+        <w:t>5</w:t>
+      </w:r>
+      <w:r>
+        <w:t>.</w:t>
+      </w:r>
+      <w:r>
+        <w:t xml:space="preserve"> In the second image, we observe that simple(global) thresholding has difficulties extracting the object of interest due to the variance in light intensity. However, with both adaptive thresholding methods, the </w:t>
+      </w:r>
+      <w:proofErr w:type="gramStart"/>
+      <w:r>
+        <w:t>numbers</w:t>
+      </w:r>
+      <w:proofErr w:type="gramEnd"/>
+      <w:r>
+        <w:t xml:space="preserve"> and lines of the sudoku board are clearly defined.</w:t>
+      </w:r>
+    </w:p>
+    <w:p>
+      <w:pPr>
+        <w:jc w:val="center"/>
+      </w:pPr>
+      <w:r>
+        <w:rPr>
+          <w:noProof/>
+        </w:rPr>
+        <w:drawing>
+          <wp:inline distT="0" distB="0" distL="0" distR="0" wp14:anchorId="315B4C03" wp14:editId="4BE49CA3">
+            <wp:extent cx="2749550" cy="2920634"/>
+            <wp:effectExtent l="0" t="0" r="0" b="0"/>
+            <wp:docPr id="21" name="Picture 21" descr="OpenCV: Image Thresholding"/>
+            <wp:cNvGraphicFramePr>
+              <a:graphicFrameLocks xmlns:a="http://schemas.openxmlformats.org/drawingml/2006/main" noChangeAspect="1"/>
+            </wp:cNvGraphicFramePr>
+            <a:graphic xmlns:a="http://schemas.openxmlformats.org/drawingml/2006/main">
+              <a:graphicData uri="http://schemas.openxmlformats.org/drawingml/2006/picture">
+                <pic:pic xmlns:pic="http://schemas.openxmlformats.org/drawingml/2006/picture">
+                  <pic:nvPicPr>
+                    <pic:cNvPr id="0" name="Picture 7" descr="OpenCV: Image Thresholding"/>
+                    <pic:cNvPicPr>
+                      <a:picLocks noChangeAspect="1" noChangeArrowheads="1"/>
+                    </pic:cNvPicPr>
+                  </pic:nvPicPr>
+                  <pic:blipFill>
+                    <a:blip r:embed="rId10">
+                      <a:extLst>
+                        <a:ext uri="{28A0092B-C50C-407E-A947-70E740481C1C}">
+                          <a14:useLocalDpi xmlns:a14="http://schemas.microsoft.com/office/drawing/2010/main" val="0"/>
+                        </a:ext>
+                      </a:extLst>
+                    </a:blip>
+                    <a:srcRect/>
+                    <a:stretch>
+                      <a:fillRect/>
+                    </a:stretch>
+                  </pic:blipFill>
+                  <pic:spPr bwMode="auto">
+                    <a:xfrm>
+                      <a:off x="0" y="0"/>
+                      <a:ext cx="2758025" cy="2929636"/>
+                    </a:xfrm>
+                    <a:prstGeom prst="rect">
+                      <a:avLst/>
+                    </a:prstGeom>
+                    <a:noFill/>
+                    <a:ln>
+                      <a:noFill/>
+                    </a:ln>
+                  </pic:spPr>
+                </pic:pic>
+              </a:graphicData>
+            </a:graphic>
+          </wp:inline>
+        </w:drawing>
+      </w:r>
+    </w:p>
+    <w:p>
+      <w:pPr>
+        <w:jc w:val="center"/>
+      </w:pPr>
+      <w:r>
+        <w:rPr>
+          <w:noProof/>
+        </w:rPr>
+        <mc:AlternateContent>
+          <mc:Choice Requires="wps">
+            <w:drawing>
+              <wp:inline distT="0" distB="0" distL="0" distR="0" wp14:anchorId="08E1A84F" wp14:editId="630127DA">
+                <wp:extent cx="5920154" cy="259080"/>
+                <wp:effectExtent l="0" t="0" r="4445" b="7620"/>
+                <wp:docPr id="22" name="Text Box 2"/>
+                <wp:cNvGraphicFramePr>
+                  <a:graphicFrameLocks xmlns:a="http://schemas.openxmlformats.org/drawingml/2006/main"/>
+                </wp:cNvGraphicFramePr>
+                <a:graphic xmlns:a="http://schemas.openxmlformats.org/drawingml/2006/main">
+                  <a:graphicData uri="http://schemas.microsoft.com/office/word/2010/wordprocessingShape">
+                    <wps:wsp>
+                      <wps:cNvSpPr txBox="1">
+                        <a:spLocks noChangeArrowheads="1"/>
+                      </wps:cNvSpPr>
+                      <wps:spPr bwMode="auto">
+                        <a:xfrm>
+                          <a:off x="0" y="0"/>
+                          <a:ext cx="5920154" cy="259080"/>
+                        </a:xfrm>
+                        <a:prstGeom prst="rect">
+                          <a:avLst/>
+                        </a:prstGeom>
+                        <a:solidFill>
+                          <a:srgbClr val="FFFFFF"/>
+                        </a:solidFill>
+                        <a:ln w="9525">
+                          <a:noFill/>
+                          <a:miter lim="800000"/>
+                          <a:headEnd/>
+                          <a:tailEnd/>
+                        </a:ln>
+                      </wps:spPr>
+                      <wps:txbx>
+                        <w:txbxContent>
+                          <w:p>
+                            <w:pPr>
+                              <w:jc w:val="center"/>
+                              <w:rPr>
+                                <w:sz w:val="20"/>
+                                <w:szCs w:val="20"/>
+                              </w:rPr>
+                            </w:pPr>
+                            <w:r>
+                              <w:rPr>
+                                <w:sz w:val="20"/>
+                                <w:szCs w:val="20"/>
+                              </w:rPr>
+                              <w:t xml:space="preserve">Fig. </w:t>
+                            </w:r>
+                            <w:r>
+                              <w:rPr>
+                                <w:sz w:val="20"/>
+                                <w:szCs w:val="20"/>
+                              </w:rPr>
+                              <w:t>5</w:t>
+                            </w:r>
+                            <w:r>
+                              <w:rPr>
+                                <w:sz w:val="20"/>
+                                <w:szCs w:val="20"/>
+                              </w:rPr>
+                              <w:t xml:space="preserve">. </w:t>
+                            </w:r>
+                            <w:r>
+                              <w:rPr>
+                                <w:sz w:val="20"/>
+                                <w:szCs w:val="20"/>
+                              </w:rPr>
+                              <w:t>Adaptive thresholding done on a grayscale sudoku image</w:t>
+                            </w:r>
+                          </w:p>
+                        </w:txbxContent>
+                      </wps:txbx>
+                      <wps:bodyPr rot="0" vert="horz" wrap="square" lIns="91440" tIns="45720" rIns="91440" bIns="45720" anchor="t" anchorCtr="0">
+                        <a:noAutofit/>
+                      </wps:bodyPr>
+                    </wps:wsp>
+                  </a:graphicData>
+                </a:graphic>
+              </wp:inline>
+            </w:drawing>
+          </mc:Choice>
+          <mc:Fallback>
+            <w:pict>
+              <v:shape w14:anchorId="08E1A84F" id="_x0000_s1030" type="#_x0000_t202" style="width:466.15pt;height:20.4pt;visibility:visible;mso-wrap-style:square;mso-left-percent:-10001;mso-top-percent:-10001;mso-position-horizontal:absolute;mso-position-horizontal-relative:char;mso-position-vertical:absolute;mso-position-vertical-relative:line;mso-left-percent:-10001;mso-top-percent:-10001;v-text-anchor:top" o:gfxdata="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" stroked="f">
+                <v:textbox>
+                  <w:txbxContent>
+                    <w:p>
+                      <w:pPr>
+                        <w:jc w:val="center"/>
+                        <w:rPr>
+                          <w:sz w:val="20"/>
+                          <w:szCs w:val="20"/>
+                        </w:rPr>
+                      </w:pPr>
+                      <w:r>
+                        <w:rPr>
+                          <w:sz w:val="20"/>
+                          <w:szCs w:val="20"/>
+                        </w:rPr>
+                        <w:t xml:space="preserve">Fig. </w:t>
+                      </w:r>
+                      <w:r>
+                        <w:rPr>
+                          <w:sz w:val="20"/>
+                          <w:szCs w:val="20"/>
+                        </w:rPr>
+                        <w:t>5</w:t>
+                      </w:r>
+                      <w:r>
+                        <w:rPr>
+                          <w:sz w:val="20"/>
+                          <w:szCs w:val="20"/>
+                        </w:rPr>
+                        <w:t xml:space="preserve">. </w:t>
+                      </w:r>
+                      <w:r>
+                        <w:rPr>
+                          <w:sz w:val="20"/>
+                          <w:szCs w:val="20"/>
+                        </w:rPr>
+                        <w:t>Adaptive thresholding done on a grayscale sudoku image</w:t>
+                      </w:r>
+                    </w:p>
+                  </w:txbxContent>
+                </v:textbox>
+                <w10:anchorlock/>
+              </v:shape>
+            </w:pict>
+          </mc:Fallback>
+        </mc:AlternateContent>
+      </w:r>
+    </w:p>
     <w:p>
       <w:pPr>
         <w:pStyle w:val="Heading2"/>
       </w:pPr>
-      <w:bookmarkStart w:id="6" w:name="_Toc56613850"/>
+      <w:bookmarkStart w:id="7" w:name="_Toc57037497"/>
       <w:r>
         <w:t>3.2 Other preprocessing techniques</w:t>
       </w:r>
-      <w:bookmarkEnd w:id="6"/>
-    </w:p>
-    <w:p>
-      <w:r>
-        <w:t xml:space="preserve">As thresholding will already be done in the first stage of Tesseract OCR, three other image processing techniques are explored. They are dilation, blurring, and normalization. By combining these techniques, we hope to achieve even higher accuracy. </w:t>
+      <w:bookmarkEnd w:id="7"/>
+    </w:p>
+    <w:p>
+      <w:r>
+        <w:t xml:space="preserve">As </w:t>
+      </w:r>
+      <w:r>
+        <w:t xml:space="preserve">adaptive </w:t>
+      </w:r>
+      <w:r>
+        <w:t>thresholding will already be done in the first stage of Tesseract OCR, three other image processing techniques are explored. They are dilation, blurring, and normalization. By combining these techniques, we hope to achieve even higher accuracy.</w:t>
       </w:r>
     </w:p>
     <w:p>
       <w:pPr>
         <w:pStyle w:val="Heading3"/>
       </w:pPr>
-      <w:bookmarkStart w:id="7" w:name="_Toc56613851"/>
+      <w:bookmarkStart w:id="8" w:name="_Toc57037498"/>
       <w:r>
         <w:t>3.2.1 Dilation</w:t>
       </w:r>
-      <w:bookmarkEnd w:id="7"/>
+      <w:bookmarkEnd w:id="8"/>
     </w:p>
     <w:p>
       <w:r>
         <w:t xml:space="preserve">Dilation is a type of morphological operation, which adjusts the shape or morphology of features in an image. Morphological techniques probe an image with a small shape or template called a structuring element. The structuring element is positioned at all possible locations of the image and compared with its corresponding neighborhood of pixels. Changes are made to the image based on if the structuring element fits or hits the section of the image. For dilation, a layer of pixels will be added to both the inner and outer boundaries of non-zero regions. This will reduce the gaps between regions and possibly fill holes in the characters. An example of dilation is demonstrated in </w:t>
       </w:r>
       <w:r>
+        <w:t>fig</w:t>
+      </w:r>
+      <w:r>
         <w:rPr>
           <w:color w:val="FF0000"/>
         </w:rPr>
-        <w:t>fig</w:t>
+        <w:t xml:space="preserve"> </w:t>
       </w:r>
       <w:r>
         <w:rPr>
           <w:color w:val="FF0000"/>
         </w:rPr>
-        <w:t>.</w:t>
+        <w:t>6</w:t>
       </w:r>
       <w:r>
         <w:rPr>
           <w:color w:val="FF0000"/>
         </w:rPr>
-        <w:t xml:space="preserve"> </w:t>
-      </w:r>
-      <w:r>
-        <w:rPr>
-          <w:color w:val="FF0000"/>
-        </w:rPr>
-        <w:t>3</w:t>
-      </w:r>
-      <w:r>
-        <w:rPr>
-          <w:color w:val="FF0000"/>
-        </w:rPr>
         <w:t xml:space="preserve">. </w:t>
       </w:r>
     </w:p>
@@ -3243,6 +3385,7 @@
         <w:rPr>
           <w:noProof/>
         </w:rPr>
+        <w:lastRenderedPageBreak/>
         <w:drawing>
           <wp:inline distT="0" distB="0" distL="0" distR="0" wp14:anchorId="57938A07" wp14:editId="52232108">
             <wp:extent cx="5943600" cy="2391410"/>
@@ -3339,7 +3482,7 @@
                                 <w:sz w:val="20"/>
                                 <w:szCs w:val="20"/>
                               </w:rPr>
-                              <w:t>3</w:t>
+                              <w:t>6</w:t>
                             </w:r>
                             <w:r>
                               <w:rPr>
@@ -3393,7 +3536,7 @@
                           <w:sz w:val="20"/>
                           <w:szCs w:val="20"/>
                         </w:rPr>
-                        <w:t>3</w:t>
+                        <w:t>6</w:t>
                       </w:r>
                       <w:r>
                         <w:rPr>
@@ -3424,21 +3567,21 @@
       <w:pPr>
         <w:pStyle w:val="Heading3"/>
       </w:pPr>
-      <w:bookmarkStart w:id="8" w:name="_Toc56613852"/>
+      <w:bookmarkStart w:id="9" w:name="_Toc57037499"/>
       <w:r>
         <w:t>3.2.2 Blurring</w:t>
       </w:r>
-      <w:bookmarkEnd w:id="8"/>
-    </w:p>
-    <w:p>
-      <w:r>
-        <w:t xml:space="preserve">Blurring or smoothing the image removes “outlier” pixels that may be noise in the image. In a blur, we consider a square group of pixels surrounding a selected center pixel. This group of pixels, called a kernel, is moved along the image, adjusting the center pixel as it traverses. In averaging blur, the center pixel will be replaced with an average value of its surrounding pixels, marked by the kernel. A second type of blur is a Gaussian blur, which places more weight on the pixels closer to the center. Lastly, there is median blur, which takes the median value in the kernel to replace the selected pixel. As in fig. </w:t>
+      <w:bookmarkEnd w:id="9"/>
+    </w:p>
+    <w:p>
+      <w:r>
+        <w:t xml:space="preserve">Blurring or smoothing the image removes “outlier” pixels that may be noise in the image. In a blur, we consider a square group of pixels surrounding a selected center pixel. This group of pixels, called a kernel, is moved along the image, adjusting the center pixel as it traverses. In averaging blur, the center pixel will be replaced with an average value of its surrounding pixels, marked by the kernel. A second type of blur is a Gaussian blur, which places more weight on the pixels closer to the center. Lastly, there is median blur, which takes the median value in the kernel to replace the selected pixel. As in fig </w:t>
       </w:r>
       <w:r>
         <w:rPr>
           <w:color w:val="FF0000"/>
         </w:rPr>
-        <w:t>4</w:t>
+        <w:t>7</w:t>
       </w:r>
       <w:r>
         <w:t>, median blur is highly effective against salt-and-pepper noise, which is present in our samples. Hence, it will be used in our experiment.</w:t>
@@ -3452,7 +3595,6 @@
         <w:rPr>
           <w:noProof/>
         </w:rPr>
-        <w:lastRenderedPageBreak/>
         <w:drawing>
           <wp:inline distT="0" distB="0" distL="0" distR="0" wp14:anchorId="0D42083A" wp14:editId="39425D1B">
             <wp:extent cx="3294185" cy="2130510"/>
@@ -3549,7 +3691,7 @@
                                 <w:sz w:val="20"/>
                                 <w:szCs w:val="20"/>
                               </w:rPr>
-                              <w:t>4</w:t>
+                              <w:t>7</w:t>
                             </w:r>
                             <w:r>
                               <w:rPr>
@@ -3602,7 +3744,7 @@
                           <w:sz w:val="20"/>
                           <w:szCs w:val="20"/>
                         </w:rPr>
-                        <w:t>4</w:t>
+                        <w:t>7</w:t>
                       </w:r>
                       <w:r>
                         <w:rPr>
@@ -3632,21 +3774,34 @@
       <w:pPr>
         <w:pStyle w:val="Heading3"/>
       </w:pPr>
-      <w:bookmarkStart w:id="9" w:name="_Toc56613853"/>
+      <w:bookmarkStart w:id="10" w:name="_Toc57037500"/>
       <w:r>
         <w:t>3.2.3 Normalization</w:t>
       </w:r>
-      <w:bookmarkEnd w:id="9"/>
-    </w:p>
-    <w:p>
-      <w:r>
-        <w:t xml:space="preserve">In image processing, normalization refers to changing the range of pixel values in an image. Applications include images with poor contrast due to glare or shadows, which is present in our samples. Normalization is also known as contrast stretching or histogram equalization. With higher contrast, finding the edges that form words will be easier and Tesseract will be able to identify the words more accurately. As seen in the example in fig. </w:t>
-      </w:r>
-      <w:r>
-        <w:t>5</w:t>
-      </w:r>
-      <w:r>
-        <w:t>, the features of the face are more prevalent as compared to its background after normalization.</w:t>
+      <w:bookmarkEnd w:id="10"/>
+    </w:p>
+    <w:p>
+      <w:r>
+        <w:t xml:space="preserve">In image processing, normalization refers to changing the range of pixel values in an image. Applications include images with poor contrast due to glare or shadows, which is present in our samples. Normalization is also known as contrast stretching or histogram equalization. With higher contrast, finding the edges that form words will be easier and Tesseract will be able to identify the words more </w:t>
+      </w:r>
+      <w:r>
+        <w:lastRenderedPageBreak/>
+        <w:t xml:space="preserve">accurately. As seen in the example in fig </w:t>
+      </w:r>
+      <w:r>
+        <w:rPr>
+          <w:color w:val="FF0000"/>
+        </w:rPr>
+        <w:t>8</w:t>
+      </w:r>
+      <w:r>
+        <w:t>, the features of the face are more prevalent as compared to its background after normalization</w:t>
+      </w:r>
+      <w:r>
+        <w:t>, especially in dark areas such as the jaw on the left of the image</w:t>
+      </w:r>
+      <w:r>
+        <w:t>.</w:t>
       </w:r>
     </w:p>
     <w:p>
@@ -3998,7 +4153,7 @@
                                 <w:sz w:val="20"/>
                                 <w:szCs w:val="20"/>
                               </w:rPr>
-                              <w:t>5</w:t>
+                              <w:t>8</w:t>
                             </w:r>
                             <w:r>
                               <w:rPr>
@@ -4051,7 +4206,7 @@
                           <w:sz w:val="20"/>
                           <w:szCs w:val="20"/>
                         </w:rPr>
-                        <w:t>5</w:t>
+                        <w:t>8</w:t>
                       </w:r>
                       <w:r>
                         <w:rPr>
@@ -4093,8 +4248,11 @@
       <w:pPr>
         <w:pStyle w:val="Heading1"/>
         <w:pageBreakBefore/>
-      </w:pPr>
-      <w:bookmarkStart w:id="10" w:name="_Toc56613854"/>
+        <w:rPr>
+          <w:color w:val="FF0000"/>
+        </w:rPr>
+      </w:pPr>
+      <w:bookmarkStart w:id="11" w:name="_Toc57037501"/>
       <w:r>
         <w:lastRenderedPageBreak/>
         <w:t>4</w:t>
@@ -4126,11 +4284,358 @@
         </w:rPr>
         <w:t>edit)</w:t>
       </w:r>
-      <w:bookmarkEnd w:id="10"/>
-    </w:p>
-    <w:p>
-      <w:r>
-        <w:t xml:space="preserve">In this experiment, we will be exploring and developing various image preprocessing techniques such as binarization algorithm, with the aim of increasing character recognition accuracy. The OCR used will be Tesseract. </w:t>
+      <w:bookmarkEnd w:id="11"/>
+    </w:p>
+    <w:p>
+      <w:pPr>
+        <w:pStyle w:val="ListParagraph"/>
+        <w:numPr>
+          <w:ilvl w:val="0"/>
+          <w:numId w:val="3"/>
+        </w:numPr>
+      </w:pPr>
+      <w:r>
+        <w:t>Intro</w:t>
+      </w:r>
+    </w:p>
+    <w:p>
+      <w:pPr>
+        <w:pStyle w:val="ListParagraph"/>
+        <w:numPr>
+          <w:ilvl w:val="0"/>
+          <w:numId w:val="3"/>
+        </w:numPr>
+      </w:pPr>
+      <w:r>
+        <w:t>Samples</w:t>
+      </w:r>
+    </w:p>
+    <w:p>
+      <w:pPr>
+        <w:pStyle w:val="ListParagraph"/>
+        <w:numPr>
+          <w:ilvl w:val="1"/>
+          <w:numId w:val="3"/>
+        </w:numPr>
+      </w:pPr>
+      <w:r>
+        <w:t>01 and 02</w:t>
+      </w:r>
+    </w:p>
+    <w:p>
+      <w:pPr>
+        <w:pStyle w:val="ListParagraph"/>
+        <w:numPr>
+          <w:ilvl w:val="1"/>
+          <w:numId w:val="3"/>
+        </w:numPr>
+      </w:pPr>
+      <w:r>
+        <w:t>Focus on 01 for experiments</w:t>
+      </w:r>
+    </w:p>
+    <w:p>
+      <w:pPr>
+        <w:pStyle w:val="ListParagraph"/>
+        <w:numPr>
+          <w:ilvl w:val="1"/>
+          <w:numId w:val="3"/>
+        </w:numPr>
+      </w:pPr>
+      <w:r>
+        <w:t>Accuracy comparison for 01 and 02 at the end</w:t>
+      </w:r>
+    </w:p>
+    <w:p>
+      <w:pPr>
+        <w:pStyle w:val="ListParagraph"/>
+        <w:numPr>
+          <w:ilvl w:val="0"/>
+          <w:numId w:val="3"/>
+        </w:numPr>
+      </w:pPr>
+      <w:r>
+        <w:t xml:space="preserve">Techniques used and what library we </w:t>
+      </w:r>
+      <w:proofErr w:type="gramStart"/>
+      <w:r>
+        <w:t>using</w:t>
+      </w:r>
+      <w:proofErr w:type="gramEnd"/>
+      <w:r>
+        <w:t xml:space="preserve"> for this</w:t>
+      </w:r>
+    </w:p>
+    <w:p>
+      <w:pPr>
+        <w:pStyle w:val="ListParagraph"/>
+        <w:numPr>
+          <w:ilvl w:val="1"/>
+          <w:numId w:val="3"/>
+        </w:numPr>
+      </w:pPr>
+      <w:r>
+        <w:t xml:space="preserve">Simple thresholding: </w:t>
+      </w:r>
+      <w:r>
+        <w:t>Binary Thresholding, Inverse Binary Thresholding, Truncate and Threshold, Threshold to Zero and Inverse Threshold to Zero</w:t>
+      </w:r>
+    </w:p>
+    <w:p>
+      <w:pPr>
+        <w:pStyle w:val="ListParagraph"/>
+        <w:numPr>
+          <w:ilvl w:val="1"/>
+          <w:numId w:val="3"/>
+        </w:numPr>
+      </w:pPr>
+      <w:r>
+        <w:t>Simple thresholding with Otsu</w:t>
+      </w:r>
+    </w:p>
+    <w:p>
+      <w:pPr>
+        <w:pStyle w:val="ListParagraph"/>
+        <w:numPr>
+          <w:ilvl w:val="1"/>
+          <w:numId w:val="3"/>
+        </w:numPr>
+      </w:pPr>
+      <w:r>
+        <w:t xml:space="preserve">Adaptive thresholding: </w:t>
+      </w:r>
+      <w:r>
+        <w:t>Adaptive Thresholding using Mean and Adaptive Thresholding using Gaussian window</w:t>
+      </w:r>
+    </w:p>
+    <w:p>
+      <w:pPr>
+        <w:pStyle w:val="ListParagraph"/>
+        <w:numPr>
+          <w:ilvl w:val="1"/>
+          <w:numId w:val="3"/>
+        </w:numPr>
+      </w:pPr>
+      <w:r>
+        <w:t>Others: Dilation, Blur, Abs Diff, Normalization</w:t>
+      </w:r>
+    </w:p>
+    <w:p>
+      <w:pPr>
+        <w:pStyle w:val="ListParagraph"/>
+        <w:numPr>
+          <w:ilvl w:val="0"/>
+          <w:numId w:val="3"/>
+        </w:numPr>
+      </w:pPr>
+      <w:r>
+        <w:t>Tesseract for character recognition</w:t>
+      </w:r>
+    </w:p>
+    <w:p>
+      <w:pPr>
+        <w:pStyle w:val="ListParagraph"/>
+        <w:numPr>
+          <w:ilvl w:val="1"/>
+          <w:numId w:val="3"/>
+        </w:numPr>
+      </w:pPr>
+      <w:r>
+        <w:t xml:space="preserve">For accuracy, using </w:t>
+      </w:r>
+      <w:proofErr w:type="spellStart"/>
+      <w:r>
+        <w:t>imgtostr</w:t>
+      </w:r>
+      <w:proofErr w:type="spellEnd"/>
+    </w:p>
+    <w:p>
+      <w:pPr>
+        <w:pStyle w:val="ListParagraph"/>
+        <w:numPr>
+          <w:ilvl w:val="1"/>
+          <w:numId w:val="3"/>
+        </w:numPr>
+      </w:pPr>
+      <w:r>
+        <w:t>For bounding boxes, character-</w:t>
+      </w:r>
+      <w:proofErr w:type="spellStart"/>
+      <w:r>
+        <w:t>imgtoboxes</w:t>
+      </w:r>
+      <w:proofErr w:type="spellEnd"/>
+      <w:r>
+        <w:t>, word-</w:t>
+      </w:r>
+      <w:proofErr w:type="spellStart"/>
+      <w:r>
+        <w:t>imgtodata</w:t>
+      </w:r>
+      <w:proofErr w:type="spellEnd"/>
+    </w:p>
+    <w:p>
+      <w:pPr>
+        <w:pStyle w:val="ListParagraph"/>
+        <w:numPr>
+          <w:ilvl w:val="0"/>
+          <w:numId w:val="3"/>
+        </w:numPr>
+      </w:pPr>
+      <w:r>
+        <w:t xml:space="preserve">Sequence matcher from </w:t>
+      </w:r>
+      <w:proofErr w:type="spellStart"/>
+      <w:r>
+        <w:t>difflib</w:t>
+      </w:r>
+      <w:proofErr w:type="spellEnd"/>
+      <w:r>
+        <w:t xml:space="preserve"> for accuracy</w:t>
+      </w:r>
+    </w:p>
+    <w:p>
+      <w:pPr>
+        <w:pStyle w:val="ListParagraph"/>
+        <w:numPr>
+          <w:ilvl w:val="0"/>
+          <w:numId w:val="3"/>
+        </w:numPr>
+      </w:pPr>
+      <w:r>
+        <w:t>General code overview</w:t>
+      </w:r>
+    </w:p>
+    <w:p>
+      <w:pPr>
+        <w:pStyle w:val="ListParagraph"/>
+        <w:numPr>
+          <w:ilvl w:val="1"/>
+          <w:numId w:val="3"/>
+        </w:numPr>
+      </w:pPr>
+      <w:r>
+        <w:t xml:space="preserve">Import </w:t>
+      </w:r>
+      <w:proofErr w:type="spellStart"/>
+      <w:r>
+        <w:t>img</w:t>
+      </w:r>
+      <w:proofErr w:type="spellEnd"/>
+    </w:p>
+    <w:p>
+      <w:pPr>
+        <w:pStyle w:val="ListParagraph"/>
+        <w:numPr>
+          <w:ilvl w:val="1"/>
+          <w:numId w:val="3"/>
+        </w:numPr>
+      </w:pPr>
+      <w:r>
+        <w:t>Determine hyperparameters based on highest accuracy</w:t>
+      </w:r>
+    </w:p>
+    <w:p>
+      <w:pPr>
+        <w:pStyle w:val="ListParagraph"/>
+        <w:numPr>
+          <w:ilvl w:val="2"/>
+          <w:numId w:val="3"/>
+        </w:numPr>
+      </w:pPr>
+      <w:r>
+        <w:t>Use exhaustive function</w:t>
+      </w:r>
+    </w:p>
+    <w:p>
+      <w:pPr>
+        <w:pStyle w:val="ListParagraph"/>
+        <w:numPr>
+          <w:ilvl w:val="1"/>
+          <w:numId w:val="3"/>
+        </w:numPr>
+      </w:pPr>
+      <w:r>
+        <w:t>Run preprocessing techniques with best hyperparameters</w:t>
+      </w:r>
+    </w:p>
+    <w:p>
+      <w:pPr>
+        <w:pStyle w:val="ListParagraph"/>
+        <w:numPr>
+          <w:ilvl w:val="1"/>
+          <w:numId w:val="3"/>
+        </w:numPr>
+      </w:pPr>
+      <w:r>
+        <w:t>Display image outputs</w:t>
+      </w:r>
+    </w:p>
+    <w:p>
+      <w:pPr>
+        <w:pStyle w:val="ListParagraph"/>
+        <w:numPr>
+          <w:ilvl w:val="1"/>
+          <w:numId w:val="3"/>
+        </w:numPr>
+      </w:pPr>
+      <w:r>
+        <w:t>Find accuracy</w:t>
+      </w:r>
+    </w:p>
+    <w:p>
+      <w:pPr>
+        <w:pStyle w:val="ListParagraph"/>
+        <w:numPr>
+          <w:ilvl w:val="1"/>
+          <w:numId w:val="3"/>
+        </w:numPr>
+      </w:pPr>
+      <w:r>
+        <w:t xml:space="preserve">Visually show bounding boxes and results for character and words for best simple thresholding, best adaptive </w:t>
+      </w:r>
+      <w:proofErr w:type="gramStart"/>
+      <w:r>
+        <w:t>thresholding</w:t>
+      </w:r>
+      <w:proofErr w:type="gramEnd"/>
+      <w:r>
+        <w:t xml:space="preserve"> and shadow removal combo</w:t>
+      </w:r>
+    </w:p>
+    <w:p>
+      <w:pPr>
+        <w:pStyle w:val="ListParagraph"/>
+        <w:numPr>
+          <w:ilvl w:val="1"/>
+          <w:numId w:val="3"/>
+        </w:numPr>
+      </w:pPr>
+      <w:r>
+        <w:t>Compare and analyze</w:t>
+      </w:r>
+    </w:p>
+    <w:p>
+      <w:pPr>
+        <w:pStyle w:val="ListParagraph"/>
+        <w:numPr>
+          <w:ilvl w:val="1"/>
+          <w:numId w:val="3"/>
+        </w:numPr>
+      </w:pPr>
+      <w:r>
+        <w:t>Repeat all steps for sample02 and compare the accuracy</w:t>
+      </w:r>
+    </w:p>
+    <w:p>
+      <w:r>
+        <w:t>In this experiment, we will be exploring and developing various image preprocessing techniques</w:t>
+      </w:r>
+      <w:r>
+        <w:t xml:space="preserve"> </w:t>
+      </w:r>
+      <w:r>
+        <w:t xml:space="preserve">with the aim of increasing character recognition accuracy. The OCR used will be Tesseract. </w:t>
       </w:r>
       <w:r>
         <w:t xml:space="preserve">OpenCV, an open sourced image processing library will be utilized for various thresholding and image editing purposes. For accuracy evaluation, the python </w:t>
@@ -4149,12 +4654,30 @@
       </w:r>
       <w:proofErr w:type="spellEnd"/>
       <w:r>
-        <w:t xml:space="preserve"> will be used. It compares pairs of sequences of any type and returns a ratio that represents similarity between the 2 sequences.</w:t>
-      </w:r>
-    </w:p>
-    <w:p>
-      <w:r>
-        <w:t xml:space="preserve">The sample images, as in fig. </w:t>
+        <w:t xml:space="preserve"> will be used. It compares </w:t>
+      </w:r>
+      <w:r>
+        <w:t xml:space="preserve">a </w:t>
+      </w:r>
+      <w:r>
+        <w:t xml:space="preserve">pair of </w:t>
+      </w:r>
+      <w:r>
+        <w:t xml:space="preserve">character </w:t>
+      </w:r>
+      <w:r>
+        <w:t xml:space="preserve">sequences and returns a ratio that represents similarity between the </w:t>
+      </w:r>
+      <w:r>
+        <w:t>two</w:t>
+      </w:r>
+      <w:r>
+        <w:t xml:space="preserve"> sequences.</w:t>
+      </w:r>
+    </w:p>
+    <w:p>
+      <w:r>
+        <w:t xml:space="preserve">The sample images, as in fig </w:t>
       </w:r>
       <w:r>
         <w:rPr>
@@ -4163,7 +4686,7 @@
         <w:t>6</w:t>
       </w:r>
       <w:r>
-        <w:t xml:space="preserve"> and fig. </w:t>
+        <w:t xml:space="preserve"> and fig </w:t>
       </w:r>
       <w:r>
         <w:rPr>
@@ -4172,7 +4695,34 @@
         <w:t>7</w:t>
       </w:r>
       <w:r>
-        <w:t>, are printed documents with a shadow across the images, leading to poor contrast in certain regions. As previously mentioned, this can negatively affect the accuracy of OCR. Hence, preprocessing is essential. The focus of the experiment will be thresholding techniques.</w:t>
+        <w:t>, are printed documents with a shadow across the images, leading to poor contrast in certain regions.</w:t>
+      </w:r>
+      <w:r>
+        <w:t xml:space="preserve"> </w:t>
+      </w:r>
+      <w:r>
+        <w:t xml:space="preserve">As previously mentioned, this can negatively affect the accuracy of OCR. Hence, preprocessing </w:t>
+      </w:r>
+      <w:r>
+        <w:t>is</w:t>
+      </w:r>
+      <w:r>
+        <w:t xml:space="preserve"> </w:t>
+      </w:r>
+      <w:r>
+        <w:t>t</w:t>
+      </w:r>
+      <w:r>
+        <w:t xml:space="preserve">he focus of the experiment will be </w:t>
+      </w:r>
+      <w:r>
+        <w:t>preprocessing</w:t>
+      </w:r>
+      <w:r>
+        <w:t xml:space="preserve"> techniques</w:t>
+      </w:r>
+      <w:r>
+        <w:t>.</w:t>
       </w:r>
     </w:p>
     <w:p>
@@ -4180,6 +4730,7 @@
         <w:rPr>
           <w:noProof/>
         </w:rPr>
+        <w:lastRenderedPageBreak/>
         <w:drawing>
           <wp:inline distT="0" distB="0" distL="0" distR="0" wp14:anchorId="5D357F9C" wp14:editId="3F87CB94">
             <wp:extent cx="3763108" cy="1089660"/>
@@ -4536,7 +5087,19 @@
         <w:t xml:space="preserve">The simple thresholding techniques being tested are: Binary Thresholding, Inverse Binary Thresholding, </w:t>
       </w:r>
       <w:r>
-        <w:t xml:space="preserve">Truncate and Threshold, Threshold to Zero and Inverse Threshold to Zero. Adaptive thresholding will also be used, namely: Binary Adaptive Thresholding, Adaptive Thresholding using Mean and Adaptive Thresholding using Gaussian window. Lastly, Otsu’s algorithm is used to choose the optimal threshold value for the above thresholding methods. </w:t>
+        <w:t xml:space="preserve">Truncate and Threshold, Threshold to Zero and Inverse Threshold to Zero. Adaptive thresholding will also be used, namely: Adaptive Thresholding using Mean and Adaptive Thresholding using Gaussian window. Lastly, Otsu’s algorithm is used to choose the optimal threshold value for the above </w:t>
+      </w:r>
+      <w:r>
+        <w:t xml:space="preserve">simple </w:t>
+      </w:r>
+      <w:r>
+        <w:t>thresholding</w:t>
+      </w:r>
+      <w:r>
+        <w:t xml:space="preserve"> techniques</w:t>
+      </w:r>
+      <w:r>
+        <w:t>.</w:t>
       </w:r>
     </w:p>
     <w:p>
@@ -4658,7 +5221,6 @@
         <w:rPr>
           <w:color w:val="FF0000"/>
         </w:rPr>
-        <w:lastRenderedPageBreak/>
         <w:t>[Mention how we combine the different techniques to achieve better accuracy]</w:t>
       </w:r>
     </w:p>
@@ -4680,7 +5242,7 @@
         <w:pStyle w:val="Heading1"/>
         <w:pageBreakBefore/>
       </w:pPr>
-      <w:bookmarkStart w:id="11" w:name="_Toc56613855"/>
+      <w:bookmarkStart w:id="12" w:name="_Toc57037502"/>
       <w:r>
         <w:lastRenderedPageBreak/>
         <w:t>5</w:t>
@@ -4712,13 +5274,13 @@
         </w:rPr>
         <w:t>edit)</w:t>
       </w:r>
-      <w:bookmarkEnd w:id="11"/>
+      <w:bookmarkEnd w:id="12"/>
     </w:p>
     <w:p>
       <w:pPr>
         <w:pStyle w:val="Heading2"/>
       </w:pPr>
-      <w:bookmarkStart w:id="12" w:name="_Toc56613856"/>
+      <w:bookmarkStart w:id="13" w:name="_Toc57037503"/>
       <w:r>
         <w:t>5</w:t>
       </w:r>
@@ -4749,7 +5311,7 @@
         </w:rPr>
         <w:t>edit)</w:t>
       </w:r>
-      <w:bookmarkEnd w:id="12"/>
+      <w:bookmarkEnd w:id="13"/>
     </w:p>
     <w:p>
       <w:pPr>
@@ -4758,7 +5320,7 @@
           <w:color w:val="FF0000"/>
         </w:rPr>
       </w:pPr>
-      <w:bookmarkStart w:id="13" w:name="_Toc56613857"/>
+      <w:bookmarkStart w:id="14" w:name="_Toc57037504"/>
       <w:r>
         <w:t>5.1.1 Simple Thresholding</w:t>
       </w:r>
@@ -4783,7 +5345,7 @@
         </w:rPr>
         <w:t>edit)</w:t>
       </w:r>
-      <w:bookmarkEnd w:id="13"/>
+      <w:bookmarkEnd w:id="14"/>
     </w:p>
     <w:p>
       <w:r>
@@ -5176,10 +5738,7 @@
                               <w:jc w:val="center"/>
                             </w:pPr>
                             <w:r>
-                              <w:t>Simple Thresholding</w:t>
-                            </w:r>
-                            <w:r>
-                              <w:t xml:space="preserve"> with Otsu</w:t>
+                              <w:t>Simple Thresholding with Otsu</w:t>
                             </w:r>
                           </w:p>
                         </w:txbxContent>
@@ -5203,10 +5762,7 @@
                         <w:jc w:val="center"/>
                       </w:pPr>
                       <w:r>
-                        <w:t>Simple Thresholding</w:t>
-                      </w:r>
-                      <w:r>
-                        <w:t xml:space="preserve"> with Otsu</w:t>
+                        <w:t>Simple Thresholding with Otsu</w:t>
                       </w:r>
                     </w:p>
                   </w:txbxContent>
@@ -5225,6 +5781,9 @@
         </w:rPr>
       </w:pPr>
       <w:r>
+        <w:rPr>
+          <w:noProof/>
+        </w:rPr>
         <w:drawing>
           <wp:inline distT="0" distB="0" distL="0" distR="0" wp14:anchorId="685839F8" wp14:editId="1BB4DE1A">
             <wp:extent cx="4620270" cy="1752845"/>
@@ -5308,7 +5867,7 @@
           <w:color w:val="FF0000"/>
         </w:rPr>
       </w:pPr>
-      <w:bookmarkStart w:id="14" w:name="_Toc56613858"/>
+      <w:bookmarkStart w:id="15" w:name="_Toc57037505"/>
       <w:r>
         <w:lastRenderedPageBreak/>
         <w:t>5.1.2 Adaptive Thresholding</w:t>
@@ -5334,7 +5893,7 @@
         </w:rPr>
         <w:t>edit)</w:t>
       </w:r>
-      <w:bookmarkEnd w:id="14"/>
+      <w:bookmarkEnd w:id="15"/>
     </w:p>
     <w:p>
       <w:r>
@@ -5459,6 +6018,9 @@
     </w:p>
     <w:p>
       <w:r>
+        <w:rPr>
+          <w:noProof/>
+        </w:rPr>
         <w:drawing>
           <wp:inline distT="0" distB="0" distL="0" distR="0" wp14:anchorId="598BB52D" wp14:editId="5FB274E9">
             <wp:extent cx="4363059" cy="1286054"/>
@@ -5500,7 +6062,7 @@
       <w:pPr>
         <w:pStyle w:val="Heading2"/>
       </w:pPr>
-      <w:bookmarkStart w:id="15" w:name="_Toc56613859"/>
+      <w:bookmarkStart w:id="16" w:name="_Toc57037506"/>
       <w:r>
         <w:t>5</w:t>
       </w:r>
@@ -5534,7 +6096,7 @@
         </w:rPr>
         <w:t>edit)</w:t>
       </w:r>
-      <w:bookmarkEnd w:id="15"/>
+      <w:bookmarkEnd w:id="16"/>
     </w:p>
     <w:p>
       <w:pPr>
@@ -5559,7 +6121,7 @@
       <w:pPr>
         <w:pStyle w:val="Heading3"/>
       </w:pPr>
-      <w:bookmarkStart w:id="16" w:name="_Toc56613860"/>
+      <w:bookmarkStart w:id="17" w:name="_Toc57037507"/>
       <w:r>
         <w:t>5</w:t>
       </w:r>
@@ -5593,7 +6155,7 @@
         </w:rPr>
         <w:t>edit)</w:t>
       </w:r>
-      <w:bookmarkEnd w:id="16"/>
+      <w:bookmarkEnd w:id="17"/>
     </w:p>
     <w:p>
       <w:pPr>
@@ -5748,7 +6310,7 @@
           <w:color w:val="FF0000"/>
         </w:rPr>
       </w:pPr>
-      <w:bookmarkStart w:id="17" w:name="_Toc56613861"/>
+      <w:bookmarkStart w:id="18" w:name="_Toc57037508"/>
       <w:r>
         <w:t>5.2</w:t>
       </w:r>
@@ -5776,7 +6338,7 @@
         </w:rPr>
         <w:t>edit)</w:t>
       </w:r>
-      <w:bookmarkEnd w:id="17"/>
+      <w:bookmarkEnd w:id="18"/>
     </w:p>
     <w:p>
       <w:r>
@@ -5906,7 +6468,7 @@
           <w:color w:val="FF0000"/>
         </w:rPr>
       </w:pPr>
-      <w:bookmarkStart w:id="18" w:name="_Toc56613862"/>
+      <w:bookmarkStart w:id="19" w:name="_Toc57037509"/>
       <w:r>
         <w:lastRenderedPageBreak/>
         <w:t>5.2</w:t>
@@ -5935,7 +6497,7 @@
         </w:rPr>
         <w:t>edit)</w:t>
       </w:r>
-      <w:bookmarkEnd w:id="18"/>
+      <w:bookmarkEnd w:id="19"/>
     </w:p>
     <w:p>
       <w:r>
@@ -6012,7 +6574,7 @@
       <w:pPr>
         <w:pStyle w:val="Heading2"/>
       </w:pPr>
-      <w:bookmarkStart w:id="19" w:name="_Toc56613863"/>
+      <w:bookmarkStart w:id="20" w:name="_Toc57037510"/>
       <w:r>
         <w:t xml:space="preserve">5.3 Shadow Removal </w:t>
       </w:r>
@@ -6034,7 +6596,7 @@
         </w:rPr>
         <w:t>edit)</w:t>
       </w:r>
-      <w:bookmarkEnd w:id="19"/>
+      <w:bookmarkEnd w:id="20"/>
     </w:p>
     <w:p>
       <w:r>
@@ -6159,6 +6721,9 @@
     </w:p>
     <w:p>
       <w:r>
+        <w:rPr>
+          <w:noProof/>
+        </w:rPr>
         <w:drawing>
           <wp:inline distT="0" distB="0" distL="0" distR="0" wp14:anchorId="3BF17EDE" wp14:editId="3A9CD042">
             <wp:extent cx="2581635" cy="333422"/>
@@ -6203,6 +6768,7 @@
           <w:color w:val="FF0000"/>
         </w:rPr>
       </w:pPr>
+      <w:bookmarkStart w:id="21" w:name="_Toc57037511"/>
       <w:r>
         <w:t xml:space="preserve">5.4 </w:t>
       </w:r>
@@ -6224,6 +6790,7 @@
         </w:rPr>
         <w:t>(To edit)</w:t>
       </w:r>
+      <w:bookmarkEnd w:id="21"/>
     </w:p>
     <w:p>
       <w:r>
@@ -6354,7 +6921,7 @@
         <w:pStyle w:val="Heading1"/>
         <w:pageBreakBefore/>
       </w:pPr>
-      <w:bookmarkStart w:id="20" w:name="_Toc56613864"/>
+      <w:bookmarkStart w:id="22" w:name="_Toc57037512"/>
       <w:r>
         <w:lastRenderedPageBreak/>
         <w:t>Conclusion</w:t>
@@ -6380,7 +6947,7 @@
         </w:rPr>
         <w:t>edit)</w:t>
       </w:r>
-      <w:bookmarkEnd w:id="20"/>
+      <w:bookmarkEnd w:id="22"/>
     </w:p>
     <w:p>
       <w:pPr>
@@ -6395,7 +6962,7 @@
         <w:br w:type="page"/>
       </w:r>
     </w:p>
-    <w:bookmarkStart w:id="21" w:name="_Toc56613865" w:displacedByCustomXml="next"/>
+    <w:bookmarkStart w:id="23" w:name="_Toc57037513" w:displacedByCustomXml="next"/>
     <w:sdt>
       <w:sdtPr>
         <w:rPr>
@@ -6410,7 +6977,6 @@
           <w:docPartUnique/>
         </w:docPartObj>
       </w:sdtPr>
-      <w:sdtEndPr/>
       <w:sdtContent>
         <w:p>
           <w:pPr>
@@ -6420,14 +6986,13 @@
           <w:r>
             <w:t>Bibliography</w:t>
           </w:r>
-          <w:bookmarkEnd w:id="21"/>
+          <w:bookmarkEnd w:id="23"/>
         </w:p>
         <w:sdt>
           <w:sdtPr>
             <w:id w:val="111145805"/>
             <w:bibliography/>
           </w:sdtPr>
-          <w:sdtEndPr/>
           <w:sdtContent>
             <w:p>
               <w:pPr>
@@ -6801,6 +7366,119 @@
 <file path=word/numbering.xml><?xml version="1.0" encoding="utf-8"?>
 <w:numbering xmlns:wpc="http://schemas.microsoft.com/office/word/2010/wordprocessingCanvas" xmlns:cx="http://schemas.microsoft.com/office/drawing/2014/chartex" xmlns:cx1="http://schemas.microsoft.com/office/drawing/2015/9/8/chartex" xmlns:cx2="http://schemas.microsoft.com/office/drawing/2015/10/21/chartex" xmlns:cx3="http://schemas.microsoft.com/office/drawing/2016/5/9/chartex" xmlns:cx4="http://schemas.microsoft.com/office/drawing/2016/5/10/chartex" xmlns:cx5="http://schemas.microsoft.com/office/drawing/2016/5/11/chartex" xmlns:cx6="http://schemas.microsoft.com/office/drawing/2016/5/12/chartex" xmlns:cx7="http://schemas.microsoft.com/office/drawing/2016/5/13/chartex" xmlns:cx8="http://schemas.microsoft.com/office/drawing/2016/5/14/chartex" xmlns:mc="http://schemas.openxmlformats.org/markup-compatibility/2006" xmlns:aink="http://schemas.microsoft.com/office/drawing/2016/ink" xmlns:am3d="http://schemas.microsoft.com/office/drawing/2017/model3d" xmlns:o="urn:schemas-microsoft-com:office:office" xmlns:r="http://schemas.openxmlformats.org/officeDocument/2006/relationships" xmlns:m="http://schemas.openxmlformats.org/officeDocument/2006/math" xmlns:v="urn:schemas-microsoft-com:vml" xmlns:wp14="http://schemas.microsoft.com/office/word/2010/wordprocessingDrawing" xmlns:wp="http://schemas.openxmlformats.org/drawingml/2006/wordprocessingDrawing" xmlns:w10="urn:schemas-microsoft-com:office:word" xmlns:w="http://schemas.openxmlformats.org/wordprocessingml/2006/main" xmlns:w14="http://schemas.microsoft.com/office/word/2010/wordml" xmlns:w15="http://schemas.microsoft.com/office/word/2012/wordml" xmlns:w16cex="http://schemas.microsoft.com/office/word/2018/wordml/cex" xmlns:w16cid="http://schemas.microsoft.com/office/word/2016/wordml/cid" xmlns:w16="http://schemas.microsoft.com/office/word/2018/wordml" xmlns:w16se="http://schemas.microsoft.com/office/word/2015/wordml/symex" xmlns:wpg="http://schemas.microsoft.com/office/word/2010/wordprocessingGroup" xmlns:wpi="http://schemas.microsoft.com/office/word/2010/wordprocessingInk" xmlns:wne="http://schemas.microsoft.com/office/word/2006/wordml" xmlns:wps="http://schemas.microsoft.com/office/word/2010/wordprocessingShape" mc:Ignorable="w14 w15 w16se w16cid w16 w16cex wp14">
   <w:abstractNum w:abstractNumId="0" w15:restartNumberingAfterBreak="0">
+    <w:nsid w:val="1A1259A4"/>
+    <w:multiLevelType w:val="hybridMultilevel"/>
+    <w:tmpl w:val="481CAC5C"/>
+    <w:lvl w:ilvl="0" w:tplc="04090001">
+      <w:start w:val="1"/>
+      <w:numFmt w:val="bullet"/>
+      <w:lvlText w:val=""/>
+      <w:lvlJc w:val="left"/>
+      <w:pPr>
+        <w:ind w:left="720" w:hanging="360"/>
+      </w:pPr>
+      <w:rPr>
+        <w:rFonts w:ascii="Symbol" w:hAnsi="Symbol" w:hint="default"/>
+      </w:rPr>
+    </w:lvl>
+    <w:lvl w:ilvl="1" w:tplc="04090003">
+      <w:start w:val="1"/>
+      <w:numFmt w:val="bullet"/>
+      <w:lvlText w:val="o"/>
+      <w:lvlJc w:val="left"/>
+      <w:pPr>
+        <w:ind w:left="1440" w:hanging="360"/>
+      </w:pPr>
+      <w:rPr>
+        <w:rFonts w:ascii="Courier New" w:hAnsi="Courier New" w:cs="Courier New" w:hint="default"/>
+      </w:rPr>
+    </w:lvl>
+    <w:lvl w:ilvl="2" w:tplc="04090005">
+      <w:start w:val="1"/>
+      <w:numFmt w:val="bullet"/>
+      <w:lvlText w:val=""/>
+      <w:lvlJc w:val="left"/>
+      <w:pPr>
+        <w:ind w:left="2160" w:hanging="360"/>
+      </w:pPr>
+      <w:rPr>
+        <w:rFonts w:ascii="Wingdings" w:hAnsi="Wingdings" w:hint="default"/>
+      </w:rPr>
+    </w:lvl>
+    <w:lvl w:ilvl="3" w:tplc="04090001" w:tentative="1">
+      <w:start w:val="1"/>
+      <w:numFmt w:val="bullet"/>
+      <w:lvlText w:val=""/>
+      <w:lvlJc w:val="left"/>
+      <w:pPr>
+        <w:ind w:left="2880" w:hanging="360"/>
+      </w:pPr>
+      <w:rPr>
+        <w:rFonts w:ascii="Symbol" w:hAnsi="Symbol" w:hint="default"/>
+      </w:rPr>
+    </w:lvl>
+    <w:lvl w:ilvl="4" w:tplc="04090003" w:tentative="1">
+      <w:start w:val="1"/>
+      <w:numFmt w:val="bullet"/>
+      <w:lvlText w:val="o"/>
+      <w:lvlJc w:val="left"/>
+      <w:pPr>
+        <w:ind w:left="3600" w:hanging="360"/>
+      </w:pPr>
+      <w:rPr>
+        <w:rFonts w:ascii="Courier New" w:hAnsi="Courier New" w:cs="Courier New" w:hint="default"/>
+      </w:rPr>
+    </w:lvl>
+    <w:lvl w:ilvl="5" w:tplc="04090005" w:tentative="1">
+      <w:start w:val="1"/>
+      <w:numFmt w:val="bullet"/>
+      <w:lvlText w:val=""/>
+      <w:lvlJc w:val="left"/>
+      <w:pPr>
+        <w:ind w:left="4320" w:hanging="360"/>
+      </w:pPr>
+      <w:rPr>
+        <w:rFonts w:ascii="Wingdings" w:hAnsi="Wingdings" w:hint="default"/>
+      </w:rPr>
+    </w:lvl>
+    <w:lvl w:ilvl="6" w:tplc="04090001" w:tentative="1">
+      <w:start w:val="1"/>
+      <w:numFmt w:val="bullet"/>
+      <w:lvlText w:val=""/>
+      <w:lvlJc w:val="left"/>
+      <w:pPr>
+        <w:ind w:left="5040" w:hanging="360"/>
+      </w:pPr>
+      <w:rPr>
+        <w:rFonts w:ascii="Symbol" w:hAnsi="Symbol" w:hint="default"/>
+      </w:rPr>
+    </w:lvl>
+    <w:lvl w:ilvl="7" w:tplc="04090003" w:tentative="1">
+      <w:start w:val="1"/>
+      <w:numFmt w:val="bullet"/>
+      <w:lvlText w:val="o"/>
+      <w:lvlJc w:val="left"/>
+      <w:pPr>
+        <w:ind w:left="5760" w:hanging="360"/>
+      </w:pPr>
+      <w:rPr>
+        <w:rFonts w:ascii="Courier New" w:hAnsi="Courier New" w:cs="Courier New" w:hint="default"/>
+      </w:rPr>
+    </w:lvl>
+    <w:lvl w:ilvl="8" w:tplc="04090005" w:tentative="1">
+      <w:start w:val="1"/>
+      <w:numFmt w:val="bullet"/>
+      <w:lvlText w:val=""/>
+      <w:lvlJc w:val="left"/>
+      <w:pPr>
+        <w:ind w:left="6480" w:hanging="360"/>
+      </w:pPr>
+      <w:rPr>
+        <w:rFonts w:ascii="Wingdings" w:hAnsi="Wingdings" w:hint="default"/>
+      </w:rPr>
+    </w:lvl>
+  </w:abstractNum>
+  <w:abstractNum w:abstractNumId="1" w15:restartNumberingAfterBreak="0">
     <w:nsid w:val="5C34094F"/>
     <w:multiLevelType w:val="hybridMultilevel"/>
     <w:tmpl w:val="557010CA"/>
@@ -6889,7 +7567,7 @@
       </w:pPr>
     </w:lvl>
   </w:abstractNum>
-  <w:abstractNum w:abstractNumId="1" w15:restartNumberingAfterBreak="0">
+  <w:abstractNum w:abstractNumId="2" w15:restartNumberingAfterBreak="0">
     <w:nsid w:val="786347AA"/>
     <w:multiLevelType w:val="hybridMultilevel"/>
     <w:tmpl w:val="B490A3BA"/>
@@ -6979,9 +7657,12 @@
     </w:lvl>
   </w:abstractNum>
   <w:num w:numId="1">
+    <w:abstractNumId w:val="2"/>
+  </w:num>
+  <w:num w:numId="2">
     <w:abstractNumId w:val="1"/>
   </w:num>
-  <w:num w:numId="2">
+  <w:num w:numId="3">
     <w:abstractNumId w:val="0"/>
   </w:num>
 </w:numbering>

</xml_diff>

<commit_message>
Done with simple thresholding
</commit_message>
<xml_diff>
--- a/Project Report.docx
+++ b/Project Report.docx
@@ -4294,341 +4294,6 @@
       <w:bookmarkEnd w:id="11"/>
     </w:p>
     <w:p>
-      <w:pPr>
-        <w:pStyle w:val="ListParagraph"/>
-        <w:numPr>
-          <w:ilvl w:val="0"/>
-          <w:numId w:val="3"/>
-        </w:numPr>
-      </w:pPr>
-      <w:r>
-        <w:t>Intro</w:t>
-      </w:r>
-    </w:p>
-    <w:p>
-      <w:pPr>
-        <w:pStyle w:val="ListParagraph"/>
-        <w:numPr>
-          <w:ilvl w:val="0"/>
-          <w:numId w:val="3"/>
-        </w:numPr>
-      </w:pPr>
-      <w:r>
-        <w:t>Samples</w:t>
-      </w:r>
-    </w:p>
-    <w:p>
-      <w:pPr>
-        <w:pStyle w:val="ListParagraph"/>
-        <w:numPr>
-          <w:ilvl w:val="1"/>
-          <w:numId w:val="3"/>
-        </w:numPr>
-      </w:pPr>
-      <w:r>
-        <w:t>01 and 02</w:t>
-      </w:r>
-    </w:p>
-    <w:p>
-      <w:pPr>
-        <w:pStyle w:val="ListParagraph"/>
-        <w:numPr>
-          <w:ilvl w:val="1"/>
-          <w:numId w:val="3"/>
-        </w:numPr>
-      </w:pPr>
-      <w:r>
-        <w:t>Focus on 01 for experiments</w:t>
-      </w:r>
-    </w:p>
-    <w:p>
-      <w:pPr>
-        <w:pStyle w:val="ListParagraph"/>
-        <w:numPr>
-          <w:ilvl w:val="1"/>
-          <w:numId w:val="3"/>
-        </w:numPr>
-      </w:pPr>
-      <w:r>
-        <w:t>Accuracy comparison for 01 and 02 at the end</w:t>
-      </w:r>
-    </w:p>
-    <w:p>
-      <w:pPr>
-        <w:pStyle w:val="ListParagraph"/>
-        <w:numPr>
-          <w:ilvl w:val="0"/>
-          <w:numId w:val="3"/>
-        </w:numPr>
-      </w:pPr>
-      <w:r>
-        <w:t xml:space="preserve">Techniques used and what library we </w:t>
-      </w:r>
-      <w:proofErr w:type="gramStart"/>
-      <w:r>
-        <w:t>using</w:t>
-      </w:r>
-      <w:proofErr w:type="gramEnd"/>
-      <w:r>
-        <w:t xml:space="preserve"> for this</w:t>
-      </w:r>
-    </w:p>
-    <w:p>
-      <w:pPr>
-        <w:pStyle w:val="ListParagraph"/>
-        <w:numPr>
-          <w:ilvl w:val="1"/>
-          <w:numId w:val="3"/>
-        </w:numPr>
-      </w:pPr>
-      <w:r>
-        <w:t>Simple thresholding: Binary Thresholding, Inverse Binary Thresholding, Truncate and Threshold, Threshold to Zero and Inverse Threshold to Zero</w:t>
-      </w:r>
-    </w:p>
-    <w:p>
-      <w:pPr>
-        <w:pStyle w:val="ListParagraph"/>
-        <w:numPr>
-          <w:ilvl w:val="1"/>
-          <w:numId w:val="3"/>
-        </w:numPr>
-      </w:pPr>
-      <w:r>
-        <w:t>Simple thresholding with Otsu</w:t>
-      </w:r>
-    </w:p>
-    <w:p>
-      <w:pPr>
-        <w:pStyle w:val="ListParagraph"/>
-        <w:numPr>
-          <w:ilvl w:val="1"/>
-          <w:numId w:val="3"/>
-        </w:numPr>
-      </w:pPr>
-      <w:r>
-        <w:t>Adaptive thresholding: Adaptive Thresholding using Mean and Adaptive Thresholding using Gaussian window</w:t>
-      </w:r>
-    </w:p>
-    <w:p>
-      <w:pPr>
-        <w:pStyle w:val="ListParagraph"/>
-        <w:numPr>
-          <w:ilvl w:val="1"/>
-          <w:numId w:val="3"/>
-        </w:numPr>
-      </w:pPr>
-      <w:r>
-        <w:t>Others: Dilation, Blur, Abs Diff, Normalization</w:t>
-      </w:r>
-    </w:p>
-    <w:p>
-      <w:pPr>
-        <w:pStyle w:val="ListParagraph"/>
-        <w:numPr>
-          <w:ilvl w:val="0"/>
-          <w:numId w:val="3"/>
-        </w:numPr>
-      </w:pPr>
-      <w:r>
-        <w:t>Tesseract for character recognition</w:t>
-      </w:r>
-    </w:p>
-    <w:p>
-      <w:pPr>
-        <w:pStyle w:val="ListParagraph"/>
-        <w:numPr>
-          <w:ilvl w:val="1"/>
-          <w:numId w:val="3"/>
-        </w:numPr>
-      </w:pPr>
-      <w:r>
-        <w:t xml:space="preserve">For accuracy, using </w:t>
-      </w:r>
-      <w:proofErr w:type="spellStart"/>
-      <w:r>
-        <w:t>imgtostr</w:t>
-      </w:r>
-      <w:proofErr w:type="spellEnd"/>
-    </w:p>
-    <w:p>
-      <w:pPr>
-        <w:pStyle w:val="ListParagraph"/>
-        <w:numPr>
-          <w:ilvl w:val="1"/>
-          <w:numId w:val="3"/>
-        </w:numPr>
-      </w:pPr>
-      <w:r>
-        <w:t>For bounding boxes, character-</w:t>
-      </w:r>
-      <w:proofErr w:type="spellStart"/>
-      <w:r>
-        <w:t>imgtoboxes</w:t>
-      </w:r>
-      <w:proofErr w:type="spellEnd"/>
-      <w:r>
-        <w:t>, word-</w:t>
-      </w:r>
-      <w:proofErr w:type="spellStart"/>
-      <w:r>
-        <w:t>imgtodata</w:t>
-      </w:r>
-      <w:proofErr w:type="spellEnd"/>
-    </w:p>
-    <w:p>
-      <w:pPr>
-        <w:pStyle w:val="ListParagraph"/>
-        <w:numPr>
-          <w:ilvl w:val="0"/>
-          <w:numId w:val="3"/>
-        </w:numPr>
-      </w:pPr>
-      <w:r>
-        <w:t xml:space="preserve">Sequence matcher from </w:t>
-      </w:r>
-      <w:proofErr w:type="spellStart"/>
-      <w:r>
-        <w:t>difflib</w:t>
-      </w:r>
-      <w:proofErr w:type="spellEnd"/>
-      <w:r>
-        <w:t xml:space="preserve"> for accuracy</w:t>
-      </w:r>
-    </w:p>
-    <w:p>
-      <w:pPr>
-        <w:pStyle w:val="ListParagraph"/>
-        <w:numPr>
-          <w:ilvl w:val="0"/>
-          <w:numId w:val="3"/>
-        </w:numPr>
-      </w:pPr>
-      <w:r>
-        <w:t>General code overview</w:t>
-      </w:r>
-    </w:p>
-    <w:p>
-      <w:pPr>
-        <w:pStyle w:val="ListParagraph"/>
-        <w:numPr>
-          <w:ilvl w:val="1"/>
-          <w:numId w:val="3"/>
-        </w:numPr>
-      </w:pPr>
-      <w:r>
-        <w:t xml:space="preserve">Import </w:t>
-      </w:r>
-      <w:proofErr w:type="spellStart"/>
-      <w:r>
-        <w:t>img</w:t>
-      </w:r>
-      <w:proofErr w:type="spellEnd"/>
-    </w:p>
-    <w:p>
-      <w:pPr>
-        <w:pStyle w:val="ListParagraph"/>
-        <w:numPr>
-          <w:ilvl w:val="1"/>
-          <w:numId w:val="3"/>
-        </w:numPr>
-      </w:pPr>
-      <w:r>
-        <w:t>Determine hyperparameters based on highest accuracy</w:t>
-      </w:r>
-    </w:p>
-    <w:p>
-      <w:pPr>
-        <w:pStyle w:val="ListParagraph"/>
-        <w:numPr>
-          <w:ilvl w:val="2"/>
-          <w:numId w:val="3"/>
-        </w:numPr>
-      </w:pPr>
-      <w:r>
-        <w:t>Use exhaustive function</w:t>
-      </w:r>
-    </w:p>
-    <w:p>
-      <w:pPr>
-        <w:pStyle w:val="ListParagraph"/>
-        <w:numPr>
-          <w:ilvl w:val="1"/>
-          <w:numId w:val="3"/>
-        </w:numPr>
-      </w:pPr>
-      <w:r>
-        <w:t>Run preprocessing techniques with best hyperparameters</w:t>
-      </w:r>
-    </w:p>
-    <w:p>
-      <w:pPr>
-        <w:pStyle w:val="ListParagraph"/>
-        <w:numPr>
-          <w:ilvl w:val="1"/>
-          <w:numId w:val="3"/>
-        </w:numPr>
-      </w:pPr>
-      <w:r>
-        <w:t>Display image outputs</w:t>
-      </w:r>
-    </w:p>
-    <w:p>
-      <w:pPr>
-        <w:pStyle w:val="ListParagraph"/>
-        <w:numPr>
-          <w:ilvl w:val="1"/>
-          <w:numId w:val="3"/>
-        </w:numPr>
-      </w:pPr>
-      <w:r>
-        <w:t>Find accuracy</w:t>
-      </w:r>
-    </w:p>
-    <w:p>
-      <w:pPr>
-        <w:pStyle w:val="ListParagraph"/>
-        <w:numPr>
-          <w:ilvl w:val="1"/>
-          <w:numId w:val="3"/>
-        </w:numPr>
-      </w:pPr>
-      <w:r>
-        <w:t xml:space="preserve">Visually show bounding boxes and results for character and words for best simple thresholding, best adaptive </w:t>
-      </w:r>
-      <w:proofErr w:type="gramStart"/>
-      <w:r>
-        <w:t>thresholding</w:t>
-      </w:r>
-      <w:proofErr w:type="gramEnd"/>
-      <w:r>
-        <w:t xml:space="preserve"> and shadow removal combo</w:t>
-      </w:r>
-    </w:p>
-    <w:p>
-      <w:pPr>
-        <w:pStyle w:val="ListParagraph"/>
-        <w:numPr>
-          <w:ilvl w:val="1"/>
-          <w:numId w:val="3"/>
-        </w:numPr>
-      </w:pPr>
-      <w:r>
-        <w:t>Compare and analyze</w:t>
-      </w:r>
-    </w:p>
-    <w:p>
-      <w:pPr>
-        <w:pStyle w:val="ListParagraph"/>
-        <w:numPr>
-          <w:ilvl w:val="1"/>
-          <w:numId w:val="3"/>
-        </w:numPr>
-      </w:pPr>
-      <w:r>
-        <w:t>Repeat all steps for sample02 and compare the accuracy</w:t>
-      </w:r>
-    </w:p>
-    <w:p>
       <w:r>
         <w:t>In this experiment, we will be exploring and developing various image preprocessing techniques</w:t>
       </w:r>
@@ -4636,44 +4301,7 @@
         <w:t xml:space="preserve"> </w:t>
       </w:r>
       <w:r>
-        <w:t xml:space="preserve">with the aim of increasing character recognition accuracy. The OCR used will be Tesseract. </w:t>
-      </w:r>
-      <w:r>
-        <w:t xml:space="preserve">OpenCV, an open sourced image processing library will be utilized for various thresholding and image editing purposes. For accuracy evaluation, the python </w:t>
-      </w:r>
-      <w:proofErr w:type="spellStart"/>
-      <w:r>
-        <w:t>SequenceMatcher</w:t>
-      </w:r>
-      <w:proofErr w:type="spellEnd"/>
-      <w:r>
-        <w:t xml:space="preserve"> from </w:t>
-      </w:r>
-      <w:proofErr w:type="spellStart"/>
-      <w:r>
-        <w:t>difflib</w:t>
-      </w:r>
-      <w:proofErr w:type="spellEnd"/>
-      <w:r>
-        <w:t xml:space="preserve"> will be used. It compares </w:t>
-      </w:r>
-      <w:r>
-        <w:t xml:space="preserve">a </w:t>
-      </w:r>
-      <w:r>
-        <w:t xml:space="preserve">pair of </w:t>
-      </w:r>
-      <w:r>
-        <w:t xml:space="preserve">character </w:t>
-      </w:r>
-      <w:r>
-        <w:t xml:space="preserve">sequences and returns a ratio that represents similarity between the </w:t>
-      </w:r>
-      <w:r>
-        <w:t>two</w:t>
-      </w:r>
-      <w:r>
-        <w:t xml:space="preserve"> sequences.</w:t>
+        <w:t xml:space="preserve">with the aim of increasing character recognition accuracy. </w:t>
       </w:r>
     </w:p>
     <w:p>
@@ -4684,7 +4312,7 @@
         <w:rPr>
           <w:color w:val="FF0000"/>
         </w:rPr>
-        <w:t>6</w:t>
+        <w:t>9</w:t>
       </w:r>
       <w:r>
         <w:t xml:space="preserve"> and fig </w:t>
@@ -4693,37 +4321,13 @@
         <w:rPr>
           <w:color w:val="FF0000"/>
         </w:rPr>
-        <w:t>7</w:t>
-      </w:r>
-      <w:r>
-        <w:t>, are printed documents with a shadow across the images, leading to poor contrast in certain regions.</w:t>
-      </w:r>
-      <w:r>
-        <w:t xml:space="preserve"> </w:t>
-      </w:r>
-      <w:r>
-        <w:t xml:space="preserve">As previously mentioned, this can negatively affect the accuracy of OCR. Hence, </w:t>
-      </w:r>
-      <w:r>
-        <w:t>the</w:t>
-      </w:r>
-      <w:r>
-        <w:t xml:space="preserve"> focus of th</w:t>
-      </w:r>
-      <w:r>
-        <w:t>is</w:t>
-      </w:r>
-      <w:r>
-        <w:t xml:space="preserve"> experiment will be </w:t>
-      </w:r>
-      <w:r>
-        <w:t>preprocessing</w:t>
-      </w:r>
-      <w:r>
-        <w:t xml:space="preserve"> techniques</w:t>
-      </w:r>
-      <w:r>
-        <w:t>.</w:t>
+        <w:t>10</w:t>
+      </w:r>
+      <w:r>
+        <w:t>, are printed documents with a shadow across the images, leading to poor contrast in certain regions. As previously mentioned, this can negatively affect the accuracy of OCR.</w:t>
+      </w:r>
+      <w:r>
+        <w:t xml:space="preserve"> The sample of focus will be sample01. However, there will also be some comparisons made of the accuracy between sample01 and sample02 for various preprocessing techniques.</w:t>
       </w:r>
     </w:p>
     <w:p>
@@ -4731,9 +4335,8 @@
         <w:rPr>
           <w:noProof/>
         </w:rPr>
-        <w:lastRenderedPageBreak/>
         <w:drawing>
-          <wp:inline distT="0" distB="0" distL="0" distR="0" wp14:anchorId="5D357F9C" wp14:editId="3F87CB94">
+          <wp:inline distT="0" distB="0" distL="0" distR="0" wp14:anchorId="36587DB5" wp14:editId="7BDB6B48">
             <wp:extent cx="3763108" cy="1089660"/>
             <wp:effectExtent l="0" t="0" r="8890" b="0"/>
             <wp:docPr id="2" name="Picture 2"/>
@@ -4765,7 +4368,7 @@
                   <pic:spPr bwMode="auto">
                     <a:xfrm>
                       <a:off x="0" y="0"/>
-                      <a:ext cx="3966645" cy="1148597"/>
+                      <a:ext cx="3763108" cy="1089660"/>
                     </a:xfrm>
                     <a:prstGeom prst="rect">
                       <a:avLst/>
@@ -4786,8 +4389,8 @@
           <w:noProof/>
         </w:rPr>
         <w:drawing>
-          <wp:inline distT="0" distB="0" distL="0" distR="0" wp14:anchorId="6201ECB9" wp14:editId="5799BF69">
-            <wp:extent cx="2080846" cy="2491076"/>
+          <wp:inline distT="0" distB="0" distL="0" distR="0" wp14:anchorId="2BAFA3E4" wp14:editId="0C2F29B0">
+            <wp:extent cx="2080260" cy="2490470"/>
             <wp:effectExtent l="0" t="0" r="0" b="5080"/>
             <wp:docPr id="3" name="Picture 3"/>
             <wp:cNvGraphicFramePr>
@@ -4818,7 +4421,7 @@
                   <pic:spPr bwMode="auto">
                     <a:xfrm>
                       <a:off x="0" y="0"/>
-                      <a:ext cx="2169287" cy="2596953"/>
+                      <a:ext cx="2080260" cy="2490470"/>
                     </a:xfrm>
                     <a:prstGeom prst="rect">
                       <a:avLst/>
@@ -4841,7 +4444,7 @@
         <mc:AlternateContent>
           <mc:Choice Requires="wps">
             <w:drawing>
-              <wp:inline distT="0" distB="0" distL="0" distR="0" wp14:anchorId="5C564EB4" wp14:editId="40510665">
+              <wp:inline distT="0" distB="0" distL="0" distR="0" wp14:anchorId="085EFFD6" wp14:editId="3F895F60">
                 <wp:extent cx="3751385" cy="254498"/>
                 <wp:effectExtent l="0" t="0" r="1905" b="0"/>
                 <wp:docPr id="5" name="Text Box 2"/>
@@ -4894,7 +4497,7 @@
                                 <w:sz w:val="20"/>
                                 <w:szCs w:val="20"/>
                               </w:rPr>
-                              <w:t>6</w:t>
+                              <w:t>9</w:t>
                             </w:r>
                             <w:r>
                               <w:rPr>
@@ -4917,7 +4520,7 @@
           </mc:Choice>
           <mc:Fallback>
             <w:pict>
-              <v:shape w14:anchorId="5C564EB4" id="_x0000_s1036" type="#_x0000_t202" style="width:295.4pt;height:20.05pt;visibility:visible;mso-wrap-style:square;mso-left-percent:-10001;mso-top-percent:-10001;mso-position-horizontal:absolute;mso-position-horizontal-relative:char;mso-position-vertical:absolute;mso-position-vertical-relative:line;mso-left-percent:-10001;mso-top-percent:-10001;v-text-anchor:top" o:gfxdata="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" stroked="f">
+              <v:shape w14:anchorId="085EFFD6" id="_x0000_s1036" type="#_x0000_t202" style="width:295.4pt;height:20.05pt;visibility:visible;mso-wrap-style:square;mso-left-percent:-10001;mso-top-percent:-10001;mso-position-horizontal:absolute;mso-position-horizontal-relative:char;mso-position-vertical:absolute;mso-position-vertical-relative:line;mso-left-percent:-10001;mso-top-percent:-10001;v-text-anchor:top" o:gfxdata="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" stroked="f">
                 <v:textbox>
                   <w:txbxContent>
                     <w:p>
@@ -4940,7 +4543,7 @@
                           <w:sz w:val="20"/>
                           <w:szCs w:val="20"/>
                         </w:rPr>
-                        <w:t>6</w:t>
+                        <w:t>9</w:t>
                       </w:r>
                       <w:r>
                         <w:rPr>
@@ -4965,7 +4568,7 @@
         <mc:AlternateContent>
           <mc:Choice Requires="wps">
             <w:drawing>
-              <wp:inline distT="0" distB="0" distL="0" distR="0" wp14:anchorId="69E3D0FF" wp14:editId="7F6F3611">
+              <wp:inline distT="0" distB="0" distL="0" distR="0" wp14:anchorId="141CCD47" wp14:editId="2FFBE9BF">
                 <wp:extent cx="2103706" cy="254498"/>
                 <wp:effectExtent l="0" t="0" r="0" b="0"/>
                 <wp:docPr id="6" name="Text Box 2"/>
@@ -5018,7 +4621,7 @@
                                 <w:sz w:val="20"/>
                                 <w:szCs w:val="20"/>
                               </w:rPr>
-                              <w:t>7</w:t>
+                              <w:t>10</w:t>
                             </w:r>
                             <w:r>
                               <w:rPr>
@@ -5041,7 +4644,7 @@
           </mc:Choice>
           <mc:Fallback>
             <w:pict>
-              <v:shape w14:anchorId="69E3D0FF" id="_x0000_s1037" type="#_x0000_t202" style="width:165.65pt;height:20.05pt;visibility:visible;mso-wrap-style:square;mso-left-percent:-10001;mso-top-percent:-10001;mso-position-horizontal:absolute;mso-position-horizontal-relative:char;mso-position-vertical:absolute;mso-position-vertical-relative:line;mso-left-percent:-10001;mso-top-percent:-10001;v-text-anchor:top" o:gfxdata="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" stroked="f">
+              <v:shape w14:anchorId="141CCD47" id="_x0000_s1037" type="#_x0000_t202" style="width:165.65pt;height:20.05pt;visibility:visible;mso-wrap-style:square;mso-left-percent:-10001;mso-top-percent:-10001;mso-position-horizontal:absolute;mso-position-horizontal-relative:char;mso-position-vertical:absolute;mso-position-vertical-relative:line;mso-left-percent:-10001;mso-top-percent:-10001;v-text-anchor:top" o:gfxdata="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" stroked="f">
                 <v:textbox>
                   <w:txbxContent>
                     <w:p>
@@ -5064,7 +4667,7 @@
                           <w:sz w:val="20"/>
                           <w:szCs w:val="20"/>
                         </w:rPr>
-                        <w:t>7</w:t>
+                        <w:t>10</w:t>
                       </w:r>
                       <w:r>
                         <w:rPr>
@@ -5085,27 +4688,181 @@
     </w:p>
     <w:p>
       <w:r>
-        <w:t xml:space="preserve">The simple thresholding techniques being tested are: Binary Thresholding, Inverse Binary Thresholding, </w:t>
-      </w:r>
-      <w:r>
-        <w:t xml:space="preserve">Truncate and Threshold, Threshold to Zero and Inverse Threshold to Zero. Adaptive thresholding will also be used, namely: Adaptive Thresholding using Mean and Adaptive Thresholding using Gaussian window. Lastly, Otsu’s algorithm is used to choose the optimal threshold value for the above </w:t>
-      </w:r>
-      <w:r>
-        <w:t xml:space="preserve">simple </w:t>
-      </w:r>
-      <w:r>
-        <w:t>thresholding</w:t>
+        <w:t>The preprocessing techniques used include simple thresholding, simple</w:t>
+      </w:r>
+      <w:r>
+        <w:t xml:space="preserve"> thresholding</w:t>
+      </w:r>
+      <w:r>
+        <w:t xml:space="preserve"> with Otsu algorithm, adaptive thresholding, </w:t>
+      </w:r>
+      <w:r>
+        <w:t xml:space="preserve">and a combination of dilation, blurring and normalization. </w:t>
+      </w:r>
+      <w:r>
+        <w:t xml:space="preserve">The simple thresholding techniques are: Binary Thresholding, Inverse Binary Thresholding, Truncate and Threshold, Threshold to Zero and Inverse Threshold to Zero. </w:t>
+      </w:r>
+      <w:r>
+        <w:t xml:space="preserve">The threshold value for simple thresholding is set to half of the image range at 127. </w:t>
+      </w:r>
+      <w:r>
+        <w:t xml:space="preserve">Otsu algorithm will also be used for all simple thresholding techniques. </w:t>
+      </w:r>
+      <w:r>
+        <w:t>The a</w:t>
+      </w:r>
+      <w:r>
+        <w:t>daptive thresholding</w:t>
       </w:r>
       <w:r>
         <w:t xml:space="preserve"> techniques</w:t>
       </w:r>
       <w:r>
-        <w:t>.</w:t>
-      </w:r>
-    </w:p>
-    <w:p>
-      <w:r>
-        <w:t>Sequence of Code will be as follows:</w:t>
+        <w:t xml:space="preserve"> are</w:t>
+      </w:r>
+      <w:r>
+        <w:t xml:space="preserve">: Adaptive Thresholding using Mean and Adaptive Thresholding using Gaussian window. </w:t>
+      </w:r>
+      <w:r>
+        <w:t xml:space="preserve">Otsu algorithm is a global algorithm and hence cannot be used on adaptive thresholding. The combination of dilation, blurring, finding absolute difference and normalization in that order results in an effect </w:t>
+      </w:r>
+      <w:proofErr w:type="gramStart"/>
+      <w:r>
+        <w:t>similar to</w:t>
+      </w:r>
+      <w:proofErr w:type="gramEnd"/>
+      <w:r>
+        <w:t xml:space="preserve"> shadow removal.</w:t>
+      </w:r>
+      <w:r>
+        <w:t xml:space="preserve"> From here on, we will refer to that sequence of actions as shadow removal</w:t>
+      </w:r>
+      <w:r>
+        <w:t xml:space="preserve"> method</w:t>
+      </w:r>
+      <w:r>
+        <w:t xml:space="preserve">. </w:t>
+      </w:r>
+      <w:r>
+        <w:t>The shadow removal method will be compared to the above thresholding techniques to determine its viability.</w:t>
+      </w:r>
+    </w:p>
+    <w:p>
+      <w:r>
+        <w:t xml:space="preserve">After preprocessing, Tesseract OCR will be used for character and word recognition. Tesseract OCR library contains three functions that </w:t>
+      </w:r>
+      <w:proofErr w:type="gramStart"/>
+      <w:r>
+        <w:t>we’ll</w:t>
+      </w:r>
+      <w:proofErr w:type="gramEnd"/>
+      <w:r>
+        <w:t xml:space="preserve"> make use of. The first is </w:t>
+      </w:r>
+      <w:proofErr w:type="spellStart"/>
+      <w:r>
+        <w:t>image_to_string</w:t>
+      </w:r>
+      <w:proofErr w:type="spellEnd"/>
+      <w:r>
+        <w:t xml:space="preserve">, which returns any characters found in the image in the form of a string. Once in string form, we can use </w:t>
+      </w:r>
+      <w:r>
+        <w:t xml:space="preserve">the python </w:t>
+      </w:r>
+      <w:proofErr w:type="spellStart"/>
+      <w:r>
+        <w:t>SequenceMatcher</w:t>
+      </w:r>
+      <w:proofErr w:type="spellEnd"/>
+      <w:r>
+        <w:t xml:space="preserve"> from </w:t>
+      </w:r>
+      <w:proofErr w:type="spellStart"/>
+      <w:r>
+        <w:t>difflib</w:t>
+      </w:r>
+      <w:proofErr w:type="spellEnd"/>
+      <w:r>
+        <w:t xml:space="preserve"> to compare it with a preset correct string. The </w:t>
+      </w:r>
+      <w:proofErr w:type="spellStart"/>
+      <w:r>
+        <w:t>S</w:t>
+      </w:r>
+      <w:r>
+        <w:t>equence</w:t>
+      </w:r>
+      <w:r>
+        <w:t>M</w:t>
+      </w:r>
+      <w:r>
+        <w:t>atcher</w:t>
+      </w:r>
+      <w:proofErr w:type="spellEnd"/>
+      <w:r>
+        <w:t xml:space="preserve"> returns a ratio that represents similarity of the two string sequences, which represents accuracy of the Tesseract OCR.</w:t>
+      </w:r>
+      <w:r>
+        <w:t xml:space="preserve"> The second is </w:t>
+      </w:r>
+      <w:proofErr w:type="spellStart"/>
+      <w:r>
+        <w:t>image_to_boxes</w:t>
+      </w:r>
+      <w:proofErr w:type="spellEnd"/>
+      <w:r>
+        <w:t xml:space="preserve">, which returns recognized characters and their box boundaries. The third is </w:t>
+      </w:r>
+      <w:proofErr w:type="spellStart"/>
+      <w:r>
+        <w:t>image_to_data</w:t>
+      </w:r>
+      <w:proofErr w:type="spellEnd"/>
+      <w:r>
+        <w:t xml:space="preserve">, which returns box boundaries, confidences, and other information. </w:t>
+      </w:r>
+      <w:r>
+        <w:t xml:space="preserve">With the information returned by </w:t>
+      </w:r>
+      <w:proofErr w:type="spellStart"/>
+      <w:r>
+        <w:t>image_to_boxes</w:t>
+      </w:r>
+      <w:proofErr w:type="spellEnd"/>
+      <w:r>
+        <w:t xml:space="preserve"> and </w:t>
+      </w:r>
+      <w:proofErr w:type="spellStart"/>
+      <w:r>
+        <w:t>image_to_data</w:t>
+      </w:r>
+      <w:proofErr w:type="spellEnd"/>
+      <w:r>
+        <w:t xml:space="preserve">, we can visualize the characters and words recognized by </w:t>
+      </w:r>
+      <w:r>
+        <w:t>Tesseract</w:t>
+      </w:r>
+      <w:r>
+        <w:t xml:space="preserve"> OCR by overlaying the result on the original image.</w:t>
+      </w:r>
+    </w:p>
+    <w:p>
+      <w:r>
+        <w:lastRenderedPageBreak/>
+        <w:t>For adaptive thresholding, there exists two parameters to be determined, kernel size and constant. In the shadow removal method, there exists another two parameters to be determined, size of dilation structural element and size of blurring kernel. For simplicity sake, structuring elements and kernels will be square shaped. To optimize the above parameters, an exhaustive approach will be taken. Kernel and structural elements can range from 3x3 to 53x53 and constant values can range from 0-30.</w:t>
+      </w:r>
+    </w:p>
+    <w:p>
+      <w:r>
+        <w:t xml:space="preserve">Sequence of </w:t>
+      </w:r>
+      <w:r>
+        <w:t>execution</w:t>
+      </w:r>
+      <w:r>
+        <w:t xml:space="preserve"> will be as follows:</w:t>
       </w:r>
     </w:p>
     <w:p>
@@ -5117,7 +4874,7 @@
         </w:numPr>
       </w:pPr>
       <w:r>
-        <w:t>Import images “sample01.png” and “sample02.png”</w:t>
+        <w:t>Import images “sample01.png”</w:t>
       </w:r>
     </w:p>
     <w:p>
@@ -5141,7 +4898,30 @@
         </w:numPr>
       </w:pPr>
       <w:r>
-        <w:t>Perform Simple Thresholding and Adaptive Thresholding on the grayscale images</w:t>
+        <w:t xml:space="preserve">Determine parameters </w:t>
+      </w:r>
+      <w:r>
+        <w:t>for adaptive thresholding and shadow removal method based</w:t>
+      </w:r>
+      <w:r>
+        <w:t xml:space="preserve"> on</w:t>
+      </w:r>
+      <w:r>
+        <w:t xml:space="preserve"> </w:t>
+      </w:r>
+      <w:r>
+        <w:t>accuracy</w:t>
+      </w:r>
+      <w:r>
+        <w:t xml:space="preserve"> (</w:t>
+      </w:r>
+      <w:proofErr w:type="gramStart"/>
+      <w:r>
+        <w:t>1 time</w:t>
+      </w:r>
+      <w:proofErr w:type="gramEnd"/>
+      <w:r>
+        <w:t xml:space="preserve"> program)</w:t>
       </w:r>
     </w:p>
     <w:p>
@@ -5153,7 +4933,7 @@
         </w:numPr>
       </w:pPr>
       <w:r>
-        <w:t>Visualize the results</w:t>
+        <w:t>Run preprocessing techniques with best hyperparameters</w:t>
       </w:r>
     </w:p>
     <w:p>
@@ -5165,7 +4945,7 @@
         </w:numPr>
       </w:pPr>
       <w:r>
-        <w:t>Use Tesseract to convert text in the image into characters and words</w:t>
+        <w:t>Visualize the results</w:t>
       </w:r>
     </w:p>
     <w:p>
@@ -5177,7 +4957,7 @@
         </w:numPr>
       </w:pPr>
       <w:r>
-        <w:t>Display resultant characters and words as an overlay of the original image</w:t>
+        <w:t>Calculate accuracy for each preprocessed image result</w:t>
       </w:r>
     </w:p>
     <w:p>
@@ -5189,15 +4969,22 @@
         </w:numPr>
       </w:pPr>
       <w:r>
-        <w:t xml:space="preserve">Calculate accuracy using </w:t>
-      </w:r>
-      <w:proofErr w:type="spellStart"/>
-      <w:r>
-        <w:t>SequenceMatcher</w:t>
-      </w:r>
-      <w:proofErr w:type="spellEnd"/>
-      <w:r>
-        <w:t xml:space="preserve"> with a preset correct sequence.</w:t>
+        <w:t xml:space="preserve">Visually show bounding boxes and results for character and words for best simple thresholding, best adaptive </w:t>
+      </w:r>
+      <w:r>
+        <w:t>thresholding,</w:t>
+      </w:r>
+      <w:r>
+        <w:t xml:space="preserve"> and</w:t>
+      </w:r>
+      <w:r>
+        <w:t xml:space="preserve"> the</w:t>
+      </w:r>
+      <w:r>
+        <w:t xml:space="preserve"> shadow removal </w:t>
+      </w:r>
+      <w:r>
+        <w:t>method</w:t>
       </w:r>
     </w:p>
     <w:p>
@@ -5209,33 +4996,43 @@
         </w:numPr>
       </w:pPr>
       <w:r>
-        <w:t>Repeat steps 3-7 for Thresholding with Otsu Binarization</w:t>
+        <w:t>Compare and analyze</w:t>
+      </w:r>
+      <w:r>
+        <w:t xml:space="preserve"> accuracy results of the Tesseract OCR</w:t>
       </w:r>
     </w:p>
     <w:p>
       <w:pPr>
-        <w:rPr>
-          <w:color w:val="FF0000"/>
-        </w:rPr>
+        <w:pStyle w:val="ListParagraph"/>
+        <w:numPr>
+          <w:ilvl w:val="0"/>
+          <w:numId w:val="2"/>
+        </w:numPr>
       </w:pPr>
       <w:r>
-        <w:rPr>
-          <w:color w:val="FF0000"/>
-        </w:rPr>
-        <w:t>[Mention how we combine the different techniques to achieve better accuracy]</w:t>
+        <w:t xml:space="preserve">Repeat </w:t>
+      </w:r>
+      <w:r>
+        <w:t>all steps</w:t>
+      </w:r>
+      <w:r>
+        <w:t xml:space="preserve"> for </w:t>
+      </w:r>
+      <w:r>
+        <w:t>sample02</w:t>
       </w:r>
     </w:p>
     <w:p>
       <w:pPr>
-        <w:rPr>
-          <w:color w:val="FF0000"/>
-        </w:rPr>
+        <w:pStyle w:val="ListParagraph"/>
+        <w:numPr>
+          <w:ilvl w:val="0"/>
+          <w:numId w:val="2"/>
+        </w:numPr>
       </w:pPr>
       <w:r>
-        <w:rPr>
-          <w:color w:val="FF0000"/>
-        </w:rPr>
-        <w:t>[Mention how we find the parameters for dilation, blur, adaptive threshold]</w:t>
+        <w:t>Compare accuracy results of sample01 and sample02</w:t>
       </w:r>
     </w:p>
     <w:p>
@@ -5254,27 +5051,6 @@
       <w:r>
         <w:t>Results and Discussion</w:t>
       </w:r>
-      <w:r>
-        <w:t xml:space="preserve"> </w:t>
-      </w:r>
-      <w:r>
-        <w:rPr>
-          <w:color w:val="FF0000"/>
-        </w:rPr>
-        <w:t>(</w:t>
-      </w:r>
-      <w:r>
-        <w:rPr>
-          <w:color w:val="FF0000"/>
-        </w:rPr>
-        <w:t xml:space="preserve">To </w:t>
-      </w:r>
-      <w:r>
-        <w:rPr>
-          <w:color w:val="FF0000"/>
-        </w:rPr>
-        <w:t>edit)</w:t>
-      </w:r>
       <w:bookmarkEnd w:id="12"/>
     </w:p>
     <w:p>
@@ -5294,30 +5070,8 @@
       <w:r>
         <w:t>Thresholding</w:t>
       </w:r>
-      <w:r>
-        <w:t xml:space="preserve"> </w:t>
-      </w:r>
-      <w:r>
-        <w:rPr>
-          <w:color w:val="FF0000"/>
-        </w:rPr>
-        <w:t>(</w:t>
-      </w:r>
-      <w:r>
-        <w:rPr>
-          <w:color w:val="FF0000"/>
-        </w:rPr>
-        <w:t xml:space="preserve">To </w:t>
-      </w:r>
-      <w:r>
-        <w:rPr>
-          <w:color w:val="FF0000"/>
-        </w:rPr>
-        <w:t>edit)</w:t>
-      </w:r>
       <w:bookmarkEnd w:id="13"/>
     </w:p>
-    <w:p/>
     <w:p>
       <w:pPr>
         <w:pStyle w:val="Heading3"/>
@@ -5352,24 +5106,66 @@
       </w:r>
       <w:bookmarkEnd w:id="14"/>
     </w:p>
-    <w:p/>
-    <w:p>
-      <w:r>
-        <w:t>The results in fig 8 shows that the different simple thresholding techniques used does not produce images that has better contrast and less noise</w:t>
-      </w:r>
-      <w:r>
-        <w:t xml:space="preserve">. Most of the images are affected by shadow in the original image and the best simple thresholding technique is “Truncate and Threshold” </w:t>
-      </w:r>
-      <w:proofErr w:type="gramStart"/>
-      <w:r>
-        <w:t>which ?</w:t>
-      </w:r>
-      <w:proofErr w:type="gramEnd"/>
-      <w:r>
-        <w:t>???. EDIT for me HAHA</w:t>
-      </w:r>
-    </w:p>
-    <w:p/>
+    <w:p>
+      <w:r>
+        <w:t xml:space="preserve">The results in fig </w:t>
+      </w:r>
+      <w:r>
+        <w:rPr>
+          <w:color w:val="FF0000"/>
+        </w:rPr>
+        <w:t>11</w:t>
+      </w:r>
+      <w:r>
+        <w:t xml:space="preserve"> shows that the different simple thresholding techniques</w:t>
+      </w:r>
+      <w:r>
+        <w:t xml:space="preserve"> produces a suboptimal result</w:t>
+      </w:r>
+      <w:r>
+        <w:t>.</w:t>
+      </w:r>
+      <w:r>
+        <w:t xml:space="preserve"> For binary and binary inverse, half the image can be recognized while the other half is fully black or fully white. This will result in at least 50% error.</w:t>
+      </w:r>
+      <w:r>
+        <w:t xml:space="preserve"> For threshold </w:t>
+      </w:r>
+      <w:proofErr w:type="spellStart"/>
+      <w:r>
+        <w:t>ToZero</w:t>
+      </w:r>
+      <w:proofErr w:type="spellEnd"/>
+      <w:r>
+        <w:t xml:space="preserve">, if the destination pixel value is higher than the threshold, it will be set it its original pixel value instead of 1. Otherwise, it is set to 0. For </w:t>
+      </w:r>
+      <w:proofErr w:type="spellStart"/>
+      <w:r>
+        <w:t>ToZero</w:t>
+      </w:r>
+      <w:proofErr w:type="spellEnd"/>
+      <w:r>
+        <w:t xml:space="preserve"> inverse, the destination pixel is set to its original value if it is below the threshold value. This will explain the words being seen in the black area in the post processed image.</w:t>
+      </w:r>
+      <w:r>
+        <w:t xml:space="preserve"> </w:t>
+      </w:r>
+      <w:r>
+        <w:t xml:space="preserve">For truncate threshold, </w:t>
+      </w:r>
+      <w:r>
+        <w:t>if the destination pixel value is higher than the threshold</w:t>
+      </w:r>
+      <w:r>
+        <w:t>, it will be set to the threshold intensity value of 127. As a result, all pixels will be of intensity 127 and below. The post processed trun</w:t>
+      </w:r>
+      <w:r>
+        <w:t>cated</w:t>
+      </w:r>
+      <w:r>
+        <w:t xml:space="preserve"> image has less variance in intensity values, but as a result the words in that area has lesser contrast.</w:t>
+      </w:r>
+    </w:p>
     <w:p>
       <w:r>
         <w:rPr>
@@ -5562,28 +5358,28 @@
                                 <w:sz w:val="20"/>
                                 <w:szCs w:val="20"/>
                               </w:rPr>
-                              <w:t>Fig</w:t>
+                              <w:t xml:space="preserve">Fig </w:t>
                             </w:r>
                             <w:r>
                               <w:rPr>
                                 <w:sz w:val="20"/>
                                 <w:szCs w:val="20"/>
                               </w:rPr>
-                              <w:t>.</w:t>
+                              <w:t>11</w:t>
                             </w:r>
                             <w:r>
                               <w:rPr>
                                 <w:sz w:val="20"/>
                                 <w:szCs w:val="20"/>
                               </w:rPr>
-                              <w:t xml:space="preserve"> 8. </w:t>
+                              <w:t xml:space="preserve">. </w:t>
                             </w:r>
                             <w:r>
                               <w:rPr>
                                 <w:sz w:val="20"/>
                                 <w:szCs w:val="20"/>
                               </w:rPr>
-                              <w:t>Results of different s</w:t>
+                              <w:t>Results of s</w:t>
                             </w:r>
                             <w:r>
                               <w:rPr>
@@ -5612,6 +5408,13 @@
                                 <w:szCs w:val="20"/>
                               </w:rPr>
                               <w:t xml:space="preserve"> techniques</w:t>
+                            </w:r>
+                            <w:r>
+                              <w:rPr>
+                                <w:sz w:val="20"/>
+                                <w:szCs w:val="20"/>
+                              </w:rPr>
+                              <w:t xml:space="preserve"> without Otsu algorithm</w:t>
                             </w:r>
                           </w:p>
                         </w:txbxContent>
@@ -5643,28 +5446,28 @@
                           <w:sz w:val="20"/>
                           <w:szCs w:val="20"/>
                         </w:rPr>
-                        <w:t>Fig</w:t>
+                        <w:t xml:space="preserve">Fig </w:t>
                       </w:r>
                       <w:r>
                         <w:rPr>
                           <w:sz w:val="20"/>
                           <w:szCs w:val="20"/>
                         </w:rPr>
-                        <w:t>.</w:t>
+                        <w:t>11</w:t>
                       </w:r>
                       <w:r>
                         <w:rPr>
                           <w:sz w:val="20"/>
                           <w:szCs w:val="20"/>
                         </w:rPr>
-                        <w:t xml:space="preserve"> 8. </w:t>
+                        <w:t xml:space="preserve">. </w:t>
                       </w:r>
                       <w:r>
                         <w:rPr>
                           <w:sz w:val="20"/>
                           <w:szCs w:val="20"/>
                         </w:rPr>
-                        <w:t>Results of different s</w:t>
+                        <w:t>Results of s</w:t>
                       </w:r>
                       <w:r>
                         <w:rPr>
@@ -5694,6 +5497,13 @@
                         </w:rPr>
                         <w:t xml:space="preserve"> techniques</w:t>
                       </w:r>
+                      <w:r>
+                        <w:rPr>
+                          <w:sz w:val="20"/>
+                          <w:szCs w:val="20"/>
+                        </w:rPr>
+                        <w:t xml:space="preserve"> without Otsu algorithm</w:t>
+                      </w:r>
                     </w:p>
                   </w:txbxContent>
                 </v:textbox>
@@ -5704,10 +5514,20 @@
         </mc:AlternateContent>
       </w:r>
     </w:p>
-    <w:p/>
-    <w:p/>
-    <w:p/>
-    <w:p/>
+    <w:p>
+      <w:r>
+        <w:t xml:space="preserve">Fig </w:t>
+      </w:r>
+      <w:r>
+        <w:rPr>
+          <w:color w:val="FF0000"/>
+        </w:rPr>
+        <w:t>12</w:t>
+      </w:r>
+      <w:r>
+        <w:t xml:space="preserve"> shows the simple thresholding techniques with the optimal threshold found using Otsu algorithm. Visually, the difference is minimal.</w:t>
+      </w:r>
+    </w:p>
     <w:p>
       <w:pPr>
         <w:rPr>
@@ -5841,10 +5661,10 @@
         <mc:AlternateContent>
           <mc:Choice Requires="wps">
             <w:drawing>
-              <wp:inline distT="0" distB="0" distL="0" distR="0" wp14:anchorId="4AB0D068" wp14:editId="35F44E8E">
+              <wp:inline distT="0" distB="0" distL="0" distR="0" wp14:anchorId="0D47197D" wp14:editId="7BA9847B">
                 <wp:extent cx="5741670" cy="271780"/>
                 <wp:effectExtent l="0" t="0" r="0" b="0"/>
-                <wp:docPr id="30" name="Text Box 2"/>
+                <wp:docPr id="23" name="Text Box 2"/>
                 <wp:cNvGraphicFramePr>
                   <a:graphicFrameLocks xmlns:a="http://schemas.openxmlformats.org/drawingml/2006/main"/>
                 </wp:cNvGraphicFramePr>
@@ -5877,9 +5697,80 @@
                           <w:p>
                             <w:pPr>
                               <w:jc w:val="center"/>
+                              <w:rPr>
+                                <w:sz w:val="20"/>
+                                <w:szCs w:val="20"/>
+                              </w:rPr>
                             </w:pPr>
                             <w:r>
-                              <w:t>Simple Thresholding with Otsu</w:t>
+                              <w:rPr>
+                                <w:sz w:val="20"/>
+                                <w:szCs w:val="20"/>
+                              </w:rPr>
+                              <w:t xml:space="preserve">Fig </w:t>
+                            </w:r>
+                            <w:r>
+                              <w:rPr>
+                                <w:sz w:val="20"/>
+                                <w:szCs w:val="20"/>
+                              </w:rPr>
+                              <w:t>1</w:t>
+                            </w:r>
+                            <w:r>
+                              <w:rPr>
+                                <w:sz w:val="20"/>
+                                <w:szCs w:val="20"/>
+                              </w:rPr>
+                              <w:t>2</w:t>
+                            </w:r>
+                            <w:r>
+                              <w:rPr>
+                                <w:sz w:val="20"/>
+                                <w:szCs w:val="20"/>
+                              </w:rPr>
+                              <w:t xml:space="preserve">. </w:t>
+                            </w:r>
+                            <w:r>
+                              <w:rPr>
+                                <w:sz w:val="20"/>
+                                <w:szCs w:val="20"/>
+                              </w:rPr>
+                              <w:t>Results of s</w:t>
+                            </w:r>
+                            <w:r>
+                              <w:rPr>
+                                <w:sz w:val="20"/>
+                                <w:szCs w:val="20"/>
+                              </w:rPr>
+                              <w:t xml:space="preserve">imple </w:t>
+                            </w:r>
+                            <w:r>
+                              <w:rPr>
+                                <w:sz w:val="20"/>
+                                <w:szCs w:val="20"/>
+                              </w:rPr>
+                              <w:t>t</w:t>
+                            </w:r>
+                            <w:r>
+                              <w:rPr>
+                                <w:sz w:val="20"/>
+                                <w:szCs w:val="20"/>
+                              </w:rPr>
+                              <w:t>hresholding</w:t>
+                            </w:r>
+                            <w:r>
+                              <w:rPr>
+                                <w:sz w:val="20"/>
+                                <w:szCs w:val="20"/>
+                              </w:rPr>
+                              <w:t xml:space="preserve"> techniques</w:t>
+                            </w:r>
+                            <w:r>
+                              <w:rPr>
+                                <w:sz w:val="20"/>
+                                <w:szCs w:val="20"/>
+                              </w:rPr>
+                              <w:t xml:space="preserve"> without Otsu algorithm</w:t>
                             </w:r>
                           </w:p>
                         </w:txbxContent>
@@ -5895,15 +5786,86 @@
           </mc:Choice>
           <mc:Fallback>
             <w:pict>
-              <v:shape w14:anchorId="4AB0D068" id="_x0000_s1039" type="#_x0000_t202" style="width:452.1pt;height:21.4pt;visibility:visible;mso-wrap-style:square;mso-left-percent:-10001;mso-top-percent:-10001;mso-position-horizontal:absolute;mso-position-horizontal-relative:char;mso-position-vertical:absolute;mso-position-vertical-relative:line;mso-left-percent:-10001;mso-top-percent:-10001;v-text-anchor:top" o:gfxdata="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" stroked="f">
+              <v:shape w14:anchorId="0D47197D" id="_x0000_s1039" type="#_x0000_t202" style="width:452.1pt;height:21.4pt;visibility:visible;mso-wrap-style:square;mso-left-percent:-10001;mso-top-percent:-10001;mso-position-horizontal:absolute;mso-position-horizontal-relative:char;mso-position-vertical:absolute;mso-position-vertical-relative:line;mso-left-percent:-10001;mso-top-percent:-10001;v-text-anchor:top" o:gfxdata="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" stroked="f">
                 <v:textbox>
                   <w:txbxContent>
                     <w:p>
                       <w:pPr>
                         <w:jc w:val="center"/>
+                        <w:rPr>
+                          <w:sz w:val="20"/>
+                          <w:szCs w:val="20"/>
+                        </w:rPr>
                       </w:pPr>
                       <w:r>
-                        <w:t>Simple Thresholding with Otsu</w:t>
+                        <w:rPr>
+                          <w:sz w:val="20"/>
+                          <w:szCs w:val="20"/>
+                        </w:rPr>
+                        <w:t xml:space="preserve">Fig </w:t>
+                      </w:r>
+                      <w:r>
+                        <w:rPr>
+                          <w:sz w:val="20"/>
+                          <w:szCs w:val="20"/>
+                        </w:rPr>
+                        <w:t>1</w:t>
+                      </w:r>
+                      <w:r>
+                        <w:rPr>
+                          <w:sz w:val="20"/>
+                          <w:szCs w:val="20"/>
+                        </w:rPr>
+                        <w:t>2</w:t>
+                      </w:r>
+                      <w:r>
+                        <w:rPr>
+                          <w:sz w:val="20"/>
+                          <w:szCs w:val="20"/>
+                        </w:rPr>
+                        <w:t xml:space="preserve">. </w:t>
+                      </w:r>
+                      <w:r>
+                        <w:rPr>
+                          <w:sz w:val="20"/>
+                          <w:szCs w:val="20"/>
+                        </w:rPr>
+                        <w:t>Results of s</w:t>
+                      </w:r>
+                      <w:r>
+                        <w:rPr>
+                          <w:sz w:val="20"/>
+                          <w:szCs w:val="20"/>
+                        </w:rPr>
+                        <w:t xml:space="preserve">imple </w:t>
+                      </w:r>
+                      <w:r>
+                        <w:rPr>
+                          <w:sz w:val="20"/>
+                          <w:szCs w:val="20"/>
+                        </w:rPr>
+                        <w:t>t</w:t>
+                      </w:r>
+                      <w:r>
+                        <w:rPr>
+                          <w:sz w:val="20"/>
+                          <w:szCs w:val="20"/>
+                        </w:rPr>
+                        <w:t>hresholding</w:t>
+                      </w:r>
+                      <w:r>
+                        <w:rPr>
+                          <w:sz w:val="20"/>
+                          <w:szCs w:val="20"/>
+                        </w:rPr>
+                        <w:t xml:space="preserve"> techniques</w:t>
+                      </w:r>
+                      <w:r>
+                        <w:rPr>
+                          <w:sz w:val="20"/>
+                          <w:szCs w:val="20"/>
+                        </w:rPr>
+                        <w:t xml:space="preserve"> without Otsu algorithm</w:t>
                       </w:r>
                     </w:p>
                   </w:txbxContent>
@@ -5916,6 +5878,52 @@
       </w:r>
     </w:p>
     <w:p>
+      <w:r>
+        <w:t xml:space="preserve">Generally, </w:t>
+      </w:r>
+      <w:r>
+        <w:t xml:space="preserve">majority of simple thresholding techniques has an accuracy ranging between 35-36% without Otsu algorithm and an increase in 1.5-2% accuracy when using Otsu algorithm. However, there are two stand out thresholding techniques, truncate &amp; </w:t>
+      </w:r>
+      <w:proofErr w:type="gramStart"/>
+      <w:r>
+        <w:t>threshold</w:t>
+      </w:r>
+      <w:proofErr w:type="gramEnd"/>
+      <w:r>
+        <w:t xml:space="preserve"> and inverse threshold to zero. As there is less variance of intensity in the truncated image, the Tesseract OCR recognizes the characters slightly better at 41.60% without Otsu algorithm. However, the accuracy dips to 3.80% when used with Otsu algorithm. </w:t>
+      </w:r>
+      <w:r>
+        <w:rPr>
+          <w:color w:val="FF0000"/>
+        </w:rPr>
+        <w:t>[Why?]</w:t>
+      </w:r>
+      <w:r>
+        <w:rPr>
+          <w:color w:val="FF0000"/>
+        </w:rPr>
+        <w:t xml:space="preserve"> </w:t>
+      </w:r>
+      <w:r>
+        <w:t xml:space="preserve">The other </w:t>
+      </w:r>
+      <w:r>
+        <w:t xml:space="preserve">outstanding technique is the inverse threshold to zero. As previously mentioned, the </w:t>
+      </w:r>
+      <w:r>
+        <w:lastRenderedPageBreak/>
+        <w:t xml:space="preserve">working process of inverse threshold to zero allows the words to be seen in the dark part of the post processed image, resulting in an accuracy of 59%, significantly higher than the other simple thresholding techniques. However, there is a drop in accuracy when used with Otsu algorithm. </w:t>
+      </w:r>
+      <w:r>
+        <w:rPr>
+          <w:color w:val="FF0000"/>
+        </w:rPr>
+        <w:t>[Why?]</w:t>
+      </w:r>
+    </w:p>
+    <w:bookmarkStart w:id="15" w:name="_MON_1667660083"/>
+    <w:bookmarkEnd w:id="15"/>
+    <w:p>
       <w:pPr>
         <w:rPr>
           <w:color w:val="FF0000"/>
@@ -5923,57 +5931,9 @@
       </w:pPr>
       <w:r>
         <w:rPr>
-          <w:noProof/>
-        </w:rPr>
-        <w:lastRenderedPageBreak/>
-        <w:drawing>
-          <wp:inline distT="0" distB="0" distL="0" distR="0" wp14:anchorId="685839F8" wp14:editId="0EB19F41">
-            <wp:extent cx="3644900" cy="1382808"/>
-            <wp:effectExtent l="0" t="0" r="0" b="8255"/>
-            <wp:docPr id="48" name="Picture 48"/>
-            <wp:cNvGraphicFramePr>
-              <a:graphicFrameLocks xmlns:a="http://schemas.openxmlformats.org/drawingml/2006/main" noChangeAspect="1"/>
-            </wp:cNvGraphicFramePr>
-            <a:graphic xmlns:a="http://schemas.openxmlformats.org/drawingml/2006/main">
-              <a:graphicData uri="http://schemas.openxmlformats.org/drawingml/2006/picture">
-                <pic:pic xmlns:pic="http://schemas.openxmlformats.org/drawingml/2006/picture">
-                  <pic:nvPicPr>
-                    <pic:cNvPr id="1" name=""/>
-                    <pic:cNvPicPr/>
-                  </pic:nvPicPr>
-                  <pic:blipFill>
-                    <a:blip r:embed="rId20"/>
-                    <a:stretch>
-                      <a:fillRect/>
-                    </a:stretch>
-                  </pic:blipFill>
-                  <pic:spPr>
-                    <a:xfrm>
-                      <a:off x="0" y="0"/>
-                      <a:ext cx="3664187" cy="1390125"/>
-                    </a:xfrm>
-                    <a:prstGeom prst="rect">
-                      <a:avLst/>
-                    </a:prstGeom>
-                  </pic:spPr>
-                </pic:pic>
-              </a:graphicData>
-            </a:graphic>
-          </wp:inline>
-        </w:drawing>
-      </w:r>
-    </w:p>
-    <w:p>
-      <w:pPr>
-        <w:rPr>
           <w:color w:val="FF0000"/>
         </w:rPr>
-      </w:pPr>
-      <w:r>
-        <w:rPr>
-          <w:color w:val="FF0000"/>
-        </w:rPr>
-        <w:object w:dxaOrig="5775" w:dyaOrig="1760" w14:anchorId="4171E490">
+        <w:object w:dxaOrig="5775" w:dyaOrig="2049" w14:anchorId="4171E490">
           <v:shapetype id="_x0000_t75" coordsize="21600,21600" o:spt="75" o:preferrelative="t" path="m@4@5l@4@11@9@11@9@5xe" filled="f" stroked="f">
             <v:stroke joinstyle="miter"/>
             <v:formulas>
@@ -5993,84 +5953,11 @@
             <v:path o:extrusionok="f" gradientshapeok="t" o:connecttype="rect"/>
             <o:lock v:ext="edit" aspectratio="t"/>
           </v:shapetype>
-          <v:shape id="_x0000_i1064" type="#_x0000_t75" style="width:289pt;height:88pt" o:ole="">
-            <v:imagedata r:id="rId21" o:title=""/>
+          <v:shape id="_x0000_i1048" type="#_x0000_t75" style="width:288.9pt;height:102.45pt" o:ole="">
+            <v:imagedata r:id="rId20" o:title=""/>
           </v:shape>
-          <o:OLEObject Type="Embed" ProgID="Excel.Sheet.12" ShapeID="_x0000_i1064" DrawAspect="Content" ObjectID="_1667654876" r:id="rId22"/>
+          <o:OLEObject Type="Embed" ProgID="Excel.Sheet.12" ShapeID="_x0000_i1048" DrawAspect="Content" ObjectID="_1667661084" r:id="rId21"/>
         </w:object>
-      </w:r>
-    </w:p>
-    <w:p>
-      <w:pPr>
-        <w:rPr>
-          <w:color w:val="FF0000"/>
-        </w:rPr>
-      </w:pPr>
-      <w:r>
-        <w:rPr>
-          <w:color w:val="FF0000"/>
-          <w:highlight w:val="yellow"/>
-        </w:rPr>
-        <w:t xml:space="preserve">Double click to edit excel </w:t>
-      </w:r>
-      <w:r>
-        <w:rPr>
-          <mc:AlternateContent>
-            <mc:Choice Requires="w16se"/>
-            <mc:Fallback>
-              <w:rFonts w:ascii="Segoe UI Emoji" w:eastAsia="Segoe UI Emoji" w:hAnsi="Segoe UI Emoji" w:cs="Segoe UI Emoji"/>
-            </mc:Fallback>
-          </mc:AlternateContent>
-          <w:color w:val="FF0000"/>
-          <w:highlight w:val="yellow"/>
-        </w:rPr>
-        <mc:AlternateContent>
-          <mc:Choice Requires="w16se">
-            <w16se:symEx w16se:font="Segoe UI Emoji" w16se:char="1F60A"/>
-          </mc:Choice>
-          <mc:Fallback>
-            <w:t>😊</w:t>
-          </mc:Fallback>
-        </mc:AlternateContent>
-      </w:r>
-    </w:p>
-    <w:p>
-      <w:pPr>
-        <w:rPr>
-          <w:color w:val="FF0000"/>
-        </w:rPr>
-      </w:pPr>
-      <w:r>
-        <w:rPr>
-          <w:color w:val="FF0000"/>
-        </w:rPr>
-        <w:t>Discuss image outputs visually</w:t>
-      </w:r>
-    </w:p>
-    <w:p>
-      <w:pPr>
-        <w:rPr>
-          <w:color w:val="FF0000"/>
-        </w:rPr>
-      </w:pPr>
-      <w:r>
-        <w:rPr>
-          <w:color w:val="FF0000"/>
-        </w:rPr>
-        <w:t>Discuss Tesseract output (Character and word detection)</w:t>
-      </w:r>
-    </w:p>
-    <w:p>
-      <w:pPr>
-        <w:rPr>
-          <w:color w:val="FF0000"/>
-        </w:rPr>
-      </w:pPr>
-      <w:r>
-        <w:rPr>
-          <w:color w:val="FF0000"/>
-        </w:rPr>
-        <w:t>Discuss computerized accuracy output</w:t>
       </w:r>
     </w:p>
     <w:p>
@@ -6080,7 +5967,7 @@
           <w:color w:val="FF0000"/>
         </w:rPr>
       </w:pPr>
-      <w:bookmarkStart w:id="15" w:name="_Toc57037505"/>
+      <w:bookmarkStart w:id="16" w:name="_Toc57037505"/>
       <w:r>
         <w:t>5.1.2 Adaptive Thresholding</w:t>
       </w:r>
@@ -6105,7 +5992,7 @@
         </w:rPr>
         <w:t>edit)</w:t>
       </w:r>
-      <w:bookmarkEnd w:id="15"/>
+      <w:bookmarkEnd w:id="16"/>
     </w:p>
     <w:p>
       <w:r>
@@ -6140,7 +6027,7 @@
                           </pic:cNvPicPr>
                         </pic:nvPicPr>
                         <pic:blipFill rotWithShape="1">
-                          <a:blip r:embed="rId23">
+                          <a:blip r:embed="rId22">
                             <a:extLst>
                               <a:ext uri="{28A0092B-C50C-407E-A947-70E740481C1C}">
                                 <a14:useLocalDpi xmlns:a14="http://schemas.microsoft.com/office/drawing/2010/main" val="0"/>
@@ -6177,7 +6064,7 @@
                           </pic:cNvPicPr>
                         </pic:nvPicPr>
                         <pic:blipFill rotWithShape="1">
-                          <a:blip r:embed="rId23">
+                          <a:blip r:embed="rId22">
                             <a:extLst>
                               <a:ext uri="{28A0092B-C50C-407E-A947-70E740481C1C}">
                                 <a14:useLocalDpi xmlns:a14="http://schemas.microsoft.com/office/drawing/2010/main" val="0"/>
@@ -6274,7 +6161,7 @@
       <w:pPr>
         <w:pStyle w:val="Heading2"/>
       </w:pPr>
-      <w:bookmarkStart w:id="16" w:name="_Toc57037506"/>
+      <w:bookmarkStart w:id="17" w:name="_Toc57037506"/>
       <w:r>
         <w:t>5</w:t>
       </w:r>
@@ -6308,7 +6195,7 @@
         </w:rPr>
         <w:t>edit)</w:t>
       </w:r>
-      <w:bookmarkEnd w:id="16"/>
+      <w:bookmarkEnd w:id="17"/>
     </w:p>
     <w:p>
       <w:pPr>
@@ -6333,9 +6220,8 @@
       <w:pPr>
         <w:pStyle w:val="Heading3"/>
       </w:pPr>
-      <w:bookmarkStart w:id="17" w:name="_Toc57037507"/>
-      <w:r>
-        <w:lastRenderedPageBreak/>
+      <w:bookmarkStart w:id="18" w:name="_Toc57037507"/>
+      <w:r>
         <w:t>5</w:t>
       </w:r>
       <w:r>
@@ -6368,7 +6254,7 @@
         </w:rPr>
         <w:t>edit)</w:t>
       </w:r>
-      <w:bookmarkEnd w:id="17"/>
+      <w:bookmarkEnd w:id="18"/>
     </w:p>
     <w:p>
       <w:pPr>
@@ -6523,8 +6409,9 @@
           <w:color w:val="FF0000"/>
         </w:rPr>
       </w:pPr>
-      <w:bookmarkStart w:id="18" w:name="_Toc57037508"/>
-      <w:r>
+      <w:bookmarkStart w:id="19" w:name="_Toc57037508"/>
+      <w:r>
+        <w:lastRenderedPageBreak/>
         <w:t>5.2</w:t>
       </w:r>
       <w:r>
@@ -6551,7 +6438,7 @@
         </w:rPr>
         <w:t>edit)</w:t>
       </w:r>
-      <w:bookmarkEnd w:id="18"/>
+      <w:bookmarkEnd w:id="19"/>
     </w:p>
     <w:p>
       <w:r>
@@ -6681,7 +6568,7 @@
           <w:color w:val="FF0000"/>
         </w:rPr>
       </w:pPr>
-      <w:bookmarkStart w:id="19" w:name="_Toc57037509"/>
+      <w:bookmarkStart w:id="20" w:name="_Toc57037509"/>
       <w:r>
         <w:t>5.2</w:t>
       </w:r>
@@ -6709,7 +6596,7 @@
         </w:rPr>
         <w:t>edit)</w:t>
       </w:r>
-      <w:bookmarkEnd w:id="19"/>
+      <w:bookmarkEnd w:id="20"/>
     </w:p>
     <w:p>
       <w:r>
@@ -6786,7 +6673,7 @@
       <w:pPr>
         <w:pStyle w:val="Heading2"/>
       </w:pPr>
-      <w:bookmarkStart w:id="20" w:name="_Toc57037510"/>
+      <w:bookmarkStart w:id="21" w:name="_Toc57037510"/>
       <w:r>
         <w:t xml:space="preserve">5.3 Shadow Removal </w:t>
       </w:r>
@@ -6808,7 +6695,7 @@
         </w:rPr>
         <w:t>edit)</w:t>
       </w:r>
-      <w:bookmarkEnd w:id="20"/>
+      <w:bookmarkEnd w:id="21"/>
     </w:p>
     <w:p>
       <w:r>
@@ -6980,7 +6867,7 @@
           <w:color w:val="FF0000"/>
         </w:rPr>
       </w:pPr>
-      <w:bookmarkStart w:id="21" w:name="_Toc57037511"/>
+      <w:bookmarkStart w:id="22" w:name="_Toc57037511"/>
       <w:r>
         <w:lastRenderedPageBreak/>
         <w:t xml:space="preserve">5.4 </w:t>
@@ -7003,7 +6890,7 @@
         </w:rPr>
         <w:t>(To edit)</w:t>
       </w:r>
-      <w:bookmarkEnd w:id="21"/>
+      <w:bookmarkEnd w:id="22"/>
     </w:p>
     <w:p>
       <w:r>
@@ -7133,7 +7020,7 @@
         <w:pStyle w:val="Heading1"/>
         <w:pageBreakBefore/>
       </w:pPr>
-      <w:bookmarkStart w:id="22" w:name="_Toc57037512"/>
+      <w:bookmarkStart w:id="23" w:name="_Toc57037512"/>
       <w:r>
         <w:lastRenderedPageBreak/>
         <w:t>Conclusion</w:t>
@@ -7159,7 +7046,7 @@
         </w:rPr>
         <w:t>edit)</w:t>
       </w:r>
-      <w:bookmarkEnd w:id="22"/>
+      <w:bookmarkEnd w:id="23"/>
     </w:p>
     <w:p>
       <w:pPr>
@@ -7174,7 +7061,7 @@
         <w:br w:type="page"/>
       </w:r>
     </w:p>
-    <w:bookmarkStart w:id="23" w:name="_Toc57037513" w:displacedByCustomXml="next"/>
+    <w:bookmarkStart w:id="24" w:name="_Toc57037513" w:displacedByCustomXml="next"/>
     <w:sdt>
       <w:sdtPr>
         <w:rPr>
@@ -7199,7 +7086,7 @@
           <w:r>
             <w:t>Bibliography</w:t>
           </w:r>
-          <w:bookmarkEnd w:id="23"/>
+          <w:bookmarkEnd w:id="24"/>
         </w:p>
         <w:sdt>
           <w:sdtPr>
@@ -7708,7 +7595,7 @@
         <w:rFonts w:hint="default"/>
       </w:rPr>
     </w:lvl>
-    <w:lvl w:ilvl="1" w:tplc="04090019" w:tentative="1">
+    <w:lvl w:ilvl="1" w:tplc="04090019">
       <w:start w:val="1"/>
       <w:numFmt w:val="lowerLetter"/>
       <w:lvlText w:val="%2."/>
@@ -7717,7 +7604,7 @@
         <w:ind w:left="1440" w:hanging="360"/>
       </w:pPr>
     </w:lvl>
-    <w:lvl w:ilvl="2" w:tplc="0409001B" w:tentative="1">
+    <w:lvl w:ilvl="2" w:tplc="0409001B">
       <w:start w:val="1"/>
       <w:numFmt w:val="lowerRoman"/>
       <w:lvlText w:val="%3."/>

</xml_diff>

<commit_message>
add shadow removal method
</commit_message>
<xml_diff>
--- a/Project Report.docx
+++ b/Project Report.docx
@@ -1820,23 +1820,7 @@
         </w:sdtContent>
       </w:sdt>
       <w:r>
-        <w:t xml:space="preserve"> used Support Vector Machines (SVM) method for Bangla and </w:t>
-      </w:r>
-      <w:proofErr w:type="spellStart"/>
-      <w:r>
-        <w:t>Devnagari</w:t>
-      </w:r>
-      <w:proofErr w:type="spellEnd"/>
-      <w:r>
-        <w:t xml:space="preserve"> text recognition, achieving accuracy scores of 99.18% and 98.86% for </w:t>
-      </w:r>
-      <w:proofErr w:type="spellStart"/>
-      <w:r>
-        <w:t>Devnagari</w:t>
-      </w:r>
-      <w:proofErr w:type="spellEnd"/>
-      <w:r>
-        <w:t xml:space="preserve"> and Bangla characters, respectively. Bilal et al. </w:t>
+        <w:t xml:space="preserve"> used Support Vector Machines (SVM) method for Bangla and Devnagari text recognition, achieving accuracy scores of 99.18% and 98.86% for Devnagari and Bangla characters, respectively. Bilal et al. </w:t>
       </w:r>
       <w:sdt>
         <w:sdtPr>
@@ -3118,15 +3102,7 @@
         <w:t>.</w:t>
       </w:r>
       <w:r>
-        <w:t xml:space="preserve"> In the second image, we observe that simple(global) thresholding has difficulties extracting the object of interest due to the variance in light intensity. However, with both adaptive thresholding methods, the </w:t>
-      </w:r>
-      <w:proofErr w:type="gramStart"/>
-      <w:r>
-        <w:t>numbers</w:t>
-      </w:r>
-      <w:proofErr w:type="gramEnd"/>
-      <w:r>
-        <w:t xml:space="preserve"> and lines of the sudoku board are clearly defined.</w:t>
+        <w:t xml:space="preserve"> In the second image, we observe that simple(global) thresholding has difficulties extracting the object of interest due to the variance in light intensity. However, with both adaptive thresholding methods, the numbers and lines of the sudoku board are clearly defined.</w:t>
       </w:r>
     </w:p>
     <w:p>
@@ -4694,15 +4670,7 @@
         <w:t xml:space="preserve"> are: Adaptive Thresholding using Mean and Adaptive Thresholding using Gaussian window. </w:t>
       </w:r>
       <w:r>
-        <w:t xml:space="preserve">Otsu algorithm is a global algorithm and hence cannot be used on adaptive thresholding. The combination of dilation, blurring, finding absolute difference and normalization in that order results in an effect </w:t>
-      </w:r>
-      <w:proofErr w:type="gramStart"/>
-      <w:r>
-        <w:t>similar to</w:t>
-      </w:r>
-      <w:proofErr w:type="gramEnd"/>
-      <w:r>
-        <w:t xml:space="preserve"> shadow removal.</w:t>
+        <w:t>Otsu algorithm is a global algorithm and hence cannot be used on adaptive thresholding. The combination of dilation, blurring, finding absolute difference and normalization in that order results in an effect similar to shadow removal.</w:t>
       </w:r>
       <w:r>
         <w:t xml:space="preserve"> From here on, we will refer to that sequence of actions as shadow removal</w:t>
@@ -4719,41 +4687,11 @@
     </w:p>
     <w:p>
       <w:r>
-        <w:t xml:space="preserve">After preprocessing, Tesseract OCR will be used for character and word recognition. Tesseract OCR library contains three functions that </w:t>
-      </w:r>
-      <w:proofErr w:type="gramStart"/>
-      <w:r>
-        <w:t>we’ll</w:t>
-      </w:r>
-      <w:proofErr w:type="gramEnd"/>
-      <w:r>
-        <w:t xml:space="preserve"> make use of. The first is </w:t>
-      </w:r>
-      <w:proofErr w:type="spellStart"/>
-      <w:r>
-        <w:t>image_to_string</w:t>
-      </w:r>
-      <w:proofErr w:type="spellEnd"/>
-      <w:r>
-        <w:t xml:space="preserve">, which returns any characters found in the image in the form of a string. Once in string form, we can use the python </w:t>
-      </w:r>
-      <w:proofErr w:type="spellStart"/>
-      <w:r>
-        <w:t>SequenceMatcher</w:t>
-      </w:r>
-      <w:proofErr w:type="spellEnd"/>
-      <w:r>
-        <w:t xml:space="preserve"> from </w:t>
-      </w:r>
-      <w:proofErr w:type="spellStart"/>
-      <w:r>
-        <w:t>difflib</w:t>
-      </w:r>
-      <w:proofErr w:type="spellEnd"/>
+        <w:t>After preprocessing, Tesseract OCR will be used for character and word recognition. Tesseract OCR library contains three functions that we’ll make use of. The first is image_to_string, which returns any characters found in the image in the form of a string. Once in string form, we can use the python SequenceMatcher from difflib</w:t>
+      </w:r>
       <w:r>
         <w:t xml:space="preserve"> to compare it with a preset correct string. The </w:t>
       </w:r>
-      <w:proofErr w:type="spellStart"/>
       <w:r>
         <w:t>S</w:t>
       </w:r>
@@ -4764,49 +4702,13 @@
         <w:t>M</w:t>
       </w:r>
       <w:r>
-        <w:t>atcher</w:t>
-      </w:r>
-      <w:proofErr w:type="spellEnd"/>
-      <w:r>
-        <w:t xml:space="preserve"> returns a ratio that represents similarity of the two string sequences, which represents accuracy of the Tesseract OCR.</w:t>
-      </w:r>
-      <w:r>
-        <w:t xml:space="preserve"> The second is </w:t>
-      </w:r>
-      <w:proofErr w:type="spellStart"/>
-      <w:r>
-        <w:t>image_to_boxes</w:t>
-      </w:r>
-      <w:proofErr w:type="spellEnd"/>
-      <w:r>
-        <w:t xml:space="preserve">, which returns recognized characters and their box boundaries. The third is </w:t>
-      </w:r>
-      <w:proofErr w:type="spellStart"/>
-      <w:r>
-        <w:t>image_to_data</w:t>
-      </w:r>
-      <w:proofErr w:type="spellEnd"/>
-      <w:r>
-        <w:t xml:space="preserve">, which returns box boundaries, confidences, and other information. </w:t>
-      </w:r>
-      <w:r>
-        <w:t xml:space="preserve">With the information returned by </w:t>
-      </w:r>
-      <w:proofErr w:type="spellStart"/>
-      <w:r>
-        <w:t>image_to_boxes</w:t>
-      </w:r>
-      <w:proofErr w:type="spellEnd"/>
-      <w:r>
-        <w:t xml:space="preserve"> and </w:t>
-      </w:r>
-      <w:proofErr w:type="spellStart"/>
-      <w:r>
-        <w:t>image_to_data</w:t>
-      </w:r>
-      <w:proofErr w:type="spellEnd"/>
-      <w:r>
-        <w:t xml:space="preserve">, we can visualize the characters and words recognized by </w:t>
+        <w:t>atcher returns a ratio that represents similarity of the two string sequences, which represents accuracy of the Tesseract OCR.</w:t>
+      </w:r>
+      <w:r>
+        <w:t xml:space="preserve"> The second is image_to_boxes, which returns recognized characters and their box boundaries. The third is image_to_data, which returns box boundaries, confidences, and other information. </w:t>
+      </w:r>
+      <w:r>
+        <w:t xml:space="preserve">With the information returned by image_to_boxes and image_to_data, we can visualize the characters and words recognized by </w:t>
       </w:r>
       <w:r>
         <w:t>Tesseract</w:t>
@@ -4880,15 +4782,7 @@
         <w:t>accuracy</w:t>
       </w:r>
       <w:r>
-        <w:t xml:space="preserve"> (</w:t>
-      </w:r>
-      <w:proofErr w:type="gramStart"/>
-      <w:r>
-        <w:t>1 time</w:t>
-      </w:r>
-      <w:proofErr w:type="gramEnd"/>
-      <w:r>
-        <w:t xml:space="preserve"> program)</w:t>
+        <w:t xml:space="preserve"> (1 time program)</w:t>
       </w:r>
     </w:p>
     <w:p>
@@ -5078,29 +4972,13 @@
         <w:t xml:space="preserve"> For binary and binary inverse, half the image can be recognized while the other half is fully black or fully white. This will result in at least 50% error.</w:t>
       </w:r>
       <w:r>
-        <w:t xml:space="preserve"> For threshold </w:t>
-      </w:r>
-      <w:proofErr w:type="spellStart"/>
-      <w:r>
-        <w:t>ToZero</w:t>
-      </w:r>
-      <w:proofErr w:type="spellEnd"/>
-      <w:r>
-        <w:t xml:space="preserve">, if the destination pixel value is higher than the threshold, it will be set </w:t>
+        <w:t xml:space="preserve"> For threshold ToZero, if the destination pixel value is higher than the threshold, it will be set </w:t>
       </w:r>
       <w:r>
         <w:t>to</w:t>
       </w:r>
       <w:r>
-        <w:t xml:space="preserve"> its original pixel value instead of 1. Otherwise, it is set to 0. For </w:t>
-      </w:r>
-      <w:proofErr w:type="spellStart"/>
-      <w:r>
-        <w:t>ToZero</w:t>
-      </w:r>
-      <w:proofErr w:type="spellEnd"/>
-      <w:r>
-        <w:t xml:space="preserve"> inverse, the destination pixel is set to its original value if it is below the threshold value. This will explain the words being seen in the black area in the post processed image.</w:t>
+        <w:t xml:space="preserve"> its original pixel value instead of 1. Otherwise, it is set to 0. For ToZero inverse, the destination pixel is set to its original value if it is below the threshold value. This will explain the words being seen in the black area in the post processed image.</w:t>
       </w:r>
       <w:r>
         <w:t xml:space="preserve"> </w:t>
@@ -6039,10 +5917,10 @@
             <v:path o:extrusionok="f" gradientshapeok="t" o:connecttype="rect"/>
             <o:lock v:ext="edit" aspectratio="t"/>
           </v:shapetype>
-          <v:shape id="_x0000_i1025" type="#_x0000_t75" style="width:281.75pt;height:101.95pt" o:ole="">
+          <v:shape id="_x0000_i1025" type="#_x0000_t75" style="width:281.45pt;height:102pt" o:ole="">
             <v:imagedata r:id="rId20" o:title=""/>
           </v:shape>
-          <o:OLEObject Type="Embed" ProgID="Excel.Sheet.12" ShapeID="_x0000_i1025" DrawAspect="Content" ObjectID="_1667671235" r:id="rId21"/>
+          <o:OLEObject Type="Embed" ProgID="Excel.Sheet.12" ShapeID="_x0000_i1025" DrawAspect="Content" ObjectID="_1667672661" r:id="rId21"/>
         </w:object>
       </w:r>
     </w:p>
@@ -6057,36 +5935,35 @@
       <w:r>
         <w:t>5.1.2 Adaptive Thresholding</w:t>
       </w:r>
-      <w:r>
-        <w:t xml:space="preserve"> </w:t>
-      </w:r>
-      <w:r>
-        <w:rPr>
-          <w:color w:val="FF0000"/>
-        </w:rPr>
-        <w:t>(</w:t>
-      </w:r>
-      <w:r>
-        <w:rPr>
-          <w:color w:val="FF0000"/>
-        </w:rPr>
-        <w:t xml:space="preserve">To </w:t>
-      </w:r>
-      <w:r>
-        <w:rPr>
-          <w:color w:val="FF0000"/>
-        </w:rPr>
-        <w:t>edit)</w:t>
-      </w:r>
       <w:bookmarkEnd w:id="16"/>
     </w:p>
-    <w:p/>
     <w:p>
       <w:r>
-        <w:t>The results in the third and fourth image of fig 13 shows that adaptive thresholding has optimal resul</w:t>
-      </w:r>
-      <w:r>
-        <w:t>t which increased the contrast level for the processed image</w:t>
+        <w:t xml:space="preserve">The results in the third and fourth image of fig </w:t>
+      </w:r>
+      <w:r>
+        <w:rPr>
+          <w:color w:val="FF0000"/>
+        </w:rPr>
+        <w:t>13</w:t>
+      </w:r>
+      <w:r>
+        <w:t xml:space="preserve"> shows that adaptive thresholding resul</w:t>
+      </w:r>
+      <w:r>
+        <w:t>t</w:t>
+      </w:r>
+      <w:r>
+        <w:t>s in a clear image</w:t>
+      </w:r>
+      <w:r>
+        <w:t xml:space="preserve"> </w:t>
+      </w:r>
+      <w:r>
+        <w:t>with</w:t>
+      </w:r>
+      <w:r>
+        <w:t xml:space="preserve"> increased contrast level</w:t>
       </w:r>
       <w:r>
         <w:t>. For Adaptive Mean thresholding, a different threshol</w:t>
@@ -6098,18 +5975,43 @@
         <w:t xml:space="preserve"> value is used </w:t>
       </w:r>
       <w:r>
-        <w:t>for the left part of the image which is brighter and the right part of the image which is darker. The same is done for adaptive gaussian thresholding which takes a weighted sum of the region instead of the mean of the region. The reason why</w:t>
-      </w:r>
-      <w:r>
-        <w:t xml:space="preserve"> the processed images has optimal results is because adaptive thresholding will separate the image into regions with small inter-class variance and map them to the threshold level that is suitable for that region. In this case, it is likely that the threshold value for the left side of the picture is different from the right side of the picture. These properties of adaptive thresholding </w:t>
-      </w:r>
-      <w:proofErr w:type="gramStart"/>
-      <w:r>
-        <w:t>allows</w:t>
-      </w:r>
-      <w:proofErr w:type="gramEnd"/>
-      <w:r>
-        <w:t xml:space="preserve"> for text that has regions with different contrast level to be optimally detected.</w:t>
+        <w:t xml:space="preserve">for </w:t>
+      </w:r>
+      <w:r>
+        <w:t>each of the many segments/regions</w:t>
+      </w:r>
+      <w:r>
+        <w:t>. The same is done for adaptive gaussian thresholding which takes a weighted sum of the region instead of the mean of the region. The reason why</w:t>
+      </w:r>
+      <w:r>
+        <w:t xml:space="preserve"> the processed images has </w:t>
+      </w:r>
+      <w:r>
+        <w:t>good</w:t>
+      </w:r>
+      <w:r>
+        <w:t xml:space="preserve"> results is because adaptive thresholding will separate the image into regions with small inter-class variance and map them to the threshold level that is suitable for that region. In this case, it is likely that the threshold value for the left side of the </w:t>
+      </w:r>
+      <w:r>
+        <w:t>image</w:t>
+      </w:r>
+      <w:r>
+        <w:t xml:space="preserve"> is </w:t>
+      </w:r>
+      <w:r>
+        <w:t>higher than</w:t>
+      </w:r>
+      <w:r>
+        <w:t xml:space="preserve"> the right side of the </w:t>
+      </w:r>
+      <w:r>
+        <w:t>image</w:t>
+      </w:r>
+      <w:r>
+        <w:t xml:space="preserve">. These properties of adaptive thresholding </w:t>
+      </w:r>
+      <w:r>
+        <w:t>remove the variance in intensity while maintaining the object of interests (the words), satisfying the conditions for optimal OCR results.</w:t>
       </w:r>
     </w:p>
     <w:p>
@@ -6478,34 +6380,35 @@
     <w:p/>
     <w:p>
       <w:r>
+        <w:t xml:space="preserve">Table 2 shows the result of </w:t>
+      </w:r>
+      <w:r>
+        <w:t xml:space="preserve">both </w:t>
+      </w:r>
+      <w:r>
+        <w:t>adaptive thresholding technique</w:t>
+      </w:r>
+      <w:r>
+        <w:t>s</w:t>
+      </w:r>
+      <w:r>
+        <w:t xml:space="preserve"> has an accuracy of 99.5%</w:t>
+      </w:r>
+      <w:r>
+        <w:t xml:space="preserve"> which </w:t>
+      </w:r>
+      <w:r>
+        <w:t>is significantly higher than any of the results for simple thresholding</w:t>
+      </w:r>
+      <w:r>
+        <w:t xml:space="preserve">. This shows that adaptive </w:t>
+      </w:r>
+      <w:r>
         <w:lastRenderedPageBreak/>
-        <w:t xml:space="preserve">Table 2 shows the result of </w:t>
-      </w:r>
-      <w:r>
-        <w:t xml:space="preserve">both </w:t>
-      </w:r>
-      <w:r>
-        <w:t>adaptive thresholding technique</w:t>
-      </w:r>
-      <w:r>
-        <w:t>s</w:t>
-      </w:r>
-      <w:r>
-        <w:t xml:space="preserve"> has an accuracy of 99.5%</w:t>
-      </w:r>
-      <w:r>
-        <w:t xml:space="preserve"> which corresponds to the optimal result in fig 13. This shows that adaptive thresholding techniques are more useful for preprocessing</w:t>
-      </w:r>
-      <w:r>
-        <w:t xml:space="preserve"> of images </w:t>
-      </w:r>
-      <w:proofErr w:type="gramStart"/>
-      <w:r>
-        <w:t>similar to</w:t>
-      </w:r>
-      <w:proofErr w:type="gramEnd"/>
-      <w:r>
-        <w:t xml:space="preserve"> ‘sample01’</w:t>
+        <w:t>thresholding techniques are useful for preprocessing</w:t>
+      </w:r>
+      <w:r>
+        <w:t xml:space="preserve"> of images similar to ‘sample01’</w:t>
       </w:r>
       <w:r>
         <w:t xml:space="preserve"> to increase the accuracy of OCR compared to simple thresholding techniques.</w:t>
@@ -6715,59 +6618,13 @@
       </w:pPr>
       <w:r>
         <w:object w:dxaOrig="4770" w:dyaOrig="1460" w14:anchorId="441E29A4">
-          <v:shape id="_x0000_i1026" type="#_x0000_t75" style="width:238.45pt;height:72.85pt" o:ole="">
+          <v:shape id="_x0000_i1026" type="#_x0000_t75" style="width:238.35pt;height:73.1pt" o:ole="">
             <v:imagedata r:id="rId25" o:title=""/>
           </v:shape>
-          <o:OLEObject Type="Embed" ProgID="Excel.Sheet.12" ShapeID="_x0000_i1026" DrawAspect="Content" ObjectID="_1667671236" r:id="rId26"/>
+          <o:OLEObject Type="Embed" ProgID="Excel.Sheet.12" ShapeID="_x0000_i1026" DrawAspect="Content" ObjectID="_1667672662" r:id="rId26"/>
         </w:object>
       </w:r>
     </w:p>
-    <w:p>
-      <w:pPr>
-        <w:jc w:val="center"/>
-      </w:pPr>
-      <w:r>
-        <w:rPr>
-          <w:noProof/>
-        </w:rPr>
-        <w:drawing>
-          <wp:inline distT="0" distB="0" distL="0" distR="0" wp14:anchorId="09CCB0BA" wp14:editId="0CA48EF7">
-            <wp:extent cx="4363059" cy="1286054"/>
-            <wp:effectExtent l="0" t="0" r="0" b="0"/>
-            <wp:docPr id="49" name="Picture 49"/>
-            <wp:cNvGraphicFramePr>
-              <a:graphicFrameLocks xmlns:a="http://schemas.openxmlformats.org/drawingml/2006/main" noChangeAspect="1"/>
-            </wp:cNvGraphicFramePr>
-            <a:graphic xmlns:a="http://schemas.openxmlformats.org/drawingml/2006/main">
-              <a:graphicData uri="http://schemas.openxmlformats.org/drawingml/2006/picture">
-                <pic:pic xmlns:pic="http://schemas.openxmlformats.org/drawingml/2006/picture">
-                  <pic:nvPicPr>
-                    <pic:cNvPr id="1" name=""/>
-                    <pic:cNvPicPr/>
-                  </pic:nvPicPr>
-                  <pic:blipFill>
-                    <a:blip r:embed="rId27"/>
-                    <a:stretch>
-                      <a:fillRect/>
-                    </a:stretch>
-                  </pic:blipFill>
-                  <pic:spPr>
-                    <a:xfrm>
-                      <a:off x="0" y="0"/>
-                      <a:ext cx="4363059" cy="1286054"/>
-                    </a:xfrm>
-                    <a:prstGeom prst="rect">
-                      <a:avLst/>
-                    </a:prstGeom>
-                  </pic:spPr>
-                </pic:pic>
-              </a:graphicData>
-            </a:graphic>
-          </wp:inline>
-        </w:drawing>
-      </w:r>
-    </w:p>
-    <w:p/>
     <w:p>
       <w:pPr>
         <w:pStyle w:val="Heading2"/>
@@ -6785,46 +6642,25 @@
       <w:r>
         <w:t xml:space="preserve"> Other image processing techniques</w:t>
       </w:r>
-      <w:r>
-        <w:t xml:space="preserve"> </w:t>
-      </w:r>
-      <w:r>
-        <w:rPr>
-          <w:color w:val="FF0000"/>
-        </w:rPr>
-        <w:t>(</w:t>
-      </w:r>
-      <w:r>
-        <w:rPr>
-          <w:color w:val="FF0000"/>
-        </w:rPr>
-        <w:t xml:space="preserve">To </w:t>
-      </w:r>
-      <w:r>
-        <w:rPr>
-          <w:color w:val="FF0000"/>
-        </w:rPr>
-        <w:t>edit)</w:t>
-      </w:r>
       <w:bookmarkEnd w:id="18"/>
     </w:p>
     <w:p>
       <w:pPr>
         <w:rPr>
-          <w:color w:val="FF0000"/>
+          <w:color w:val="000000" w:themeColor="text1"/>
         </w:rPr>
       </w:pPr>
       <w:r>
         <w:rPr>
-          <w:color w:val="FF0000"/>
-        </w:rPr>
-        <w:t>Take the best image from simple and adaptive to work on</w:t>
-      </w:r>
-      <w:r>
-        <w:rPr>
-          <w:color w:val="FF0000"/>
-        </w:rPr>
-        <w:t xml:space="preserve"> (STH1, ATH2 and SR)</w:t>
+          <w:color w:val="000000" w:themeColor="text1"/>
+        </w:rPr>
+        <w:t>To determine the viability of the shadow removal method, we will be using binary thresholding, adaptive mean thresholding as comparison.</w:t>
+      </w:r>
+      <w:r>
+        <w:rPr>
+          <w:color w:val="000000" w:themeColor="text1"/>
+        </w:rPr>
+        <w:t xml:space="preserve"> Main factors will include time complexity for finding hyperparameters and the accuracy for the samples.</w:t>
       </w:r>
     </w:p>
     <w:p>
@@ -6844,46 +6680,31 @@
       <w:r>
         <w:t>.1 Effects of dilation</w:t>
       </w:r>
-      <w:r>
-        <w:t xml:space="preserve"> </w:t>
-      </w:r>
-      <w:r>
-        <w:rPr>
-          <w:color w:val="FF0000"/>
-        </w:rPr>
-        <w:t>(</w:t>
-      </w:r>
-      <w:r>
-        <w:rPr>
-          <w:color w:val="FF0000"/>
-        </w:rPr>
-        <w:t xml:space="preserve">To </w:t>
-      </w:r>
-      <w:r>
-        <w:rPr>
-          <w:color w:val="FF0000"/>
-        </w:rPr>
-        <w:t>edit)</w:t>
-      </w:r>
       <w:bookmarkEnd w:id="19"/>
     </w:p>
     <w:p>
       <w:pPr>
         <w:rPr>
-          <w:color w:val="FF0000"/>
+          <w:color w:val="000000" w:themeColor="text1"/>
         </w:rPr>
       </w:pPr>
       <w:r>
         <w:rPr>
-          <w:color w:val="FF0000"/>
-        </w:rPr>
-        <w:t>Test before and after</w:t>
-      </w:r>
-      <w:r>
-        <w:rPr>
-          <w:color w:val="FF0000"/>
-        </w:rPr>
-        <w:t xml:space="preserve"> thresholding?</w:t>
+          <w:color w:val="000000" w:themeColor="text1"/>
+        </w:rPr>
+        <w:t>Dilation can be used to connect back letters that have gaps in them, allowing the OCR to recognize the characters.</w:t>
+      </w:r>
+      <w:r>
+        <w:rPr>
+          <w:color w:val="000000" w:themeColor="text1"/>
+        </w:rPr>
+        <w:t xml:space="preserve"> However, due to the intensity of the background, dilation seems to fade the words away. As the kernel size increases, we can observe from fig 14 that the visibility of the words decreases, and the background gradient becomes more obvious. When doing inverse absolute difference between the background gradient and the original image that includes the words and the background, the background have high intensity as the difference is low while the words will have low intensity as the difference is higher</w:t>
+      </w:r>
+      <w:r>
+        <w:rPr>
+          <w:color w:val="000000" w:themeColor="text1"/>
+        </w:rPr>
+        <w:t>, resulting in better contrast between the words and the background.</w:t>
       </w:r>
     </w:p>
     <w:p>
@@ -6900,9 +6721,9 @@
         <mc:AlternateContent>
           <mc:Choice Requires="wpg">
             <w:drawing>
-              <wp:inline distT="0" distB="0" distL="0" distR="0" wp14:anchorId="2B5014BE" wp14:editId="7360474F">
-                <wp:extent cx="4652197" cy="1217781"/>
-                <wp:effectExtent l="0" t="0" r="0" b="1905"/>
+              <wp:inline distT="0" distB="0" distL="0" distR="0" wp14:anchorId="2B5014BE" wp14:editId="10A91CE7">
+                <wp:extent cx="5811982" cy="1530927"/>
+                <wp:effectExtent l="0" t="0" r="0" b="0"/>
                 <wp:docPr id="37" name="Group 37"/>
                 <wp:cNvGraphicFramePr/>
                 <a:graphic xmlns:a="http://schemas.openxmlformats.org/drawingml/2006/main">
@@ -6912,7 +6733,7 @@
                       <wpg:grpSpPr>
                         <a:xfrm>
                           <a:off x="0" y="0"/>
-                          <a:ext cx="4652197" cy="1217781"/>
+                          <a:ext cx="5811982" cy="1530927"/>
                           <a:chOff x="0" y="0"/>
                           <a:chExt cx="4652197" cy="1217781"/>
                         </a:xfrm>
@@ -6925,7 +6746,7 @@
                           </pic:cNvPicPr>
                         </pic:nvPicPr>
                         <pic:blipFill rotWithShape="1">
-                          <a:blip r:embed="rId28">
+                          <a:blip r:embed="rId27">
                             <a:extLst>
                               <a:ext uri="{28A0092B-C50C-407E-A947-70E740481C1C}">
                                 <a14:useLocalDpi xmlns:a14="http://schemas.microsoft.com/office/drawing/2010/main" val="0"/>
@@ -6962,7 +6783,7 @@
                           </pic:cNvPicPr>
                         </pic:nvPicPr>
                         <pic:blipFill rotWithShape="1">
-                          <a:blip r:embed="rId28">
+                          <a:blip r:embed="rId27">
                             <a:extLst>
                               <a:ext uri="{28A0092B-C50C-407E-A947-70E740481C1C}">
                                 <a14:useLocalDpi xmlns:a14="http://schemas.microsoft.com/office/drawing/2010/main" val="0"/>
@@ -6999,12 +6820,12 @@
           </mc:Choice>
           <mc:Fallback>
             <w:pict>
-              <v:group w14:anchorId="7115A910" id="Group 37" o:spid="_x0000_s1026" style="width:366.3pt;height:95.9pt;mso-position-horizontal-relative:char;mso-position-vertical-relative:line" coordsize="46521,12177" o:gfxdata="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">
+              <v:group w14:anchorId="28E27AD4" id="Group 37" o:spid="_x0000_s1026" style="width:457.65pt;height:120.55pt;mso-position-horizontal-relative:char;mso-position-vertical-relative:line" coordsize="46521,12177" o:gfxdata="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">
                 <v:shape id="Picture 35" o:spid="_x0000_s1027" type="#_x0000_t75" style="position:absolute;left:224;top:5916;width:46297;height:6261;visibility:visible;mso-wrap-style:square" o:gfxdata="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">
-                  <v:imagedata r:id="rId29" o:title="" croptop="40843f" cropbottom="15326f" cropleft="7778f" cropright="5869f"/>
+                  <v:imagedata r:id="rId28" o:title="" croptop="40843f" cropbottom="15326f" cropleft="7778f" cropright="5869f"/>
                 </v:shape>
                 <v:shape id="Picture 34" o:spid="_x0000_s1028" type="#_x0000_t75" style="position:absolute;width:46431;height:6267;visibility:visible;mso-wrap-style:square" o:gfxdata="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">
-                  <v:imagedata r:id="rId29" o:title="" croptop="13261f" cropbottom="42911f" cropleft="7731f" cropright="5800f"/>
+                  <v:imagedata r:id="rId28" o:title="" croptop="13261f" cropbottom="42911f" cropleft="7731f" cropright="5800f"/>
                 </v:shape>
                 <w10:anchorlock/>
               </v:group>
@@ -7015,6 +6836,255 @@
     </w:p>
     <w:p>
       <w:pPr>
+        <w:rPr>
+          <w:color w:val="FF0000"/>
+        </w:rPr>
+      </w:pPr>
+      <w:r>
+        <w:rPr>
+          <w:noProof/>
+        </w:rPr>
+        <mc:AlternateContent>
+          <mc:Choice Requires="wps">
+            <w:drawing>
+              <wp:inline distT="0" distB="0" distL="0" distR="0" wp14:anchorId="0CF68E12" wp14:editId="69B512CA">
+                <wp:extent cx="5741670" cy="271780"/>
+                <wp:effectExtent l="0" t="0" r="0" b="0"/>
+                <wp:docPr id="43" name="Text Box 2"/>
+                <wp:cNvGraphicFramePr>
+                  <a:graphicFrameLocks xmlns:a="http://schemas.openxmlformats.org/drawingml/2006/main"/>
+                </wp:cNvGraphicFramePr>
+                <a:graphic xmlns:a="http://schemas.openxmlformats.org/drawingml/2006/main">
+                  <a:graphicData uri="http://schemas.microsoft.com/office/word/2010/wordprocessingShape">
+                    <wps:wsp>
+                      <wps:cNvSpPr txBox="1">
+                        <a:spLocks noChangeArrowheads="1"/>
+                      </wps:cNvSpPr>
+                      <wps:spPr bwMode="auto">
+                        <a:xfrm>
+                          <a:off x="0" y="0"/>
+                          <a:ext cx="5741670" cy="271780"/>
+                        </a:xfrm>
+                        <a:prstGeom prst="rect">
+                          <a:avLst/>
+                        </a:prstGeom>
+                        <a:solidFill>
+                          <a:srgbClr val="FFFFFF"/>
+                        </a:solidFill>
+                        <a:ln w="9525">
+                          <a:noFill/>
+                          <a:miter lim="800000"/>
+                          <a:headEnd/>
+                          <a:tailEnd/>
+                        </a:ln>
+                      </wps:spPr>
+                      <wps:txbx>
+                        <w:txbxContent>
+                          <w:p>
+                            <w:pPr>
+                              <w:ind w:firstLine="720"/>
+                              <w:jc w:val="center"/>
+                              <w:rPr>
+                                <w:sz w:val="20"/>
+                                <w:szCs w:val="20"/>
+                              </w:rPr>
+                            </w:pPr>
+                            <w:r>
+                              <w:rPr>
+                                <w:sz w:val="20"/>
+                                <w:szCs w:val="20"/>
+                              </w:rPr>
+                              <w:t>f</w:t>
+                            </w:r>
+                            <w:r>
+                              <w:rPr>
+                                <w:sz w:val="20"/>
+                                <w:szCs w:val="20"/>
+                              </w:rPr>
+                              <w:t>ig</w:t>
+                            </w:r>
+                            <w:r>
+                              <w:rPr>
+                                <w:sz w:val="20"/>
+                                <w:szCs w:val="20"/>
+                              </w:rPr>
+                              <w:t>.</w:t>
+                            </w:r>
+                            <w:r>
+                              <w:rPr>
+                                <w:sz w:val="20"/>
+                                <w:szCs w:val="20"/>
+                              </w:rPr>
+                              <w:t xml:space="preserve"> </w:t>
+                            </w:r>
+                            <w:r>
+                              <w:rPr>
+                                <w:sz w:val="20"/>
+                                <w:szCs w:val="20"/>
+                              </w:rPr>
+                              <w:t>1</w:t>
+                            </w:r>
+                            <w:r>
+                              <w:rPr>
+                                <w:sz w:val="20"/>
+                                <w:szCs w:val="20"/>
+                              </w:rPr>
+                              <w:t>4</w:t>
+                            </w:r>
+                            <w:r>
+                              <w:rPr>
+                                <w:sz w:val="20"/>
+                                <w:szCs w:val="20"/>
+                              </w:rPr>
+                              <w:t xml:space="preserve">. </w:t>
+                            </w:r>
+                            <w:r>
+                              <w:rPr>
+                                <w:sz w:val="20"/>
+                                <w:szCs w:val="20"/>
+                              </w:rPr>
+                              <w:t>Results</w:t>
+                            </w:r>
+                            <w:r>
+                              <w:rPr>
+                                <w:sz w:val="20"/>
+                                <w:szCs w:val="20"/>
+                              </w:rPr>
+                              <w:t xml:space="preserve"> of dilation using</w:t>
+                            </w:r>
+                            <w:r>
+                              <w:rPr>
+                                <w:sz w:val="20"/>
+                                <w:szCs w:val="20"/>
+                              </w:rPr>
+                              <w:t xml:space="preserve"> </w:t>
+                            </w:r>
+                            <w:r>
+                              <w:rPr>
+                                <w:sz w:val="20"/>
+                                <w:szCs w:val="20"/>
+                              </w:rPr>
+                              <w:t>structural element sizes on sample01</w:t>
+                            </w:r>
+                          </w:p>
+                        </w:txbxContent>
+                      </wps:txbx>
+                      <wps:bodyPr rot="0" vert="horz" wrap="square" lIns="91440" tIns="45720" rIns="91440" bIns="45720" anchor="t" anchorCtr="0">
+                        <a:noAutofit/>
+                      </wps:bodyPr>
+                    </wps:wsp>
+                  </a:graphicData>
+                </a:graphic>
+              </wp:inline>
+            </w:drawing>
+          </mc:Choice>
+          <mc:Fallback>
+            <w:pict>
+              <v:shapetype w14:anchorId="0CF68E12" id="_x0000_t202" coordsize="21600,21600" o:spt="202" path="m,l,21600r21600,l21600,xe">
+                <v:stroke joinstyle="miter"/>
+                <v:path gradientshapeok="t" o:connecttype="rect"/>
+              </v:shapetype>
+              <v:shape id="_x0000_s1043" type="#_x0000_t202" style="width:452.1pt;height:21.4pt;visibility:visible;mso-wrap-style:square;mso-left-percent:-10001;mso-top-percent:-10001;mso-position-horizontal:absolute;mso-position-horizontal-relative:char;mso-position-vertical:absolute;mso-position-vertical-relative:line;mso-left-percent:-10001;mso-top-percent:-10001;v-text-anchor:top" o:gfxdata="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" stroked="f">
+                <v:textbox>
+                  <w:txbxContent>
+                    <w:p>
+                      <w:pPr>
+                        <w:ind w:firstLine="720"/>
+                        <w:jc w:val="center"/>
+                        <w:rPr>
+                          <w:sz w:val="20"/>
+                          <w:szCs w:val="20"/>
+                        </w:rPr>
+                      </w:pPr>
+                      <w:r>
+                        <w:rPr>
+                          <w:sz w:val="20"/>
+                          <w:szCs w:val="20"/>
+                        </w:rPr>
+                        <w:t>f</w:t>
+                      </w:r>
+                      <w:r>
+                        <w:rPr>
+                          <w:sz w:val="20"/>
+                          <w:szCs w:val="20"/>
+                        </w:rPr>
+                        <w:t>ig</w:t>
+                      </w:r>
+                      <w:r>
+                        <w:rPr>
+                          <w:sz w:val="20"/>
+                          <w:szCs w:val="20"/>
+                        </w:rPr>
+                        <w:t>.</w:t>
+                      </w:r>
+                      <w:r>
+                        <w:rPr>
+                          <w:sz w:val="20"/>
+                          <w:szCs w:val="20"/>
+                        </w:rPr>
+                        <w:t xml:space="preserve"> </w:t>
+                      </w:r>
+                      <w:r>
+                        <w:rPr>
+                          <w:sz w:val="20"/>
+                          <w:szCs w:val="20"/>
+                        </w:rPr>
+                        <w:t>1</w:t>
+                      </w:r>
+                      <w:r>
+                        <w:rPr>
+                          <w:sz w:val="20"/>
+                          <w:szCs w:val="20"/>
+                        </w:rPr>
+                        <w:t>4</w:t>
+                      </w:r>
+                      <w:r>
+                        <w:rPr>
+                          <w:sz w:val="20"/>
+                          <w:szCs w:val="20"/>
+                        </w:rPr>
+                        <w:t xml:space="preserve">. </w:t>
+                      </w:r>
+                      <w:r>
+                        <w:rPr>
+                          <w:sz w:val="20"/>
+                          <w:szCs w:val="20"/>
+                        </w:rPr>
+                        <w:t>Results</w:t>
+                      </w:r>
+                      <w:r>
+                        <w:rPr>
+                          <w:sz w:val="20"/>
+                          <w:szCs w:val="20"/>
+                        </w:rPr>
+                        <w:t xml:space="preserve"> of dilation using</w:t>
+                      </w:r>
+                      <w:r>
+                        <w:rPr>
+                          <w:sz w:val="20"/>
+                          <w:szCs w:val="20"/>
+                        </w:rPr>
+                        <w:t xml:space="preserve"> </w:t>
+                      </w:r>
+                      <w:r>
+                        <w:rPr>
+                          <w:sz w:val="20"/>
+                          <w:szCs w:val="20"/>
+                        </w:rPr>
+                        <w:t>structural element sizes on sample01</w:t>
+                      </w:r>
+                    </w:p>
+                  </w:txbxContent>
+                </v:textbox>
+                <w10:anchorlock/>
+              </v:shape>
+            </w:pict>
+          </mc:Fallback>
+        </mc:AlternateContent>
+      </w:r>
+    </w:p>
+    <w:p>
+      <w:pPr>
         <w:pStyle w:val="Heading3"/>
         <w:rPr>
           <w:color w:val="FF0000"/>
@@ -7026,56 +7096,39 @@
       </w:r>
       <w:r>
         <w:t>.2 Effects of blur</w:t>
-      </w:r>
-      <w:r>
-        <w:t xml:space="preserve"> </w:t>
-      </w:r>
-      <w:r>
-        <w:rPr>
-          <w:color w:val="FF0000"/>
-        </w:rPr>
-        <w:t>(</w:t>
-      </w:r>
-      <w:r>
-        <w:rPr>
-          <w:color w:val="FF0000"/>
-        </w:rPr>
-        <w:t xml:space="preserve">To </w:t>
-      </w:r>
-      <w:r>
-        <w:rPr>
-          <w:color w:val="FF0000"/>
-        </w:rPr>
-        <w:t>edit)</w:t>
       </w:r>
       <w:bookmarkEnd w:id="20"/>
     </w:p>
     <w:p>
       <w:r>
-        <w:t>In our experiment,</w:t>
-      </w:r>
-      <w:r>
-        <w:t xml:space="preserve"> </w:t>
-      </w:r>
-      <w:r>
-        <w:t>median blurring</w:t>
-      </w:r>
-      <w:r>
-        <w:t xml:space="preserve"> was used</w:t>
-      </w:r>
-      <w:r>
-        <w:t xml:space="preserve"> to reduce the noise in ‘sample01’. </w:t>
-      </w:r>
-      <w:r>
-        <w:t xml:space="preserve">Median filtering has good performance in removing ‘salt and pepper’ noise as mentioned previously. The kernel size was varied to find the best-fit kernel size for the image. Fig 15 shows that when the kernel size is too big, the blurring will remove too </w:t>
-      </w:r>
-      <w:proofErr w:type="gramStart"/>
-      <w:r>
-        <w:t>much</w:t>
-      </w:r>
-      <w:proofErr w:type="gramEnd"/>
-      <w:r>
-        <w:t xml:space="preserve"> details from the text. A kernel size of 3 is good enough to remove the ‘salt and pepper’ noise present in the image. </w:t>
+        <w:rPr>
+          <w:rFonts w:ascii="Tahoma" w:hAnsi="Tahoma" w:cs="Tahoma"/>
+          <w:color w:val="000000"/>
+          <w:sz w:val="20"/>
+          <w:szCs w:val="20"/>
+          <w:shd w:val="clear" w:color="auto" w:fill="FFFFFF"/>
+        </w:rPr>
+        <w:t xml:space="preserve">In our experiment, median blurring was used to reduce the noise in ‘sample01’. Median filtering has good performance in removing ‘salt and pepper’ noise as mentioned previously. The kernel size was varied to find the best-fit kernel size for the image. Fig 15 shows that when the kernel size is too big, the blurring will remove too </w:t>
+      </w:r>
+      <w:r>
+        <w:rPr>
+          <w:rFonts w:ascii="Tahoma" w:hAnsi="Tahoma" w:cs="Tahoma"/>
+          <w:color w:val="000000"/>
+          <w:sz w:val="20"/>
+          <w:szCs w:val="20"/>
+          <w:shd w:val="clear" w:color="auto" w:fill="FFFFFF"/>
+        </w:rPr>
+        <w:t>many</w:t>
+      </w:r>
+      <w:r>
+        <w:rPr>
+          <w:rFonts w:ascii="Tahoma" w:hAnsi="Tahoma" w:cs="Tahoma"/>
+          <w:color w:val="000000"/>
+          <w:sz w:val="20"/>
+          <w:szCs w:val="20"/>
+          <w:shd w:val="clear" w:color="auto" w:fill="FFFFFF"/>
+        </w:rPr>
+        <w:t xml:space="preserve"> details from the text. A kernel size of 3 is good enough to remove the ‘salt and pepper’ noise present in the image.</w:t>
       </w:r>
     </w:p>
     <w:p>
@@ -7087,9 +7140,9 @@
         <mc:AlternateContent>
           <mc:Choice Requires="wpg">
             <w:drawing>
-              <wp:inline distT="0" distB="0" distL="0" distR="0" wp14:anchorId="15A4106F" wp14:editId="4F9CA8CB">
-                <wp:extent cx="4655820" cy="1169408"/>
-                <wp:effectExtent l="0" t="0" r="0" b="0"/>
+              <wp:inline distT="0" distB="0" distL="0" distR="0" wp14:anchorId="15A4106F" wp14:editId="787E3C68">
+                <wp:extent cx="5749636" cy="1553325"/>
+                <wp:effectExtent l="0" t="0" r="3810" b="8890"/>
                 <wp:docPr id="40" name="Group 40"/>
                 <wp:cNvGraphicFramePr/>
                 <a:graphic xmlns:a="http://schemas.openxmlformats.org/drawingml/2006/main">
@@ -7099,7 +7152,7 @@
                       <wpg:grpSpPr>
                         <a:xfrm>
                           <a:off x="0" y="0"/>
-                          <a:ext cx="4655820" cy="1169408"/>
+                          <a:ext cx="5749636" cy="1553325"/>
                           <a:chOff x="0" y="0"/>
                           <a:chExt cx="4655820" cy="1169408"/>
                         </a:xfrm>
@@ -7112,7 +7165,7 @@
                           </pic:cNvPicPr>
                         </pic:nvPicPr>
                         <pic:blipFill rotWithShape="1">
-                          <a:blip r:embed="rId30">
+                          <a:blip r:embed="rId29">
                             <a:extLst>
                               <a:ext uri="{28A0092B-C50C-407E-A947-70E740481C1C}">
                                 <a14:useLocalDpi xmlns:a14="http://schemas.microsoft.com/office/drawing/2010/main" val="0"/>
@@ -7149,7 +7202,7 @@
                           </pic:cNvPicPr>
                         </pic:nvPicPr>
                         <pic:blipFill rotWithShape="1">
-                          <a:blip r:embed="rId30">
+                          <a:blip r:embed="rId29">
                             <a:extLst>
                               <a:ext uri="{28A0092B-C50C-407E-A947-70E740481C1C}">
                                 <a14:useLocalDpi xmlns:a14="http://schemas.microsoft.com/office/drawing/2010/main" val="0"/>
@@ -7186,12 +7239,12 @@
           </mc:Choice>
           <mc:Fallback>
             <w:pict>
-              <v:group w14:anchorId="01BA3629" id="Group 40" o:spid="_x0000_s1026" style="width:366.6pt;height:92.1pt;mso-position-horizontal-relative:char;mso-position-vertical-relative:line" coordsize="46558,11694" o:gfxdata="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">
+              <v:group w14:anchorId="1D46075C" id="Group 40" o:spid="_x0000_s1026" style="width:452.75pt;height:122.3pt;mso-position-horizontal-relative:char;mso-position-vertical-relative:line" coordsize="46558,11694" o:gfxdata="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">
                 <v:shape id="Picture 38" o:spid="_x0000_s1027" type="#_x0000_t75" style="position:absolute;width:46558;height:5778;visibility:visible;mso-wrap-style:square" o:gfxdata="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">
-                  <v:imagedata r:id="rId31" o:title="" croptop="13588f" cropbottom="43311f" cropleft="7678f" cropright="5722f"/>
+                  <v:imagedata r:id="rId30" o:title="" croptop="13588f" cropbottom="43311f" cropleft="7678f" cropright="5722f"/>
                 </v:shape>
                 <v:shape id="Picture 39" o:spid="_x0000_s1028" type="#_x0000_t75" style="position:absolute;top:5782;width:46145;height:5912;visibility:visible;mso-wrap-style:square" o:gfxdata="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">
-                  <v:imagedata r:id="rId31" o:title="" croptop="41108f" cropbottom="15588f" cropleft="7778f" cropright="6073f"/>
+                  <v:imagedata r:id="rId30" o:title="" croptop="41108f" cropbottom="15588f" cropleft="7778f" cropright="6073f"/>
                 </v:shape>
                 <w10:anchorlock/>
               </v:group>
@@ -7208,10 +7261,10 @@
         <mc:AlternateContent>
           <mc:Choice Requires="wps">
             <w:drawing>
-              <wp:inline distT="0" distB="0" distL="0" distR="0" wp14:anchorId="2F1F7812" wp14:editId="654E067B">
+              <wp:inline distT="0" distB="0" distL="0" distR="0" wp14:anchorId="6899E29C" wp14:editId="7297648B">
                 <wp:extent cx="5741670" cy="271780"/>
                 <wp:effectExtent l="0" t="0" r="0" b="0"/>
-                <wp:docPr id="43" name="Text Box 2"/>
+                <wp:docPr id="46" name="Text Box 2"/>
                 <wp:cNvGraphicFramePr>
                   <a:graphicFrameLocks xmlns:a="http://schemas.openxmlformats.org/drawingml/2006/main"/>
                 </wp:cNvGraphicFramePr>
@@ -7304,14 +7357,21 @@
                                 <w:sz w:val="20"/>
                                 <w:szCs w:val="20"/>
                               </w:rPr>
-                              <w:t>Results of</w:t>
-                            </w:r>
-                            <w:r>
-                              <w:rPr>
-                                <w:sz w:val="20"/>
-                                <w:szCs w:val="20"/>
-                              </w:rPr>
-                              <w:t xml:space="preserve"> Median blurring</w:t>
+                              <w:t xml:space="preserve">Results of </w:t>
+                            </w:r>
+                            <w:r>
+                              <w:rPr>
+                                <w:sz w:val="20"/>
+                                <w:szCs w:val="20"/>
+                              </w:rPr>
+                              <w:t>blurring</w:t>
+                            </w:r>
+                            <w:r>
+                              <w:rPr>
+                                <w:sz w:val="20"/>
+                                <w:szCs w:val="20"/>
+                              </w:rPr>
+                              <w:t xml:space="preserve"> using various kernel sizes on sample01</w:t>
                             </w:r>
                           </w:p>
                         </w:txbxContent>
@@ -7327,7 +7387,7 @@
           </mc:Choice>
           <mc:Fallback>
             <w:pict>
-              <v:shape w14:anchorId="2F1F7812" id="_x0000_s1043" type="#_x0000_t202" style="width:452.1pt;height:21.4pt;visibility:visible;mso-wrap-style:square;mso-left-percent:-10001;mso-top-percent:-10001;mso-position-horizontal:absolute;mso-position-horizontal-relative:char;mso-position-vertical:absolute;mso-position-vertical-relative:line;mso-left-percent:-10001;mso-top-percent:-10001;v-text-anchor:top" o:gfxdata="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" stroked="f">
+              <v:shape w14:anchorId="6899E29C" id="_x0000_s1044" type="#_x0000_t202" style="width:452.1pt;height:21.4pt;visibility:visible;mso-wrap-style:square;mso-left-percent:-10001;mso-top-percent:-10001;mso-position-horizontal:absolute;mso-position-horizontal-relative:char;mso-position-vertical:absolute;mso-position-vertical-relative:line;mso-left-percent:-10001;mso-top-percent:-10001;v-text-anchor:top" o:gfxdata="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" stroked="f">
                 <v:textbox>
                   <w:txbxContent>
                     <w:p>
@@ -7393,14 +7453,21 @@
                           <w:sz w:val="20"/>
                           <w:szCs w:val="20"/>
                         </w:rPr>
-                        <w:t>Results of</w:t>
-                      </w:r>
-                      <w:r>
-                        <w:rPr>
-                          <w:sz w:val="20"/>
-                          <w:szCs w:val="20"/>
-                        </w:rPr>
-                        <w:t xml:space="preserve"> Median blurring</w:t>
+                        <w:t xml:space="preserve">Results of </w:t>
+                      </w:r>
+                      <w:r>
+                        <w:rPr>
+                          <w:sz w:val="20"/>
+                          <w:szCs w:val="20"/>
+                        </w:rPr>
+                        <w:t>blurring</w:t>
+                      </w:r>
+                      <w:r>
+                        <w:rPr>
+                          <w:sz w:val="20"/>
+                          <w:szCs w:val="20"/>
+                        </w:rPr>
+                        <w:t xml:space="preserve"> using various kernel sizes on sample01</w:t>
                       </w:r>
                     </w:p>
                   </w:txbxContent>
@@ -7472,7 +7539,7 @@
                     </pic:cNvPicPr>
                   </pic:nvPicPr>
                   <pic:blipFill rotWithShape="1">
-                    <a:blip r:embed="rId32">
+                    <a:blip r:embed="rId31">
                       <a:extLst>
                         <a:ext uri="{28A0092B-C50C-407E-A947-70E740481C1C}">
                           <a14:useLocalDpi xmlns:a14="http://schemas.microsoft.com/office/drawing/2010/main" val="0"/>
@@ -7526,27 +7593,43 @@
       </w:pPr>
       <w:bookmarkStart w:id="22" w:name="_Toc57048559"/>
       <w:r>
-        <w:t xml:space="preserve">5.3 Shadow Removal </w:t>
-      </w:r>
-      <w:r>
-        <w:rPr>
-          <w:color w:val="FF0000"/>
-        </w:rPr>
-        <w:t>(</w:t>
-      </w:r>
-      <w:r>
-        <w:rPr>
-          <w:color w:val="FF0000"/>
-        </w:rPr>
-        <w:t xml:space="preserve">To </w:t>
-      </w:r>
-      <w:r>
-        <w:rPr>
-          <w:color w:val="FF0000"/>
-        </w:rPr>
-        <w:t>edit)</w:t>
+        <w:t xml:space="preserve">5.3 </w:t>
+      </w:r>
+      <w:r>
+        <w:t>The s</w:t>
+      </w:r>
+      <w:r>
+        <w:t xml:space="preserve">hadow </w:t>
+      </w:r>
+      <w:r>
+        <w:t>r</w:t>
+      </w:r>
+      <w:r>
+        <w:t>emoval</w:t>
       </w:r>
       <w:bookmarkEnd w:id="22"/>
+      <w:r>
+        <w:t xml:space="preserve"> method</w:t>
+      </w:r>
+    </w:p>
+    <w:p>
+      <w:r>
+        <w:t xml:space="preserve">By combining the previously mentioned image processing techniques in the specific order: dilation, blurring, absolute difference, and normalization, we achieved an image with relatively good contrast between the words and the background. </w:t>
+      </w:r>
+    </w:p>
+    <w:p>
+      <w:r>
+        <w:t xml:space="preserve">Firstly, dilation is done to remove as much of the words as possible from the image, leaving it with the background. Next, the image is blurred to remove any salt-and-pepper noise. </w:t>
+      </w:r>
+      <w:r>
+        <w:t>Inverse a</w:t>
+      </w:r>
+      <w:r>
+        <w:t xml:space="preserve">bsolute difference is taken between </w:t>
+      </w:r>
+      <w:r>
+        <w:t>the blurred image and the original image to remove the background. Lastly, the image is normalized to increase contrast between the words and the low intensity background. The images produced at each timesteps can be observed in fig 17. By using the shadow removal method, we achieved 99.4% accuracy, which loses to adaptive thresholding by 0.1%. Although this method is not the best, it is still viable as it has a relatively high accuracy for Tesseract OCR.</w:t>
+      </w:r>
     </w:p>
     <w:p>
       <w:r>
@@ -7556,9 +7639,9 @@
         <mc:AlternateContent>
           <mc:Choice Requires="wpg">
             <w:drawing>
-              <wp:inline distT="0" distB="0" distL="0" distR="0" wp14:anchorId="0293D117" wp14:editId="7BC8FF1F">
-                <wp:extent cx="4678045" cy="1201196"/>
-                <wp:effectExtent l="0" t="0" r="8255" b="0"/>
+              <wp:inline distT="0" distB="0" distL="0" distR="0" wp14:anchorId="0293D117" wp14:editId="1AB18040">
+                <wp:extent cx="5698321" cy="1649557"/>
+                <wp:effectExtent l="0" t="0" r="0" b="8255"/>
                 <wp:docPr id="47" name="Group 47"/>
                 <wp:cNvGraphicFramePr/>
                 <a:graphic xmlns:a="http://schemas.openxmlformats.org/drawingml/2006/main">
@@ -7568,7 +7651,7 @@
                       <wpg:grpSpPr>
                         <a:xfrm>
                           <a:off x="0" y="0"/>
-                          <a:ext cx="4678045" cy="1201196"/>
+                          <a:ext cx="5698321" cy="1649557"/>
                           <a:chOff x="0" y="0"/>
                           <a:chExt cx="4678045" cy="1201196"/>
                         </a:xfrm>
@@ -7581,7 +7664,7 @@
                           </pic:cNvPicPr>
                         </pic:nvPicPr>
                         <pic:blipFill rotWithShape="1">
-                          <a:blip r:embed="rId33">
+                          <a:blip r:embed="rId32">
                             <a:extLst>
                               <a:ext uri="{28A0092B-C50C-407E-A947-70E740481C1C}">
                                 <a14:useLocalDpi xmlns:a14="http://schemas.microsoft.com/office/drawing/2010/main" val="0"/>
@@ -7618,7 +7701,7 @@
                           </pic:cNvPicPr>
                         </pic:nvPicPr>
                         <pic:blipFill rotWithShape="1">
-                          <a:blip r:embed="rId33">
+                          <a:blip r:embed="rId32">
                             <a:extLst>
                               <a:ext uri="{28A0092B-C50C-407E-A947-70E740481C1C}">
                                 <a14:useLocalDpi xmlns:a14="http://schemas.microsoft.com/office/drawing/2010/main" val="0"/>
@@ -7655,12 +7738,12 @@
           </mc:Choice>
           <mc:Fallback>
             <w:pict>
-              <v:group w14:anchorId="2E6A15EA" id="Group 47" o:spid="_x0000_s1026" style="width:368.35pt;height:94.6pt;mso-position-horizontal-relative:char;mso-position-vertical-relative:line" coordsize="46780,12011" o:gfxdata="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">
+              <v:group w14:anchorId="2C5668AF" id="Group 47" o:spid="_x0000_s1026" style="width:448.7pt;height:129.9pt;mso-position-horizontal-relative:char;mso-position-vertical-relative:line" coordsize="46780,12011" o:gfxdata="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">
                 <v:shape id="Picture 44" o:spid="_x0000_s1027" type="#_x0000_t75" style="position:absolute;width:46685;height:6273;visibility:visible;mso-wrap-style:square" o:gfxdata="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">
-                  <v:imagedata r:id="rId34" o:title="" croptop="13255f" cropbottom="42905f" cropleft="7527f" cropright="5722f"/>
+                  <v:imagedata r:id="rId33" o:title="" croptop="13255f" cropbottom="42905f" cropleft="7527f" cropright="5722f"/>
                 </v:shape>
                 <v:shape id="Picture 45" o:spid="_x0000_s1028" type="#_x0000_t75" style="position:absolute;top:5827;width:46780;height:6184;visibility:visible;mso-wrap-style:square" o:gfxdata="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">
-                  <v:imagedata r:id="rId34" o:title="" croptop="41033f" cropbottom="15259f" cropleft="7379f" cropright="5744f"/>
+                  <v:imagedata r:id="rId33" o:title="" croptop="41033f" cropbottom="15259f" cropleft="7379f" cropright="5744f"/>
                 </v:shape>
                 <w10:anchorlock/>
               </v:group>
@@ -7668,47 +7751,201 @@
           </mc:Fallback>
         </mc:AlternateContent>
       </w:r>
-    </w:p>
-    <w:p>
       <w:r>
         <w:rPr>
           <w:noProof/>
         </w:rPr>
-        <w:drawing>
-          <wp:inline distT="0" distB="0" distL="0" distR="0" wp14:anchorId="3BF17EDE" wp14:editId="3A9CD042">
-            <wp:extent cx="2581635" cy="333422"/>
-            <wp:effectExtent l="0" t="0" r="0" b="9525"/>
-            <wp:docPr id="50" name="Picture 50"/>
-            <wp:cNvGraphicFramePr>
-              <a:graphicFrameLocks xmlns:a="http://schemas.openxmlformats.org/drawingml/2006/main" noChangeAspect="1"/>
-            </wp:cNvGraphicFramePr>
-            <a:graphic xmlns:a="http://schemas.openxmlformats.org/drawingml/2006/main">
-              <a:graphicData uri="http://schemas.openxmlformats.org/drawingml/2006/picture">
-                <pic:pic xmlns:pic="http://schemas.openxmlformats.org/drawingml/2006/picture">
-                  <pic:nvPicPr>
-                    <pic:cNvPr id="1" name=""/>
-                    <pic:cNvPicPr/>
-                  </pic:nvPicPr>
-                  <pic:blipFill>
-                    <a:blip r:embed="rId35"/>
-                    <a:stretch>
-                      <a:fillRect/>
-                    </a:stretch>
-                  </pic:blipFill>
-                  <pic:spPr>
-                    <a:xfrm>
-                      <a:off x="0" y="0"/>
-                      <a:ext cx="2581635" cy="333422"/>
-                    </a:xfrm>
-                    <a:prstGeom prst="rect">
-                      <a:avLst/>
-                    </a:prstGeom>
-                  </pic:spPr>
-                </pic:pic>
-              </a:graphicData>
-            </a:graphic>
-          </wp:inline>
-        </w:drawing>
+        <mc:AlternateContent>
+          <mc:Choice Requires="wps">
+            <w:drawing>
+              <wp:inline distT="0" distB="0" distL="0" distR="0" wp14:anchorId="5A2BF6E7" wp14:editId="63ABF2C1">
+                <wp:extent cx="5741670" cy="271780"/>
+                <wp:effectExtent l="0" t="0" r="0" b="0"/>
+                <wp:docPr id="48" name="Text Box 2"/>
+                <wp:cNvGraphicFramePr>
+                  <a:graphicFrameLocks xmlns:a="http://schemas.openxmlformats.org/drawingml/2006/main"/>
+                </wp:cNvGraphicFramePr>
+                <a:graphic xmlns:a="http://schemas.openxmlformats.org/drawingml/2006/main">
+                  <a:graphicData uri="http://schemas.microsoft.com/office/word/2010/wordprocessingShape">
+                    <wps:wsp>
+                      <wps:cNvSpPr txBox="1">
+                        <a:spLocks noChangeArrowheads="1"/>
+                      </wps:cNvSpPr>
+                      <wps:spPr bwMode="auto">
+                        <a:xfrm>
+                          <a:off x="0" y="0"/>
+                          <a:ext cx="5741670" cy="271780"/>
+                        </a:xfrm>
+                        <a:prstGeom prst="rect">
+                          <a:avLst/>
+                        </a:prstGeom>
+                        <a:solidFill>
+                          <a:srgbClr val="FFFFFF"/>
+                        </a:solidFill>
+                        <a:ln w="9525">
+                          <a:noFill/>
+                          <a:miter lim="800000"/>
+                          <a:headEnd/>
+                          <a:tailEnd/>
+                        </a:ln>
+                      </wps:spPr>
+                      <wps:txbx>
+                        <w:txbxContent>
+                          <w:p>
+                            <w:pPr>
+                              <w:ind w:firstLine="720"/>
+                              <w:jc w:val="center"/>
+                              <w:rPr>
+                                <w:sz w:val="20"/>
+                                <w:szCs w:val="20"/>
+                              </w:rPr>
+                            </w:pPr>
+                            <w:r>
+                              <w:rPr>
+                                <w:sz w:val="20"/>
+                                <w:szCs w:val="20"/>
+                              </w:rPr>
+                              <w:t>f</w:t>
+                            </w:r>
+                            <w:r>
+                              <w:rPr>
+                                <w:sz w:val="20"/>
+                                <w:szCs w:val="20"/>
+                              </w:rPr>
+                              <w:t>ig</w:t>
+                            </w:r>
+                            <w:r>
+                              <w:rPr>
+                                <w:sz w:val="20"/>
+                                <w:szCs w:val="20"/>
+                              </w:rPr>
+                              <w:t>.</w:t>
+                            </w:r>
+                            <w:r>
+                              <w:rPr>
+                                <w:sz w:val="20"/>
+                                <w:szCs w:val="20"/>
+                              </w:rPr>
+                              <w:t xml:space="preserve"> </w:t>
+                            </w:r>
+                            <w:r>
+                              <w:rPr>
+                                <w:sz w:val="20"/>
+                                <w:szCs w:val="20"/>
+                              </w:rPr>
+                              <w:t>1</w:t>
+                            </w:r>
+                            <w:r>
+                              <w:rPr>
+                                <w:sz w:val="20"/>
+                                <w:szCs w:val="20"/>
+                              </w:rPr>
+                              <w:t>7</w:t>
+                            </w:r>
+                            <w:r>
+                              <w:rPr>
+                                <w:sz w:val="20"/>
+                                <w:szCs w:val="20"/>
+                              </w:rPr>
+                              <w:t xml:space="preserve">. </w:t>
+                            </w:r>
+                            <w:r>
+                              <w:rPr>
+                                <w:sz w:val="20"/>
+                                <w:szCs w:val="20"/>
+                              </w:rPr>
+                              <w:t>Process of the shadow removal method</w:t>
+                            </w:r>
+                          </w:p>
+                        </w:txbxContent>
+                      </wps:txbx>
+                      <wps:bodyPr rot="0" vert="horz" wrap="square" lIns="91440" tIns="45720" rIns="91440" bIns="45720" anchor="t" anchorCtr="0">
+                        <a:noAutofit/>
+                      </wps:bodyPr>
+                    </wps:wsp>
+                  </a:graphicData>
+                </a:graphic>
+              </wp:inline>
+            </w:drawing>
+          </mc:Choice>
+          <mc:Fallback>
+            <w:pict>
+              <v:shape w14:anchorId="5A2BF6E7" id="_x0000_s1045" type="#_x0000_t202" style="width:452.1pt;height:21.4pt;visibility:visible;mso-wrap-style:square;mso-left-percent:-10001;mso-top-percent:-10001;mso-position-horizontal:absolute;mso-position-horizontal-relative:char;mso-position-vertical:absolute;mso-position-vertical-relative:line;mso-left-percent:-10001;mso-top-percent:-10001;v-text-anchor:top" o:gfxdata="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" stroked="f">
+                <v:textbox>
+                  <w:txbxContent>
+                    <w:p>
+                      <w:pPr>
+                        <w:ind w:firstLine="720"/>
+                        <w:jc w:val="center"/>
+                        <w:rPr>
+                          <w:sz w:val="20"/>
+                          <w:szCs w:val="20"/>
+                        </w:rPr>
+                      </w:pPr>
+                      <w:r>
+                        <w:rPr>
+                          <w:sz w:val="20"/>
+                          <w:szCs w:val="20"/>
+                        </w:rPr>
+                        <w:t>f</w:t>
+                      </w:r>
+                      <w:r>
+                        <w:rPr>
+                          <w:sz w:val="20"/>
+                          <w:szCs w:val="20"/>
+                        </w:rPr>
+                        <w:t>ig</w:t>
+                      </w:r>
+                      <w:r>
+                        <w:rPr>
+                          <w:sz w:val="20"/>
+                          <w:szCs w:val="20"/>
+                        </w:rPr>
+                        <w:t>.</w:t>
+                      </w:r>
+                      <w:r>
+                        <w:rPr>
+                          <w:sz w:val="20"/>
+                          <w:szCs w:val="20"/>
+                        </w:rPr>
+                        <w:t xml:space="preserve"> </w:t>
+                      </w:r>
+                      <w:r>
+                        <w:rPr>
+                          <w:sz w:val="20"/>
+                          <w:szCs w:val="20"/>
+                        </w:rPr>
+                        <w:t>1</w:t>
+                      </w:r>
+                      <w:r>
+                        <w:rPr>
+                          <w:sz w:val="20"/>
+                          <w:szCs w:val="20"/>
+                        </w:rPr>
+                        <w:t>7</w:t>
+                      </w:r>
+                      <w:r>
+                        <w:rPr>
+                          <w:sz w:val="20"/>
+                          <w:szCs w:val="20"/>
+                        </w:rPr>
+                        <w:t xml:space="preserve">. </w:t>
+                      </w:r>
+                      <w:r>
+                        <w:rPr>
+                          <w:sz w:val="20"/>
+                          <w:szCs w:val="20"/>
+                        </w:rPr>
+                        <w:t>Process of the shadow removal method</w:t>
+                      </w:r>
+                    </w:p>
+                  </w:txbxContent>
+                </v:textbox>
+                <w10:anchorlock/>
+              </v:shape>
+            </w:pict>
+          </mc:Fallback>
+        </mc:AlternateContent>
       </w:r>
     </w:p>
     <w:p>
@@ -7766,7 +8003,7 @@
                     </pic:cNvPicPr>
                   </pic:nvPicPr>
                   <pic:blipFill rotWithShape="1">
-                    <a:blip r:embed="rId36">
+                    <a:blip r:embed="rId34">
                       <a:extLst>
                         <a:ext uri="{28A0092B-C50C-407E-A947-70E740481C1C}">
                           <a14:useLocalDpi xmlns:a14="http://schemas.microsoft.com/office/drawing/2010/main" val="0"/>
@@ -7831,7 +8068,7 @@
                     </pic:cNvPicPr>
                   </pic:nvPicPr>
                   <pic:blipFill rotWithShape="1">
-                    <a:blip r:embed="rId37">
+                    <a:blip r:embed="rId35">
                       <a:extLst>
                         <a:ext uri="{28A0092B-C50C-407E-A947-70E740481C1C}">
                           <a14:useLocalDpi xmlns:a14="http://schemas.microsoft.com/office/drawing/2010/main" val="0"/>

</xml_diff>